<commit_message>
Started in on Held-Karp
Signed-off-by: Drake Foltz <GeenDutchman@byu.net>
</commit_message>
<xml_diff>
--- a/Proj6Report.docx
+++ b/Proj6Report.docx
@@ -173,19 +173,7 @@
         <w:rPr>
           <w:lang w:val="en-US"/>
         </w:rPr>
-        <w:t xml:space="preserve">The Traveling Salesperson Problem </w:t>
-      </w:r>
-      <w:r>
-        <w:rPr>
-          <w:lang w:val="en-US"/>
-        </w:rPr>
-        <w:t>(TSP)</w:t>
-      </w:r>
-      <w:r>
-        <w:rPr>
-          <w:lang w:val="en-US"/>
-        </w:rPr>
-        <w:t xml:space="preserve"> is especially confounding to scientists, because of the cognitive gap between understanding the problem and being able to efficiently find the true solution. Included in this report will be a explanation of the greedy algorithm for approximating a solution to the traveling salesperson problem, and a further exploration into the Held-Karp dynamic programming algorithm which attempts a more accurate approximation. We will be comparing the time and space complexity of these implementations of these two algorithms, as well as providing empirical evidence supporting </w:t>
+        <w:t xml:space="preserve">The Traveling Salesperson Problem (TSP) is especially confounding to scientists, because of the cognitive gap between understanding the problem and being able to efficiently find the true solution. Included in this report will be a explanation of the greedy algorithm for approximating a solution to the traveling salesperson problem, and a further exploration into the Held-Karp dynamic programming algorithm which attempts a more accurate approximation. We will be comparing the time and space complexity of these implementations of these two algorithms, as well as providing empirical evidence supporting </w:t>
       </w:r>
     </w:p>
     <w:p>
@@ -199,13 +187,7 @@
         <w:rPr>
           <w:lang w:val="en-US"/>
         </w:rPr>
-        <w:t xml:space="preserve">We will first discuss our implementation of a greedy algorithm which finds a temporary solution to the TSP problem.  We use this solution, as well as the solution provided by a random tour, in establishing a baseline </w:t>
-      </w:r>
-      <w:r>
-        <w:rPr>
-          <w:lang w:val="en-US"/>
-        </w:rPr>
-        <w:t>of comparison.  After we discuss our implementation of the Held-Karp, we will present a comparison of results between these three algorithms as well as our previous implementation of the Branch and Bound algorithm.  After this presentation we will give a short conclusion, followed by the resources that we have used.</w:t>
+        <w:t>We will first discuss our implementation of a greedy algorithm which finds a temporary solution to the TSP problem.  We use this solution, as well as the solution provided by a random tour, in establishing a baseline of comparison.  After we discuss our implementation of the Held-Karp, we will present a comparison of results between these three algorithms as well as our previous implementation of the Branch and Bound algorithm.  After this presentation we will give a short conclusion, followed by the resources that we have used.</w:t>
       </w:r>
     </w:p>
     <w:p>
@@ -219,19 +201,7 @@
         <w:rPr>
           <w:lang w:val="en-US"/>
         </w:rPr>
-        <w:t>2</w:t>
-      </w:r>
-      <w:r>
-        <w:rPr>
-          <w:lang w:val="en-US"/>
-        </w:rPr>
-        <w:t xml:space="preserve">.1 </w:t>
-      </w:r>
-      <w:r>
-        <w:rPr>
-          <w:lang w:val="en-US"/>
-        </w:rPr>
-        <w:t>Greedy algorithm</w:t>
+        <w:t>2.1 Greedy algorithm</w:t>
       </w:r>
     </w:p>
     <w:p>
@@ -245,17 +215,10 @@
         <w:rPr>
           <w:lang w:val="en-US"/>
         </w:rPr>
-        <w:t xml:space="preserve">In order to properly run our greedy algorithm, we first obtain the result from the provided random tour algorithm.  We use this result as an upper bound on updating our current, lowest cost result.  Then, for each city in the graph and in the time allotted, we build a path, always utilizing the edge which requires the least cost.  The only other requirement for building the path is that it makes a Hamiltonian circuit, or that no cities are repeated in the path except the city used as the start and end position.  </w:t>
-      </w:r>
-      <w:r>
-        <w:rPr>
-          <w:lang w:val="en-US"/>
-        </w:rPr>
-        <w:t>Once the path is completely calculated, we then update our best solution so far if the new path has a lower cost than the best solution.  After all this as run for all cities and within the time allotted, then we return our best solution so far.  This function uses two nested loops, each bounded by the number of cities, and then a function call inside the inner loop which also runs through all cities.  These all result in a complexity of O(n</w:t>
-      </w:r>
-      <w:r>
-        <w:rPr>
-          <w:rFonts w:ascii="Times New Roman" w:hAnsi="Times New Roman"/>
+        <w:t>In order to properly run our greedy algorithm, we first obtain the result from the provided random tour algorithm.  We use this result as an upper bound on updating our current, lowest cost result.  Then, for each city in the graph and in the time allotted, we build a path, always utilizing the edge which requires the least cost.  The only other requirement for building the path is that it makes a Hamiltonian circuit, or that no cities are repeated in the path except the city used as the start and end position.  Once the path is completely calculated, we then update our best solution so far if the new path has a lower cost than the best solution.  After all this as run for all cities and within the time allotted, then we return our best solution so far.  This function uses two nested loops, each bounded by the number of cities, and then a function call inside the inner loop which also runs through all cities.  These all result in a complexity of O(n</w:t>
+      </w:r>
+      <w:r>
+        <w:rPr>
           <w:lang w:val="en-US"/>
         </w:rPr>
         <w:t>³), with n being the number of cities.</w:t>
@@ -270,71 +233,82 @@
         <w:rPr>
           <w:lang w:val="en-US"/>
         </w:rPr>
-        <w:t>1.1.1 Subsubsection heading. </w:t>
-      </w:r>
-      <w:r>
-        <w:rPr>
-          <w:rStyle w:val="IOPTextChar"/>
+        <w:t>2.2</w:t>
+      </w:r>
+      <w:r>
+        <w:rPr>
+          <w:lang w:val="en-US"/>
+        </w:rPr>
+        <w:t xml:space="preserve"> </w:t>
+      </w:r>
+      <w:r>
+        <w:rPr>
+          <w:lang w:val="en-US"/>
+        </w:rPr>
+        <w:t>Held-Karp</w:t>
+      </w:r>
+    </w:p>
+    <w:p>
+      <w:pPr>
+        <w:pStyle w:val="IOPText"/>
+        <w:rPr/>
+      </w:pPr>
+      <w:r>
+        <w:rPr>
+          <w:lang w:val="en-US"/>
+        </w:rPr>
+        <w:tab/>
+      </w:r>
+      <w:r>
+        <w:rPr>
+          <w:rFonts w:ascii="Times New Roman" w:hAnsi="Times New Roman"/>
           <w:i w:val="false"/>
-          <w:lang w:val="en-US"/>
-        </w:rPr>
-        <w:t>In in nunc. Class aptent taciti sociosqu ad litora torquent per conubia nostra, per inceptos hymenaeos. Donec ullamcorper fringilla eros. Fusce in sapien eu purus dapibus commodo. Cum sociis natoque penatibus et magnis dis parturient montes, nascetur ridiculus mus. Cras faucibus condimentum odio. Sed ac ligula. Aliquam at eros.</w:t>
+          <w:iCs w:val="false"/>
+          <w:lang w:val="en-US"/>
+        </w:rPr>
+        <w:t xml:space="preserve">Our implementation of the Held-Karp algorithm starts in much the same way as our greedy algorithm, except in this case we initialize the best solution so far to the answer provided by the greedy algorithm.  </w:t>
+      </w:r>
+      <w:r>
+        <w:rPr>
+          <w:rFonts w:ascii="Times New Roman" w:hAnsi="Times New Roman"/>
+          <w:i w:val="false"/>
+          <w:iCs w:val="false"/>
+          <w:lang w:val="en-US"/>
+        </w:rPr>
+        <w:t>Once that estimate is in place, we use a function to create an adjacency matrix from the cities.  With these preparation steps complete, we were ready to implement the body of the Held-Karp algorithm.</w:t>
       </w:r>
     </w:p>
     <w:p>
       <w:pPr>
         <w:pStyle w:val="IOPText"/>
-        <w:rPr>
-          <w:lang w:val="en-US"/>
-        </w:rPr>
-      </w:pPr>
-      <w:r>
-        <w:rPr>
-          <w:lang w:val="en-US"/>
-        </w:rPr>
-        <w:t>Etiam at ligula et tellus ullamcorper ultrices. In fermentum, lorem non cursus porttitor, diam urna accumsan lacus, sed interdum wisi nibh nec nisl. Ut tincidunt volutpat urna. Mauris eleifend nulla eget mauris. Sed cursus quam id felis. Curabitur posuere quam vel nibh. Cras dapibus dapibus nisl. Vestibulum quis dolor a felis congue vehicula. Maecenas pede purus, tristique ac, tempus eget, egestas quis, mauris. Curabitur non eros. Nullam hendrerit bibendum justo. Fusce iaculis, est quis lacinia pretium, pede metus molestie lacus, at gravida wisi ante at libero. Quisque ornare placerat risus. Ut molestie magna at mi. Integer aliquet mauris et nibh. Ut mattis ligula posuere velit.</w:t>
+        <w:rPr/>
+      </w:pPr>
+      <w:r>
+        <w:rPr>
+          <w:rFonts w:ascii="Times New Roman" w:hAnsi="Times New Roman"/>
+          <w:i w:val="false"/>
+          <w:iCs w:val="false"/>
+          <w:lang w:val="en-US"/>
+        </w:rPr>
+        <w:t>A</w:t>
+      </w:r>
+      <w:r>
+        <w:rPr>
+          <w:rFonts w:ascii="Times New Roman" w:hAnsi="Times New Roman"/>
+          <w:i w:val="false"/>
+          <w:iCs w:val="false"/>
+          <w:lang w:val="en-US"/>
+        </w:rPr>
+        <w:t>t first we had a hard time wrapping our heads around how Held-Karp was supposed to work.  So we did some research through a few quick Internet searches [ INSERT REFERENCES ] .  After much discussion and experimentation, we came to our current implementation.</w:t>
       </w:r>
     </w:p>
     <w:p>
       <w:pPr>
         <w:pStyle w:val="IOPText"/>
-        <w:rPr>
-          <w:lang w:val="en-US"/>
-        </w:rPr>
-      </w:pPr>
-      <w:r>
-        <w:rPr>
-          <w:lang w:val="en-US"/>
-        </w:rPr>
-        <w:t>Nunc sagittis. Curabitur varius fringilla nisl. Duis pretium mi euismod erat. Maecenas id augue. Nam vulputate. Duis a quam non neque lobortis malesuada. Praesent euismod. Donec nulla augue, venenatis scelerisque, dapibus a, consequat at, leo.</w:t>
-      </w:r>
-    </w:p>
-    <w:p>
-      <w:pPr>
-        <w:pStyle w:val="IOPText"/>
-        <w:rPr>
-          <w:lang w:val="en-US"/>
-        </w:rPr>
-      </w:pPr>
-      <w:r>
-        <w:rPr>
-          <w:lang w:val="en-US"/>
-        </w:rPr>
-        <w:t>Pellentesque libero lectus, tristique ac, consectetuer sit amet, imperdiet ut, justo. Sed aliquam odio vitae tortor. Proin hendrerit tempus arcu. In hac habitasse platea dictumst. Suspendisse potenti. Vivamus vitae massa adipiscing est lacinia sodales. Donec metus massa, mollis vel, tempus placerat, vestibulum condimentum, ligula. Nunc lacus metus, posuere eget, lacinia eu, varius quis, libero.</w:t>
-      </w:r>
-    </w:p>
-    <w:p>
-      <w:pPr>
-        <w:pStyle w:val="IOPText"/>
-        <w:rPr>
-          <w:lang w:val="en-US"/>
-        </w:rPr>
-      </w:pPr>
-      <w:r>
-        <w:rPr>
-          <w:lang w:val="en-US"/>
-        </w:rPr>
-        <w:t>Aliquam nonummy adipiscing augue. Lorem ipsum dolor sit amet, consectetuer adipiscing elit. Maecenas porttitor congue massa. Fusce posuere, magna sed pulvinar ultricies, purus lectus malesuada libero, sit amet commodo magna eros quis urna. Nunc viverra imperdiet enim. Fusce est. Vivamus a tellus. Pellentesque habitant morbi tristique senectus et netus et malesuada fames ac turpis egestas.</w:t>
+        <w:rPr/>
+      </w:pPr>
+      <w:r>
+        <w:rPr/>
       </w:r>
     </w:p>
     <w:p>
@@ -485,14 +459,10 @@
       <w:pPr>
         <w:pStyle w:val="IOPText"/>
         <w:ind w:right="2552" w:hanging="0"/>
-        <w:rPr>
-          <w:lang w:val="en-US"/>
-        </w:rPr>
-      </w:pPr>
-      <w:r>
-        <w:rPr>
-          <w:lang w:val="en-US"/>
-        </w:rPr>
+        <w:rPr/>
+      </w:pPr>
+      <w:r>
+        <w:rPr/>
       </w:r>
     </w:p>
     <w:sectPr>
@@ -516,7 +486,7 @@
         <w:docPartGallery w:val="Page Numbers (Bottom of Page)"/>
         <w:docPartUnique w:val="true"/>
       </w:docPartObj>
-      <w:id w:val="1126623305"/>
+      <w:id w:val="612206276"/>
     </w:sdtPr>
     <w:sdtContent>
       <w:p>
@@ -541,10 +511,7 @@
           <w:tab/>
         </w:r>
         <w:r>
-          <w:rPr>
-            <w:sz w:val="14"/>
-            <w:szCs w:val="14"/>
-          </w:rPr>
+          <w:rPr/>
           <w:fldChar w:fldCharType="begin"/>
         </w:r>
         <w:r>
@@ -810,7 +777,6 @@
     <w:rPrDefault>
       <w:rPr>
         <w:rFonts w:ascii="Calibri" w:hAnsi="Calibri" w:eastAsia="Calibri" w:cs="" w:asciiTheme="minorHAnsi" w:cstheme="minorBidi" w:eastAsiaTheme="minorHAnsi" w:hAnsiTheme="minorHAnsi"/>
-        <w:sz w:val="22"/>
         <w:szCs w:val="22"/>
         <w:lang w:val="en-GB" w:eastAsia="en-US" w:bidi="ar-SA"/>
       </w:rPr>
@@ -1205,7 +1171,7 @@
     </w:pPr>
     <w:rPr>
       <w:rFonts w:ascii="Calibri" w:hAnsi="Calibri" w:eastAsia="Calibri" w:cs="" w:asciiTheme="minorHAnsi" w:cstheme="minorBidi" w:eastAsiaTheme="minorHAnsi" w:hAnsiTheme="minorHAnsi"/>
-      <w:color w:val="auto"/>
+      <w:color w:val="00000A"/>
       <w:sz w:val="22"/>
       <w:szCs w:val="22"/>
       <w:lang w:val="en-GB" w:eastAsia="en-US" w:bidi="ar-SA"/>
@@ -1618,7 +1584,7 @@
     </w:pPr>
     <w:rPr>
       <w:rFonts w:ascii="Times New Roman" w:hAnsi="Times New Roman" w:eastAsia="Calibri" w:cs="" w:cstheme="minorBidi" w:eastAsiaTheme="minorHAnsi"/>
-      <w:color w:val="auto"/>
+      <w:color w:val="00000A"/>
       <w:sz w:val="18"/>
       <w:szCs w:val="22"/>
       <w:lang w:val="en-GB" w:eastAsia="en-US" w:bidi="ar-SA"/>

</xml_diff>

<commit_message>
A little more on Held-Karp
</commit_message>
<xml_diff>
--- a/Proj6Report.docx
+++ b/Proj6Report.docx
@@ -215,13 +215,7 @@
         <w:rPr>
           <w:lang w:val="en-US"/>
         </w:rPr>
-        <w:t>In order to properly run our greedy algorithm, we first obtain the result from the provided random tour algorithm.  We use this result as an upper bound on updating our current, lowest cost result.  Then, for each city in the graph and in the time allotted, we build a path, always utilizing the edge which requires the least cost.  The only other requirement for building the path is that it makes a Hamiltonian circuit, or that no cities are repeated in the path except the city used as the start and end position.  Once the path is completely calculated, we then update our best solution so far if the new path has a lower cost than the best solution.  After all this as run for all cities and within the time allotted, then we return our best solution so far.  This function uses two nested loops, each bounded by the number of cities, and then a function call inside the inner loop which also runs through all cities.  These all result in a complexity of O(n</w:t>
-      </w:r>
-      <w:r>
-        <w:rPr>
-          <w:lang w:val="en-US"/>
-        </w:rPr>
-        <w:t>³), with n being the number of cities.</w:t>
+        <w:t>In order to properly run our greedy algorithm, we first obtain the result from the provided random tour algorithm.  We use this result as an upper bound on updating our current, lowest cost result.  Then, for each city in the graph and in the time allotted, we build a path, always utilizing the edge which requires the least cost.  The only other requirement for building the path is that it makes a Hamiltonian circuit, or that no cities are repeated in the path except the city used as the start and end position.  Once the path is completely calculated, we then update our best solution so far if the new path has a lower cost than the best solution.  After all this as run for all cities and within the time allotted, then we return our best solution so far.  This function uses two nested loops, each bounded by the number of cities, and then a function call inside the inner loop which also runs through all cities.  These all result in a complexity of O(n³), with n being the number of cities.</w:t>
       </w:r>
     </w:p>
     <w:p>
@@ -233,19 +227,7 @@
         <w:rPr>
           <w:lang w:val="en-US"/>
         </w:rPr>
-        <w:t>2.2</w:t>
-      </w:r>
-      <w:r>
-        <w:rPr>
-          <w:lang w:val="en-US"/>
-        </w:rPr>
-        <w:t xml:space="preserve"> </w:t>
-      </w:r>
-      <w:r>
-        <w:rPr>
-          <w:lang w:val="en-US"/>
-        </w:rPr>
-        <w:t>Held-Karp</w:t>
+        <w:t>2.2 Held-Karp</w:t>
       </w:r>
     </w:p>
     <w:p>
@@ -261,21 +243,25 @@
       </w:r>
       <w:r>
         <w:rPr>
-          <w:rFonts w:ascii="Times New Roman" w:hAnsi="Times New Roman"/>
           <w:i w:val="false"/>
           <w:iCs w:val="false"/>
           <w:lang w:val="en-US"/>
         </w:rPr>
-        <w:t xml:space="preserve">Our implementation of the Held-Karp algorithm starts in much the same way as our greedy algorithm, except in this case we initialize the best solution so far to the answer provided by the greedy algorithm.  </w:t>
-      </w:r>
-      <w:r>
-        <w:rPr>
-          <w:rFonts w:ascii="Times New Roman" w:hAnsi="Times New Roman"/>
+        <w:t>Our implementation of the Held-Karp algorithm starts in much the same way as our greedy algorithm, except in this case we initialize the best solution so far to the answer provided by the greedy algorithm.  Once that estimate is in place, we use a function to create an adjacency matrix from the cities.  With these preparation steps complete, we were ready to implement the body of the Held-Karp algorithm.</w:t>
+      </w:r>
+    </w:p>
+    <w:p>
+      <w:pPr>
+        <w:pStyle w:val="IOPText"/>
+        <w:rPr/>
+      </w:pPr>
+      <w:r>
+        <w:rPr>
           <w:i w:val="false"/>
           <w:iCs w:val="false"/>
           <w:lang w:val="en-US"/>
         </w:rPr>
-        <w:t>Once that estimate is in place, we use a function to create an adjacency matrix from the cities.  With these preparation steps complete, we were ready to implement the body of the Held-Karp algorithm.</w:t>
+        <w:t>At first we had a hard time wrapping our heads around how Held-Karp was supposed to work.  So we did some research through a few quick Internet searches [ INSERT REFERENCES ] .  After much discussion and experimentation, we came to our current implementation.</w:t>
       </w:r>
     </w:p>
     <w:p>
@@ -285,21 +271,11 @@
       </w:pPr>
       <w:r>
         <w:rPr>
-          <w:rFonts w:ascii="Times New Roman" w:hAnsi="Times New Roman"/>
           <w:i w:val="false"/>
           <w:iCs w:val="false"/>
           <w:lang w:val="en-US"/>
         </w:rPr>
-        <w:t>A</w:t>
-      </w:r>
-      <w:r>
-        <w:rPr>
-          <w:rFonts w:ascii="Times New Roman" w:hAnsi="Times New Roman"/>
-          <w:i w:val="false"/>
-          <w:iCs w:val="false"/>
-          <w:lang w:val="en-US"/>
-        </w:rPr>
-        <w:t>t first we had a hard time wrapping our heads around how Held-Karp was supposed to work.  So we did some research through a few quick Internet searches [ INSERT REFERENCES ] .  After much discussion and experimentation, we came to our current implementation.</w:t>
+        <w:t xml:space="preserve">We used the framework of “layers” to understand and store our intermediate results. </w:t>
       </w:r>
     </w:p>
     <w:p>
@@ -486,7 +462,7 @@
         <w:docPartGallery w:val="Page Numbers (Bottom of Page)"/>
         <w:docPartUnique w:val="true"/>
       </w:docPartObj>
-      <w:id w:val="612206276"/>
+      <w:id w:val="261828323"/>
     </w:sdtPr>
     <w:sdtContent>
       <w:p>

</xml_diff>

<commit_message>
Oth and 1st layer described
</commit_message>
<xml_diff>
--- a/Proj6Report.docx
+++ b/Proj6Report.docx
@@ -275,7 +275,153 @@
           <w:iCs w:val="false"/>
           <w:lang w:val="en-US"/>
         </w:rPr>
-        <w:t xml:space="preserve">We used the framework of “layers” to understand and store our intermediate results. </w:t>
+        <w:t xml:space="preserve">We used the framework of “layers” and “subproblems” to understand and store our intermediate results. We define a subproblem as a collection of a “cost” or length of a path, and the path itself. Layers are used to group series of subproblems together in a way to make the intermediate answers accessible for later calculations.  </w:t>
+      </w:r>
+      <w:r>
+        <w:rPr>
+          <w:i w:val="false"/>
+          <w:iCs w:val="false"/>
+          <w:lang w:val="en-US"/>
+        </w:rPr>
+        <w:t>Entries in a layer are accessed by providing a layer index as well as a tuple describing the index of the city being considered and a set of visited cities.</w:t>
+      </w:r>
+    </w:p>
+    <w:p>
+      <w:pPr>
+        <w:pStyle w:val="IOPH2"/>
+        <w:rPr/>
+      </w:pPr>
+      <w:r>
+        <w:rPr/>
+        <w:t>2.2.1 The 0</w:t>
+      </w:r>
+      <w:r>
+        <w:rPr>
+          <w:vertAlign w:val="superscript"/>
+        </w:rPr>
+        <w:t>th</w:t>
+      </w:r>
+      <w:r>
+        <w:rPr/>
+        <w:t xml:space="preserve"> layer</w:t>
+      </w:r>
+    </w:p>
+    <w:p>
+      <w:pPr>
+        <w:pStyle w:val="IOPText"/>
+        <w:rPr/>
+      </w:pPr>
+      <w:r>
+        <w:rPr>
+          <w:i w:val="false"/>
+          <w:iCs w:val="false"/>
+          <w:lang w:val="en-US"/>
+        </w:rPr>
+        <w:t>We populated our 0</w:t>
+      </w:r>
+      <w:r>
+        <w:rPr>
+          <w:i w:val="false"/>
+          <w:iCs w:val="false"/>
+          <w:vertAlign w:val="superscript"/>
+          <w:lang w:val="en-US"/>
+        </w:rPr>
+        <w:t>th</w:t>
+      </w:r>
+      <w:r>
+        <w:rPr>
+          <w:i w:val="false"/>
+          <w:iCs w:val="false"/>
+          <w:lang w:val="en-US"/>
+        </w:rPr>
+        <w:t xml:space="preserve"> layer by selecting an arbitrary starting city and storing subproblems relating the cost and route of all the connections coming from that city.  </w:t>
+      </w:r>
+      <w:r>
+        <w:rPr>
+          <w:i w:val="false"/>
+          <w:iCs w:val="false"/>
+          <w:lang w:val="en-US"/>
+        </w:rPr>
+        <w:t>In this case the set used to store the result in the layer is empty.</w:t>
+      </w:r>
+    </w:p>
+    <w:p>
+      <w:pPr>
+        <w:pStyle w:val="IOPText"/>
+        <w:rPr>
+          <w:rFonts w:ascii="Times New Roman" w:hAnsi="Times New Roman"/>
+          <w:i w:val="false"/>
+          <w:i w:val="false"/>
+          <w:iCs w:val="false"/>
+          <w:lang w:val="en-US"/>
+        </w:rPr>
+      </w:pPr>
+      <w:r>
+        <w:rPr/>
+      </w:r>
+    </w:p>
+    <w:p>
+      <w:pPr>
+        <w:pStyle w:val="IOPH2"/>
+        <w:rPr/>
+      </w:pPr>
+      <w:r>
+        <w:rPr/>
+        <w:t>2.2.2 The 1</w:t>
+      </w:r>
+      <w:r>
+        <w:rPr>
+          <w:vertAlign w:val="superscript"/>
+        </w:rPr>
+        <w:t>st</w:t>
+      </w:r>
+      <w:r>
+        <w:rPr/>
+        <w:t xml:space="preserve"> layer</w:t>
+      </w:r>
+    </w:p>
+    <w:p>
+      <w:pPr>
+        <w:pStyle w:val="IOPText"/>
+        <w:rPr/>
+      </w:pPr>
+      <w:r>
+        <w:rPr/>
+        <w:t>The 1</w:t>
+      </w:r>
+      <w:r>
+        <w:rPr>
+          <w:vertAlign w:val="superscript"/>
+        </w:rPr>
+        <w:t>st</w:t>
+      </w:r>
+      <w:r>
+        <w:rPr/>
+        <w:t xml:space="preserve"> layer is populated </w:t>
+      </w:r>
+      <w:r>
+        <w:rPr/>
+        <w:t>by iterating over all of the cities and as we do so we retrieve each entry in the 0</w:t>
+      </w:r>
+      <w:r>
+        <w:rPr>
+          <w:vertAlign w:val="superscript"/>
+        </w:rPr>
+        <w:t>th</w:t>
+      </w:r>
+      <w:r>
+        <w:rPr/>
+        <w:t xml:space="preserve"> layer.  If the entry already includes the city being considered, then that entry is skipped.  Otherwise, a new subproblem is added to the 1</w:t>
+      </w:r>
+      <w:r>
+        <w:rPr>
+          <w:vertAlign w:val="superscript"/>
+        </w:rPr>
+        <w:t>st</w:t>
+      </w:r>
+      <w:r>
+        <w:rPr/>
+        <w:t xml:space="preserve"> layer.  This subproblem consists of the path from the city under consideration to the previous entry’s city, as well as the added cost of the new connection.  This new subproblem is accessed by the tuple of the considered city and the union of the previous entry’s set and the previous entry’s city.</w:t>
       </w:r>
     </w:p>
     <w:p>
@@ -462,7 +608,7 @@
         <w:docPartGallery w:val="Page Numbers (Bottom of Page)"/>
         <w:docPartUnique w:val="true"/>
       </w:docPartObj>
-      <w:id w:val="261828323"/>
+      <w:id w:val="1223411498"/>
     </w:sdtPr>
     <w:sdtContent>
       <w:p>

</xml_diff>

<commit_message>
Added complexity analysis and tried to format table
</commit_message>
<xml_diff>
--- a/Proj6Report.docx
+++ b/Proj6Report.docx
@@ -139,8 +139,8 @@
         <w:sectPr>
           <w:footerReference w:type="default" r:id="rId2"/>
           <w:type w:val="nextPage"/>
-          <w:pgSz w:w="11906" w:h="16838"/>
-          <w:pgMar w:left="907" w:right="907" w:header="0" w:top="2098" w:footer="709" w:bottom="1474" w:gutter="0"/>
+          <w:pgSz w:w="11909" w:h="16834"/>
+          <w:pgMar w:left="907" w:right="907" w:header="0" w:top="2098" w:footer="709" w:bottom="1473" w:gutter="0"/>
           <w:pgNumType w:fmt="decimal"/>
           <w:formProt w:val="false"/>
           <w:textDirection w:val="lrTb"/>
@@ -165,71 +165,117 @@
     <w:p>
       <w:pPr>
         <w:pStyle w:val="IOPText"/>
-        <w:rPr>
-          <w:lang w:val="en-US"/>
-        </w:rPr>
-      </w:pPr>
-      <w:r>
-        <w:rPr>
-          <w:lang w:val="en-US"/>
-        </w:rPr>
-        <w:t xml:space="preserve">The Traveling Salesperson Problem (TSP) is especially confounding to scientists, because of the cognitive gap between understanding the problem and being able to efficiently find the true solution. Included in this report will be a explanation of the greedy algorithm for approximating a solution to the traveling salesperson problem, and a further exploration into the Held-Karp dynamic programming algorithm which attempts a more accurate approximation. We will be comparing the time and space complexity of these implementations of these two algorithms, as well as providing empirical evidence supporting </w:t>
+        <w:rPr/>
+      </w:pPr>
+      <w:r>
+        <w:rPr>
+          <w:lang w:val="en-US"/>
+        </w:rPr>
+        <w:t>The Traveling Salesperson Problem (TSP) is especially confounding to scientists, because of the cognitive gap between understanding the problem and being able to efficiently find the true solution. Included in this report will be a explanation of the greedy algorithm for approximating a solution to the traveling salesperson problem, and a further exploration into the Held-Karp dynamic programming algorithm which attempts a more accurate approximation. We will compar</w:t>
+      </w:r>
+      <w:r>
+        <w:rPr>
+          <w:lang w:val="en-US"/>
+        </w:rPr>
+        <w:t>e</w:t>
+      </w:r>
+      <w:r>
+        <w:rPr>
+          <w:lang w:val="en-US"/>
+        </w:rPr>
+        <w:t xml:space="preserve"> the time and space complexity of </w:t>
+      </w:r>
+      <w:r>
+        <w:rPr>
+          <w:lang w:val="en-US"/>
+        </w:rPr>
+        <w:t>our</w:t>
+      </w:r>
+      <w:r>
+        <w:rPr>
+          <w:lang w:val="en-US"/>
+        </w:rPr>
+        <w:t xml:space="preserve"> implementations of these two algorithms </w:t>
+      </w:r>
+      <w:r>
+        <w:rPr>
+          <w:lang w:val="en-US"/>
+        </w:rPr>
+        <w:t>alongside our previous implementation of the Branch and Bound algorithm.  We will afterwards provide</w:t>
+      </w:r>
+      <w:r>
+        <w:rPr>
+          <w:lang w:val="en-US"/>
+        </w:rPr>
+        <w:t xml:space="preserve"> empirical evidence supporting </w:t>
+      </w:r>
+      <w:r>
+        <w:rPr>
+          <w:lang w:val="en-US"/>
+        </w:rPr>
+        <w:t>our comparison.</w:t>
       </w:r>
     </w:p>
     <w:p>
       <w:pPr>
-        <w:pStyle w:val="IOPText"/>
-        <w:rPr>
-          <w:lang w:val="en-US"/>
-        </w:rPr>
-      </w:pPr>
-      <w:r>
-        <w:rPr>
-          <w:lang w:val="en-US"/>
-        </w:rPr>
-        <w:t>We will first discuss our implementation of a greedy algorithm which finds a temporary solution to the TSP problem.  We use this solution, as well as the solution provided by a random tour, in establishing a baseline of comparison.  After we discuss our implementation of the Held-Karp, we will present a comparison of results between these three algorithms as well as our previous implementation of the Branch and Bound algorithm.  After this presentation we will give a short conclusion, followed by the resources that we have used.</w:t>
+        <w:pStyle w:val="IOPH1"/>
+        <w:rPr/>
+      </w:pPr>
+      <w:r>
+        <w:rPr/>
+        <w:t>2. Greedy algorithm</w:t>
       </w:r>
     </w:p>
     <w:p>
       <w:pPr>
-        <w:pStyle w:val="IOPH1"/>
-        <w:rPr/>
-      </w:pPr>
-      <w:r>
-        <w:rPr/>
-        <w:t>2 Greedy algorithm</w:t>
+        <w:pStyle w:val="IOPText"/>
+        <w:rPr>
+          <w:lang w:val="en-US"/>
+        </w:rPr>
+      </w:pPr>
+      <w:r>
+        <w:rPr>
+          <w:lang w:val="en-US"/>
+        </w:rPr>
+        <w:t xml:space="preserve">In order to properly run our greedy algorithm, we first obtain the result from the provided random tour algorithm.  We use this result as an upper bound on updating our current, lowest cost result.  Then, for each city in the graph and in the time allotted, we build a path, always utilizing the edge which requires the least cost.  The only other requirement for building the path is that it makes a Hamiltonian circuit, or that no cities are repeated in the path except the city used as the start and end position.  Once the path is completely calculated, we then update our best solution so far if the new path has a lower cost than the best solution.  After all this </w:t>
+      </w:r>
+      <w:r>
+        <w:rPr>
+          <w:lang w:val="en-US"/>
+        </w:rPr>
+        <w:t>h</w:t>
+      </w:r>
+      <w:r>
+        <w:rPr>
+          <w:lang w:val="en-US"/>
+        </w:rPr>
+        <w:t>as run for all cities and within the time allotted, then we return our best solution so far.  This function uses two nested loops, each bounded by the number of cities, and then a function call inside the inner loop which also runs through all cities.  These all result in a complexity of O(n³), with n being the number of cities.</w:t>
       </w:r>
     </w:p>
     <w:p>
       <w:pPr>
-        <w:pStyle w:val="IOPText"/>
-        <w:rPr>
-          <w:lang w:val="en-US"/>
-        </w:rPr>
-      </w:pPr>
-      <w:r>
-        <w:rPr>
-          <w:lang w:val="en-US"/>
-        </w:rPr>
-        <w:t>In order to properly run our greedy algorithm, we first obtain the result from the provided random tour algorithm.  We use this result as an upper bound on updating our current, lowest cost result.  Then, for each city in the graph and in the time allotted, we build a path, always utilizing the edge which requires the least cost.  The only other requirement for building the path is that it makes a Hamiltonian circuit, or that no cities are repeated in the path except the city used as the start and end position.  Once the path is completely calculated, we then update our best solution so far if the new path has a lower cost than the best solution.  After all this as run for all cities and within the time allotted, then we return our best solution so far.  This function uses two nested loops, each bounded by the number of cities, and then a function call inside the inner loop which also runs through all cities.  These all result in a complexity of O(n³), with n being the number of cities.</w:t>
+        <w:pStyle w:val="IOPH1"/>
+        <w:rPr/>
+      </w:pPr>
+      <w:r>
+        <w:rPr>
+          <w:lang w:val="en-US"/>
+        </w:rPr>
+        <w:t>3. Held-Karp</w:t>
       </w:r>
     </w:p>
     <w:p>
       <w:pPr>
-        <w:pStyle w:val="IOPH1"/>
-        <w:rPr/>
-      </w:pPr>
-      <w:r>
-        <w:rPr>
-          <w:lang w:val="en-US"/>
-        </w:rPr>
-        <w:t>3</w:t>
-      </w:r>
-      <w:r>
-        <w:rPr>
-          <w:lang w:val="en-US"/>
-        </w:rPr>
-        <w:t xml:space="preserve"> Held-Karp</w:t>
+        <w:pStyle w:val="IOPText"/>
+        <w:rPr/>
+      </w:pPr>
+      <w:r>
+        <w:rPr>
+          <w:i w:val="false"/>
+          <w:iCs w:val="false"/>
+          <w:lang w:val="en-US"/>
+        </w:rPr>
+        <w:t>Our implementation of the Held-Karp algorithm starts in much the same way as our greedy algorithm, except in this case we initialize the best solution so far to the answer provided by the greedy algorithm.  Once that estimate is in place, we use a function to create an adjacency matrix from the cities.  With these preparation steps complete, we were ready to implement the body of the Held-Karp algorithm.</w:t>
       </w:r>
     </w:p>
     <w:p>
@@ -239,17 +285,11 @@
       </w:pPr>
       <w:r>
         <w:rPr>
-          <w:lang w:val="en-US"/>
-        </w:rPr>
-        <w:tab/>
-      </w:r>
-      <w:r>
-        <w:rPr>
           <w:i w:val="false"/>
           <w:iCs w:val="false"/>
           <w:lang w:val="en-US"/>
         </w:rPr>
-        <w:t>Our implementation of the Held-Karp algorithm starts in much the same way as our greedy algorithm, except in this case we initialize the best solution so far to the answer provided by the greedy algorithm.  Once that estimate is in place, we use a function to create an adjacency matrix from the cities.  With these preparation steps complete, we were ready to implement the body of the Held-Karp algorithm.</w:t>
+        <w:t>At first we had a hard time wrapping our heads around how Held-Karp was supposed to work.  So we did some research through a few quick Internet searches [ INSERT REFERENCES ] .  After much discussion and experimentation, we came to our current implementation.</w:t>
       </w:r>
     </w:p>
     <w:p>
@@ -263,43 +303,17 @@
           <w:iCs w:val="false"/>
           <w:lang w:val="en-US"/>
         </w:rPr>
-        <w:t>At first we had a hard time wrapping our heads around how Held-Karp was supposed to work.  So we did some research through a few quick Internet searches [ INSERT REFERENCES ] .  After much discussion and experimentation, we came to our current implementation.</w:t>
+        <w:t>We used the framework of “layers” and “subproblems” to understand and store our intermediate results. We define a subproblem as a collection of a “cost” or length of a path, and the path itself. Layers are used to group series of subproblems together in a way to make the intermediate answers accessible for later calculations.  Entries in a layer are accessed by providing a layer index as well as a tuple describing the index of the city being considered and a set of visited cities.</w:t>
       </w:r>
     </w:p>
     <w:p>
       <w:pPr>
-        <w:pStyle w:val="IOPText"/>
-        <w:rPr/>
-      </w:pPr>
-      <w:r>
-        <w:rPr>
-          <w:i w:val="false"/>
-          <w:iCs w:val="false"/>
-          <w:lang w:val="en-US"/>
-        </w:rPr>
-        <w:t xml:space="preserve">We used the framework of “layers” and “subproblems” to understand and store our intermediate results. We define a subproblem as a collection of a “cost” or length of a path, and the path itself. Layers are used to group series of subproblems together in a way to make the intermediate answers accessible for later calculations.  </w:t>
-      </w:r>
-      <w:r>
-        <w:rPr>
-          <w:i w:val="false"/>
-          <w:iCs w:val="false"/>
-          <w:lang w:val="en-US"/>
-        </w:rPr>
-        <w:t>Entries in a layer are accessed by providing a layer index as well as a tuple describing the index of the city being considered and a set of visited cities.</w:t>
-      </w:r>
-    </w:p>
-    <w:p>
-      <w:pPr>
         <w:pStyle w:val="IOPH2"/>
         <w:rPr/>
       </w:pPr>
       <w:r>
         <w:rPr/>
-        <w:t>3.1</w:t>
-      </w:r>
-      <w:r>
-        <w:rPr/>
-        <w:t xml:space="preserve"> The 0</w:t>
+        <w:t>3.1 The 0</w:t>
       </w:r>
       <w:r>
         <w:rPr>
@@ -340,15 +354,7 @@
           <w:iCs w:val="false"/>
           <w:lang w:val="en-US"/>
         </w:rPr>
-        <w:t xml:space="preserve"> layer by selecting an arbitrary starting city and storing subproblems relating the cost and route of all the connections coming from that city.  </w:t>
-      </w:r>
-      <w:r>
-        <w:rPr>
-          <w:i w:val="false"/>
-          <w:iCs w:val="false"/>
-          <w:lang w:val="en-US"/>
-        </w:rPr>
-        <w:t>In this case the set used to store the result in the layer is empty.</w:t>
+        <w:t xml:space="preserve"> layer by selecting an arbitrary starting city and storing subproblems relating the cost and route of all the connections coming from that city.  In this case the set used to store the result in the layer is empty.</w:t>
       </w:r>
     </w:p>
     <w:p>
@@ -363,7 +369,11 @@
         </w:rPr>
       </w:pPr>
       <w:r>
-        <w:rPr/>
+        <w:rPr>
+          <w:i w:val="false"/>
+          <w:iCs w:val="false"/>
+          <w:lang w:val="en-US"/>
+        </w:rPr>
       </w:r>
     </w:p>
     <w:p>
@@ -373,11 +383,7 @@
       </w:pPr>
       <w:r>
         <w:rPr/>
-        <w:t>3.2</w:t>
-      </w:r>
-      <w:r>
-        <w:rPr/>
-        <w:t xml:space="preserve"> The 1</w:t>
+        <w:t>3.2 The 1</w:t>
       </w:r>
       <w:r>
         <w:rPr>
@@ -407,11 +413,7 @@
       </w:r>
       <w:r>
         <w:rPr/>
-        <w:t xml:space="preserve"> layer is populated </w:t>
-      </w:r>
-      <w:r>
-        <w:rPr/>
-        <w:t>by iterating over all of the cities and as we do so we retrieve each entry in the 0</w:t>
+        <w:t xml:space="preserve"> layer is populated by iterating over all of the cities and as we do so we retrieve each entry in the 0</w:t>
       </w:r>
       <w:r>
         <w:rPr>
@@ -450,11 +452,7 @@
       </w:pPr>
       <w:r>
         <w:rPr/>
-        <w:t>3.3</w:t>
-      </w:r>
-      <w:r>
-        <w:rPr/>
-        <w:t xml:space="preserve"> The remaining layers</w:t>
+        <w:t>3.3 The remaining layers</w:t>
       </w:r>
     </w:p>
     <w:p>
@@ -464,11 +462,7 @@
       </w:pPr>
       <w:r>
         <w:rPr/>
-        <w:t xml:space="preserve">The Held-Karp algorithm uses as many layers as there are cities, so at this point 2 of those layers have been populated.  For each of the remaining layers, each city is considered in </w:t>
-      </w:r>
-      <w:r>
-        <w:rPr/>
-        <w:t>combination with the all of the entries on the previous layer.  If the city has already been referenced in that entry, then that combination is skipped.</w:t>
+        <w:t>The Held-Karp algorithm uses as many layers as there are cities, so at this point 2 of those layers have been populated.  For each of the remaining layers, each city is considered in combination with the all of the entries on the previous layer.  If the city has already been referenced in that entry, then that combination is skipped.</w:t>
       </w:r>
     </w:p>
     <w:p>
@@ -488,19 +482,7 @@
       </w:r>
       <w:r>
         <w:rPr/>
-        <w:t xml:space="preserve"> layer.  This tuple is </w:t>
-      </w:r>
-      <w:r>
-        <w:rPr/>
-        <w:t xml:space="preserve">then </w:t>
-      </w:r>
-      <w:r>
-        <w:rPr/>
-        <w:t xml:space="preserve">stored </w:t>
-      </w:r>
-      <w:r>
-        <w:rPr/>
-        <w:t>in a temporary array.  Right after constructing the tuple, the same city-entry combination is used to create a new subproblem.  This subproblem uses the cost and route of the entry’s subproblem, and then is stored in a separate temporary array.  Then both temporary arrays are iterated over in paralell in order to make entries with the lowest possible cost.  It is these entries that are stored in the current layer.</w:t>
+        <w:t xml:space="preserve"> layer.  This tuple is then stored in a temporary array.  Right after constructing the tuple, the same city-entry combination is used to create a new subproblem.  This subproblem uses the cost and route of the entry’s subproblem, and then is stored in a separate temporary array.  Then both temporary arrays are iterated over in paralell in order to make entries with the lowest possible cost.  It is these entries that are stored in the current layer.</w:t>
       </w:r>
     </w:p>
     <w:p>
@@ -519,11 +501,7 @@
       </w:pPr>
       <w:r>
         <w:rPr/>
-        <w:t>3.4</w:t>
-      </w:r>
-      <w:r>
-        <w:rPr/>
-        <w:t xml:space="preserve"> Full path</w:t>
+        <w:t>3.4 Full path</w:t>
       </w:r>
     </w:p>
     <w:p>
@@ -533,28 +511,3238 @@
       </w:pPr>
       <w:r>
         <w:rPr/>
-        <w:t xml:space="preserve">Once all of the layers have been created, we iterate over the last layer and “manually” add </w:t>
-      </w:r>
-      <w:r>
-        <w:rPr/>
-        <w:t>the start city and the cost to  get there.  We store these subproblems in a separate list, which could be percieved as one last layer.  Then the list is processed to find the subproblem that contains the Hamiltonian circuit of the least cost, and that is considered our answer.  After converting indecies to cities and creating a dictionary of results, our implementation of the Held-Karp algorithm is complete.</w:t>
+        <w:t xml:space="preserve">Once all of the layers have been created, we iterate over the last layer and “manually” add the start city and the cost to  get there.  We store these subproblems in a separate list, which could be percieved as one last layer.  Then the list is processed to find the subproblem that contains the Hamiltonian circuit of the least cost, and that is considered our answer.  After converting indecies to cities </w:t>
+      </w:r>
+      <w:r>
+        <w:rPr/>
+        <w:t>in order to</w:t>
+      </w:r>
+      <w:r>
+        <w:rPr/>
+        <w:t xml:space="preserve"> creat</w:t>
+      </w:r>
+      <w:r>
+        <w:rPr/>
+        <w:t>e</w:t>
+      </w:r>
+      <w:r>
+        <w:rPr/>
+        <w:t xml:space="preserve"> a dictionary of results, </w:t>
+      </w:r>
+      <w:r>
+        <w:rPr/>
+        <w:t xml:space="preserve">we return those results and </w:t>
+      </w:r>
+      <w:r>
+        <w:rPr/>
+        <w:t xml:space="preserve">our implementation of the Held-Karp algorithm is complete.  </w:t>
       </w:r>
     </w:p>
     <w:p>
       <w:pPr>
-        <w:pStyle w:val="IOPText"/>
-        <w:rPr/>
-      </w:pPr>
-      <w:r>
-        <w:rPr/>
+        <w:pStyle w:val="IOPH2"/>
+        <w:rPr/>
+      </w:pPr>
+      <w:r>
+        <w:rPr/>
+        <w:t>3.5 Complexity analysis</w:t>
       </w:r>
     </w:p>
     <w:p>
       <w:pPr>
+        <w:pStyle w:val="IOPText"/>
+        <w:rPr/>
+      </w:pPr>
+      <w:r>
+        <w:rPr/>
+        <w:t xml:space="preserve">In our implementation of each of our algorithms, we need to return an answer within some specified amount of time, usually 60 seconds.  Competing with this time limit is how long it takes the program to process the provided data.  Just as in the greedy algorithm, the input for the Held-Karp algorithm is some number of cities.  </w:t>
+      </w:r>
+    </w:p>
+    <w:p>
+      <w:pPr>
+        <w:pStyle w:val="IOPText"/>
+        <w:rPr/>
+      </w:pPr>
+      <w:r>
+        <w:rPr/>
+        <w:t>Based on how our implementation iterates over the cities, we evaluate our function to run in O(n</w:t>
+      </w:r>
+      <w:r>
+        <w:rPr>
+          <w:rFonts w:eastAsia="Calibri" w:cs="" w:ascii="Times New Roman" w:hAnsi="Times New Roman"/>
+        </w:rPr>
+        <w:t>²</w:t>
+      </w:r>
+      <w:bookmarkStart w:id="1" w:name="__DdeLink__90_672376426"/>
+      <w:r>
+        <w:rPr>
+          <w:rFonts w:eastAsia="Calibri" w:cs="" w:ascii="Times New Roman" w:hAnsi="Times New Roman"/>
+        </w:rPr>
+        <w:t>2ⁿ</w:t>
+      </w:r>
+      <w:bookmarkEnd w:id="1"/>
+      <w:r>
+        <w:rPr>
+          <w:rFonts w:eastAsia="Calibri" w:cs="" w:ascii="Times New Roman" w:hAnsi="Times New Roman"/>
+        </w:rPr>
+        <w:t xml:space="preserve">) time, </w:t>
+      </w:r>
+      <w:r>
+        <w:rPr>
+          <w:rFonts w:eastAsia="Calibri" w:cs="" w:ascii="Times New Roman" w:hAnsi="Times New Roman"/>
+        </w:rPr>
+        <w:t>with the step described in 3.3 using the most time.  Our algorithm also uses a lot of space, resulting in a O(</w:t>
+      </w:r>
+      <w:r>
+        <w:rPr>
+          <w:rFonts w:eastAsia="Calibri" w:cs="" w:ascii="Times New Roman" w:hAnsi="Times New Roman"/>
+        </w:rPr>
+        <w:t>2ⁿ</w:t>
+      </w:r>
+      <w:r>
+        <w:rPr>
+          <w:rFonts w:eastAsia="Calibri" w:cs="" w:ascii="Times New Roman" w:hAnsi="Times New Roman"/>
+        </w:rPr>
+        <w:t xml:space="preserve">n) space complexity.  This is again because of step 3.3, where we create as many subproblems as there are combinations, each with has a path whose length is approaching n.  While we trim these combinations in order to make the layer, </w:t>
+      </w:r>
+      <w:r>
+        <w:rPr>
+          <w:rFonts w:eastAsia="Calibri" w:cs="" w:ascii="Times New Roman" w:hAnsi="Times New Roman"/>
+        </w:rPr>
+        <w:t>that space may still be in use.</w:t>
+      </w:r>
+    </w:p>
+    <w:p>
+      <w:pPr>
         <w:pStyle w:val="IOPH1"/>
-        <w:rPr>
-          <w:lang w:val="en-US"/>
-        </w:rPr>
+        <w:rPr/>
+      </w:pPr>
+      <w:r>
+        <w:rPr>
+          <w:rFonts w:eastAsia="Calibri" w:cs="" w:ascii="Times New Roman" w:hAnsi="Times New Roman"/>
+        </w:rPr>
+        <w:t>4. Empirical analysis</w:t>
+      </w:r>
+    </w:p>
+    <w:p>
+      <w:pPr>
+        <w:pStyle w:val="IOPText"/>
+        <w:rPr/>
+      </w:pPr>
+      <w:r>
+        <w:rPr>
+          <w:rFonts w:eastAsia="Calibri" w:cs="" w:ascii="Times New Roman" w:hAnsi="Times New Roman"/>
+        </w:rPr>
+        <w:t>In our analysis, we compare the results across four algorithms (Random, Greedy, Branch and Bound, Held-Karp) for an increasing number of cities.  It should be noted that, because we usea nswers from the other algrotihms as initial solutions for some algorithms, this data  may have som interesting interconnectedness.  As you can see in the graph………...</w:t>
+      </w:r>
+    </w:p>
+    <w:p>
+      <w:pPr>
+        <w:pStyle w:val="IOPText"/>
+        <w:rPr/>
+      </w:pPr>
+      <w:r>
+        <w:rPr/>
+      </w:r>
+    </w:p>
+    <w:p>
+      <w:pPr>
+        <w:pStyle w:val="IOPH1"/>
+        <w:rPr>
+          <w:lang w:val="en-US"/>
+        </w:rPr>
+      </w:pPr>
+      <w:r>
+        <w:rPr/>
+      </w:r>
+      <w:r>
+        <w:br w:type="page"/>
+      </w:r>
+    </w:p>
+    <w:p>
+      <w:pPr>
+        <w:pStyle w:val="IOPH1"/>
+        <w:rPr>
+          <w:lang w:val="en-US"/>
+        </w:rPr>
+      </w:pPr>
+      <w:r>
+        <w:rPr/>
+      </w:r>
+    </w:p>
+    <w:tbl>
+      <w:tblPr>
+        <w:tblW w:w="9951" w:type="dxa"/>
+        <w:jc w:val="left"/>
+        <w:tblInd w:w="55" w:type="dxa"/>
+        <w:tblBorders>
+          <w:top w:val="single" w:sz="2" w:space="0" w:color="000000"/>
+          <w:left w:val="single" w:sz="2" w:space="0" w:color="000000"/>
+          <w:bottom w:val="single" w:sz="2" w:space="0" w:color="000000"/>
+          <w:insideH w:val="single" w:sz="2" w:space="0" w:color="000000"/>
+        </w:tblBorders>
+        <w:tblCellMar>
+          <w:top w:w="55" w:type="dxa"/>
+          <w:left w:w="54" w:type="dxa"/>
+          <w:bottom w:w="55" w:type="dxa"/>
+          <w:right w:w="55" w:type="dxa"/>
+        </w:tblCellMar>
+      </w:tblPr>
+      <w:tblGrid>
+        <w:gridCol w:w="379"/>
+        <w:gridCol w:w="751"/>
+        <w:gridCol w:w="539"/>
+        <w:gridCol w:w="813"/>
+        <w:gridCol w:w="1078"/>
+        <w:gridCol w:w="993"/>
+        <w:gridCol w:w="813"/>
+        <w:gridCol w:w="623"/>
+        <w:gridCol w:w="719"/>
+        <w:gridCol w:w="538"/>
+        <w:gridCol w:w="993"/>
+        <w:gridCol w:w="1712"/>
+      </w:tblGrid>
+      <w:tr>
+        <w:trPr>
+          <w:tblHeader w:val="true"/>
+        </w:trPr>
+        <w:tc>
+          <w:tcPr>
+            <w:tcW w:w="379" w:type="dxa"/>
+            <w:tcBorders>
+              <w:top w:val="single" w:sz="2" w:space="0" w:color="000000"/>
+              <w:left w:val="single" w:sz="2" w:space="0" w:color="000000"/>
+              <w:bottom w:val="single" w:sz="2" w:space="0" w:color="000000"/>
+              <w:insideH w:val="single" w:sz="2" w:space="0" w:color="000000"/>
+            </w:tcBorders>
+            <w:shd w:fill="auto" w:val="clear"/>
+            <w:tcMar>
+              <w:left w:w="54" w:type="dxa"/>
+            </w:tcMar>
+          </w:tcPr>
+          <w:p>
+            <w:pPr>
+              <w:pStyle w:val="TableHeading"/>
+              <w:spacing w:before="0" w:after="160"/>
+              <w:rPr/>
+            </w:pPr>
+            <w:r>
+              <w:rPr/>
+            </w:r>
+          </w:p>
+        </w:tc>
+        <w:tc>
+          <w:tcPr>
+            <w:tcW w:w="1290" w:type="dxa"/>
+            <w:gridSpan w:val="2"/>
+            <w:tcBorders>
+              <w:top w:val="single" w:sz="2" w:space="0" w:color="000000"/>
+              <w:left w:val="single" w:sz="2" w:space="0" w:color="000000"/>
+              <w:bottom w:val="single" w:sz="2" w:space="0" w:color="000000"/>
+              <w:insideH w:val="single" w:sz="2" w:space="0" w:color="000000"/>
+            </w:tcBorders>
+            <w:shd w:fill="auto" w:val="clear"/>
+            <w:tcMar>
+              <w:left w:w="54" w:type="dxa"/>
+            </w:tcMar>
+          </w:tcPr>
+          <w:p>
+            <w:pPr>
+              <w:pStyle w:val="TableHeading"/>
+              <w:spacing w:before="0" w:after="160"/>
+              <w:rPr/>
+            </w:pPr>
+            <w:r>
+              <w:rPr/>
+              <w:t>Random</w:t>
+            </w:r>
+          </w:p>
+        </w:tc>
+        <w:tc>
+          <w:tcPr>
+            <w:tcW w:w="1891" w:type="dxa"/>
+            <w:gridSpan w:val="2"/>
+            <w:tcBorders>
+              <w:top w:val="single" w:sz="2" w:space="0" w:color="000000"/>
+              <w:left w:val="single" w:sz="2" w:space="0" w:color="000000"/>
+              <w:bottom w:val="single" w:sz="2" w:space="0" w:color="000000"/>
+              <w:insideH w:val="single" w:sz="2" w:space="0" w:color="000000"/>
+            </w:tcBorders>
+            <w:shd w:fill="auto" w:val="clear"/>
+            <w:tcMar>
+              <w:left w:w="54" w:type="dxa"/>
+            </w:tcMar>
+          </w:tcPr>
+          <w:p>
+            <w:pPr>
+              <w:pStyle w:val="TableHeading"/>
+              <w:spacing w:before="0" w:after="160"/>
+              <w:rPr/>
+            </w:pPr>
+            <w:r>
+              <w:rPr/>
+            </w:r>
+          </w:p>
+        </w:tc>
+        <w:tc>
+          <w:tcPr>
+            <w:tcW w:w="1806" w:type="dxa"/>
+            <w:gridSpan w:val="2"/>
+            <w:tcBorders>
+              <w:top w:val="single" w:sz="2" w:space="0" w:color="000000"/>
+              <w:left w:val="single" w:sz="2" w:space="0" w:color="000000"/>
+              <w:bottom w:val="single" w:sz="2" w:space="0" w:color="000000"/>
+              <w:insideH w:val="single" w:sz="2" w:space="0" w:color="000000"/>
+            </w:tcBorders>
+            <w:shd w:fill="auto" w:val="clear"/>
+            <w:tcMar>
+              <w:left w:w="54" w:type="dxa"/>
+            </w:tcMar>
+          </w:tcPr>
+          <w:p>
+            <w:pPr>
+              <w:pStyle w:val="TableHeading"/>
+              <w:spacing w:before="0" w:after="160"/>
+              <w:rPr/>
+            </w:pPr>
+            <w:r>
+              <w:rPr/>
+            </w:r>
+          </w:p>
+        </w:tc>
+        <w:tc>
+          <w:tcPr>
+            <w:tcW w:w="1880" w:type="dxa"/>
+            <w:gridSpan w:val="3"/>
+            <w:tcBorders>
+              <w:top w:val="single" w:sz="2" w:space="0" w:color="000000"/>
+              <w:left w:val="single" w:sz="2" w:space="0" w:color="000000"/>
+              <w:bottom w:val="single" w:sz="2" w:space="0" w:color="000000"/>
+              <w:insideH w:val="single" w:sz="2" w:space="0" w:color="000000"/>
+            </w:tcBorders>
+            <w:shd w:fill="auto" w:val="clear"/>
+            <w:tcMar>
+              <w:left w:w="54" w:type="dxa"/>
+            </w:tcMar>
+          </w:tcPr>
+          <w:p>
+            <w:pPr>
+              <w:pStyle w:val="TableHeading"/>
+              <w:spacing w:before="0" w:after="160"/>
+              <w:rPr/>
+            </w:pPr>
+            <w:r>
+              <w:rPr/>
+            </w:r>
+          </w:p>
+        </w:tc>
+        <w:tc>
+          <w:tcPr>
+            <w:tcW w:w="2705" w:type="dxa"/>
+            <w:gridSpan w:val="2"/>
+            <w:tcBorders>
+              <w:top w:val="single" w:sz="2" w:space="0" w:color="000000"/>
+              <w:left w:val="single" w:sz="2" w:space="0" w:color="000000"/>
+              <w:bottom w:val="single" w:sz="2" w:space="0" w:color="000000"/>
+              <w:right w:val="single" w:sz="2" w:space="0" w:color="000000"/>
+              <w:insideH w:val="single" w:sz="2" w:space="0" w:color="000000"/>
+              <w:insideV w:val="single" w:sz="2" w:space="0" w:color="000000"/>
+            </w:tcBorders>
+            <w:shd w:fill="auto" w:val="clear"/>
+            <w:tcMar>
+              <w:left w:w="54" w:type="dxa"/>
+            </w:tcMar>
+          </w:tcPr>
+          <w:p>
+            <w:pPr>
+              <w:pStyle w:val="TableHeading"/>
+              <w:spacing w:before="0" w:after="160"/>
+              <w:rPr/>
+            </w:pPr>
+            <w:r>
+              <w:rPr/>
+            </w:r>
+          </w:p>
+        </w:tc>
+      </w:tr>
+      <w:tr>
+        <w:trPr/>
+        <w:tc>
+          <w:tcPr>
+            <w:tcW w:w="379" w:type="dxa"/>
+            <w:tcBorders>
+              <w:left w:val="single" w:sz="2" w:space="0" w:color="000000"/>
+              <w:bottom w:val="single" w:sz="2" w:space="0" w:color="000000"/>
+              <w:insideH w:val="single" w:sz="2" w:space="0" w:color="000000"/>
+            </w:tcBorders>
+            <w:shd w:fill="auto" w:val="clear"/>
+            <w:tcMar>
+              <w:left w:w="54" w:type="dxa"/>
+            </w:tcMar>
+          </w:tcPr>
+          <w:p>
+            <w:pPr>
+              <w:pStyle w:val="TableContents"/>
+              <w:spacing w:before="0" w:after="160"/>
+              <w:rPr/>
+            </w:pPr>
+            <w:r>
+              <w:rPr/>
+            </w:r>
+          </w:p>
+        </w:tc>
+        <w:tc>
+          <w:tcPr>
+            <w:tcW w:w="751" w:type="dxa"/>
+            <w:tcBorders>
+              <w:left w:val="single" w:sz="2" w:space="0" w:color="000000"/>
+              <w:bottom w:val="single" w:sz="2" w:space="0" w:color="000000"/>
+              <w:insideH w:val="single" w:sz="2" w:space="0" w:color="000000"/>
+            </w:tcBorders>
+            <w:shd w:fill="auto" w:val="clear"/>
+            <w:tcMar>
+              <w:left w:w="54" w:type="dxa"/>
+            </w:tcMar>
+          </w:tcPr>
+          <w:p>
+            <w:pPr>
+              <w:pStyle w:val="TableContents"/>
+              <w:spacing w:before="0" w:after="160"/>
+              <w:rPr/>
+            </w:pPr>
+            <w:r>
+              <w:rPr/>
+            </w:r>
+          </w:p>
+        </w:tc>
+        <w:tc>
+          <w:tcPr>
+            <w:tcW w:w="539" w:type="dxa"/>
+            <w:tcBorders>
+              <w:left w:val="single" w:sz="2" w:space="0" w:color="000000"/>
+              <w:bottom w:val="single" w:sz="2" w:space="0" w:color="000000"/>
+              <w:insideH w:val="single" w:sz="2" w:space="0" w:color="000000"/>
+            </w:tcBorders>
+            <w:shd w:fill="auto" w:val="clear"/>
+            <w:tcMar>
+              <w:left w:w="54" w:type="dxa"/>
+            </w:tcMar>
+          </w:tcPr>
+          <w:p>
+            <w:pPr>
+              <w:pStyle w:val="TableContents"/>
+              <w:spacing w:before="0" w:after="160"/>
+              <w:rPr/>
+            </w:pPr>
+            <w:r>
+              <w:rPr/>
+            </w:r>
+          </w:p>
+        </w:tc>
+        <w:tc>
+          <w:tcPr>
+            <w:tcW w:w="813" w:type="dxa"/>
+            <w:tcBorders>
+              <w:left w:val="single" w:sz="2" w:space="0" w:color="000000"/>
+              <w:bottom w:val="single" w:sz="2" w:space="0" w:color="000000"/>
+              <w:insideH w:val="single" w:sz="2" w:space="0" w:color="000000"/>
+            </w:tcBorders>
+            <w:shd w:fill="auto" w:val="clear"/>
+            <w:tcMar>
+              <w:left w:w="54" w:type="dxa"/>
+            </w:tcMar>
+          </w:tcPr>
+          <w:p>
+            <w:pPr>
+              <w:pStyle w:val="TableContents"/>
+              <w:spacing w:before="0" w:after="160"/>
+              <w:rPr/>
+            </w:pPr>
+            <w:r>
+              <w:rPr/>
+            </w:r>
+          </w:p>
+        </w:tc>
+        <w:tc>
+          <w:tcPr>
+            <w:tcW w:w="1078" w:type="dxa"/>
+            <w:tcBorders>
+              <w:left w:val="single" w:sz="2" w:space="0" w:color="000000"/>
+              <w:bottom w:val="single" w:sz="2" w:space="0" w:color="000000"/>
+              <w:insideH w:val="single" w:sz="2" w:space="0" w:color="000000"/>
+            </w:tcBorders>
+            <w:shd w:fill="auto" w:val="clear"/>
+            <w:tcMar>
+              <w:left w:w="54" w:type="dxa"/>
+            </w:tcMar>
+          </w:tcPr>
+          <w:p>
+            <w:pPr>
+              <w:pStyle w:val="TableContents"/>
+              <w:spacing w:before="0" w:after="160"/>
+              <w:rPr/>
+            </w:pPr>
+            <w:r>
+              <w:rPr/>
+            </w:r>
+          </w:p>
+        </w:tc>
+        <w:tc>
+          <w:tcPr>
+            <w:tcW w:w="993" w:type="dxa"/>
+            <w:tcBorders>
+              <w:left w:val="single" w:sz="2" w:space="0" w:color="000000"/>
+              <w:bottom w:val="single" w:sz="2" w:space="0" w:color="000000"/>
+              <w:insideH w:val="single" w:sz="2" w:space="0" w:color="000000"/>
+            </w:tcBorders>
+            <w:shd w:fill="auto" w:val="clear"/>
+            <w:tcMar>
+              <w:left w:w="54" w:type="dxa"/>
+            </w:tcMar>
+          </w:tcPr>
+          <w:p>
+            <w:pPr>
+              <w:pStyle w:val="TableContents"/>
+              <w:spacing w:before="0" w:after="160"/>
+              <w:rPr/>
+            </w:pPr>
+            <w:r>
+              <w:rPr/>
+            </w:r>
+          </w:p>
+        </w:tc>
+        <w:tc>
+          <w:tcPr>
+            <w:tcW w:w="813" w:type="dxa"/>
+            <w:tcBorders>
+              <w:left w:val="single" w:sz="2" w:space="0" w:color="000000"/>
+              <w:bottom w:val="single" w:sz="2" w:space="0" w:color="000000"/>
+              <w:insideH w:val="single" w:sz="2" w:space="0" w:color="000000"/>
+            </w:tcBorders>
+            <w:shd w:fill="auto" w:val="clear"/>
+            <w:tcMar>
+              <w:left w:w="54" w:type="dxa"/>
+            </w:tcMar>
+          </w:tcPr>
+          <w:p>
+            <w:pPr>
+              <w:pStyle w:val="TableContents"/>
+              <w:spacing w:before="0" w:after="160"/>
+              <w:rPr/>
+            </w:pPr>
+            <w:r>
+              <w:rPr/>
+            </w:r>
+          </w:p>
+        </w:tc>
+        <w:tc>
+          <w:tcPr>
+            <w:tcW w:w="623" w:type="dxa"/>
+            <w:tcBorders>
+              <w:left w:val="single" w:sz="2" w:space="0" w:color="000000"/>
+              <w:bottom w:val="single" w:sz="2" w:space="0" w:color="000000"/>
+              <w:insideH w:val="single" w:sz="2" w:space="0" w:color="000000"/>
+            </w:tcBorders>
+            <w:shd w:fill="auto" w:val="clear"/>
+            <w:tcMar>
+              <w:left w:w="54" w:type="dxa"/>
+            </w:tcMar>
+          </w:tcPr>
+          <w:p>
+            <w:pPr>
+              <w:pStyle w:val="TableContents"/>
+              <w:spacing w:before="0" w:after="160"/>
+              <w:rPr/>
+            </w:pPr>
+            <w:r>
+              <w:rPr/>
+            </w:r>
+          </w:p>
+        </w:tc>
+        <w:tc>
+          <w:tcPr>
+            <w:tcW w:w="719" w:type="dxa"/>
+            <w:tcBorders>
+              <w:left w:val="single" w:sz="2" w:space="0" w:color="000000"/>
+              <w:bottom w:val="single" w:sz="2" w:space="0" w:color="000000"/>
+              <w:insideH w:val="single" w:sz="2" w:space="0" w:color="000000"/>
+            </w:tcBorders>
+            <w:shd w:fill="auto" w:val="clear"/>
+            <w:tcMar>
+              <w:left w:w="54" w:type="dxa"/>
+            </w:tcMar>
+          </w:tcPr>
+          <w:p>
+            <w:pPr>
+              <w:pStyle w:val="TableContents"/>
+              <w:spacing w:before="0" w:after="160"/>
+              <w:rPr/>
+            </w:pPr>
+            <w:r>
+              <w:rPr/>
+            </w:r>
+          </w:p>
+        </w:tc>
+        <w:tc>
+          <w:tcPr>
+            <w:tcW w:w="538" w:type="dxa"/>
+            <w:tcBorders>
+              <w:left w:val="single" w:sz="2" w:space="0" w:color="000000"/>
+              <w:bottom w:val="single" w:sz="2" w:space="0" w:color="000000"/>
+              <w:insideH w:val="single" w:sz="2" w:space="0" w:color="000000"/>
+            </w:tcBorders>
+            <w:shd w:fill="auto" w:val="clear"/>
+            <w:tcMar>
+              <w:left w:w="54" w:type="dxa"/>
+            </w:tcMar>
+          </w:tcPr>
+          <w:p>
+            <w:pPr>
+              <w:pStyle w:val="TableContents"/>
+              <w:spacing w:before="0" w:after="160"/>
+              <w:rPr/>
+            </w:pPr>
+            <w:r>
+              <w:rPr/>
+            </w:r>
+          </w:p>
+        </w:tc>
+        <w:tc>
+          <w:tcPr>
+            <w:tcW w:w="993" w:type="dxa"/>
+            <w:tcBorders>
+              <w:left w:val="single" w:sz="2" w:space="0" w:color="000000"/>
+              <w:bottom w:val="single" w:sz="2" w:space="0" w:color="000000"/>
+              <w:insideH w:val="single" w:sz="2" w:space="0" w:color="000000"/>
+            </w:tcBorders>
+            <w:shd w:fill="auto" w:val="clear"/>
+            <w:tcMar>
+              <w:left w:w="54" w:type="dxa"/>
+            </w:tcMar>
+          </w:tcPr>
+          <w:p>
+            <w:pPr>
+              <w:pStyle w:val="TableContents"/>
+              <w:spacing w:before="0" w:after="160"/>
+              <w:rPr/>
+            </w:pPr>
+            <w:r>
+              <w:rPr/>
+            </w:r>
+          </w:p>
+        </w:tc>
+        <w:tc>
+          <w:tcPr>
+            <w:tcW w:w="1712" w:type="dxa"/>
+            <w:tcBorders>
+              <w:left w:val="single" w:sz="2" w:space="0" w:color="000000"/>
+              <w:bottom w:val="single" w:sz="2" w:space="0" w:color="000000"/>
+              <w:insideH w:val="single" w:sz="2" w:space="0" w:color="000000"/>
+            </w:tcBorders>
+            <w:shd w:fill="auto" w:val="clear"/>
+            <w:tcMar>
+              <w:left w:w="54" w:type="dxa"/>
+            </w:tcMar>
+          </w:tcPr>
+          <w:p>
+            <w:pPr>
+              <w:pStyle w:val="IOPText"/>
+              <w:rPr/>
+            </w:pPr>
+            <w:r>
+              <w:rPr>
+                <w:rFonts w:eastAsia="Calibri" w:cs="" w:ascii="Times New Roman" w:hAnsi="Times New Roman"/>
+              </w:rPr>
+              <w:t>2ⁿ</w:t>
+            </w:r>
+          </w:p>
+        </w:tc>
+        <w:tc>
+          <w:tcPr>
+            <w:tcW w:w="0" w:type="dxa"/>
+            <w:tcBorders>
+              <w:left w:val="single" w:sz="2" w:space="0" w:color="000000"/>
+              <w:bottom w:val="single" w:sz="2" w:space="0" w:color="000000"/>
+              <w:right w:val="single" w:sz="2" w:space="0" w:color="000000"/>
+              <w:insideH w:val="single" w:sz="2" w:space="0" w:color="000000"/>
+              <w:insideV w:val="single" w:sz="2" w:space="0" w:color="000000"/>
+            </w:tcBorders>
+            <w:shd w:fill="auto" w:val="clear"/>
+            <w:tcMar>
+              <w:left w:w="54" w:type="dxa"/>
+            </w:tcMar>
+          </w:tcPr>
+          <w:p>
+            <w:pPr>
+              <w:pStyle w:val="TableContents"/>
+              <w:widowControl/>
+              <w:bidi w:val="0"/>
+              <w:spacing w:lineRule="auto" w:line="259" w:before="0" w:after="160"/>
+              <w:ind w:left="0" w:right="-5040" w:hanging="0"/>
+              <w:jc w:val="left"/>
+              <w:rPr/>
+            </w:pPr>
+            <w:r>
+              <w:rPr/>
+            </w:r>
+          </w:p>
+        </w:tc>
+      </w:tr>
+      <w:tr>
+        <w:trPr/>
+        <w:tc>
+          <w:tcPr>
+            <w:tcW w:w="379" w:type="dxa"/>
+            <w:tcBorders>
+              <w:left w:val="single" w:sz="2" w:space="0" w:color="000000"/>
+              <w:bottom w:val="single" w:sz="2" w:space="0" w:color="000000"/>
+              <w:insideH w:val="single" w:sz="2" w:space="0" w:color="000000"/>
+            </w:tcBorders>
+            <w:shd w:fill="auto" w:val="clear"/>
+            <w:tcMar>
+              <w:left w:w="54" w:type="dxa"/>
+            </w:tcMar>
+          </w:tcPr>
+          <w:p>
+            <w:pPr>
+              <w:pStyle w:val="TableContents"/>
+              <w:spacing w:before="0" w:after="160"/>
+              <w:rPr/>
+            </w:pPr>
+            <w:r>
+              <w:rPr/>
+            </w:r>
+          </w:p>
+        </w:tc>
+        <w:tc>
+          <w:tcPr>
+            <w:tcW w:w="751" w:type="dxa"/>
+            <w:tcBorders>
+              <w:left w:val="single" w:sz="2" w:space="0" w:color="000000"/>
+              <w:bottom w:val="single" w:sz="2" w:space="0" w:color="000000"/>
+              <w:insideH w:val="single" w:sz="2" w:space="0" w:color="000000"/>
+            </w:tcBorders>
+            <w:shd w:fill="auto" w:val="clear"/>
+            <w:tcMar>
+              <w:left w:w="54" w:type="dxa"/>
+            </w:tcMar>
+          </w:tcPr>
+          <w:p>
+            <w:pPr>
+              <w:pStyle w:val="TableContents"/>
+              <w:spacing w:before="0" w:after="160"/>
+              <w:rPr/>
+            </w:pPr>
+            <w:r>
+              <w:rPr/>
+            </w:r>
+          </w:p>
+        </w:tc>
+        <w:tc>
+          <w:tcPr>
+            <w:tcW w:w="539" w:type="dxa"/>
+            <w:tcBorders>
+              <w:left w:val="single" w:sz="2" w:space="0" w:color="000000"/>
+              <w:bottom w:val="single" w:sz="2" w:space="0" w:color="000000"/>
+              <w:insideH w:val="single" w:sz="2" w:space="0" w:color="000000"/>
+            </w:tcBorders>
+            <w:shd w:fill="auto" w:val="clear"/>
+            <w:tcMar>
+              <w:left w:w="54" w:type="dxa"/>
+            </w:tcMar>
+          </w:tcPr>
+          <w:p>
+            <w:pPr>
+              <w:pStyle w:val="TableContents"/>
+              <w:spacing w:before="0" w:after="160"/>
+              <w:rPr/>
+            </w:pPr>
+            <w:r>
+              <w:rPr/>
+            </w:r>
+          </w:p>
+        </w:tc>
+        <w:tc>
+          <w:tcPr>
+            <w:tcW w:w="813" w:type="dxa"/>
+            <w:tcBorders>
+              <w:left w:val="single" w:sz="2" w:space="0" w:color="000000"/>
+              <w:bottom w:val="single" w:sz="2" w:space="0" w:color="000000"/>
+              <w:insideH w:val="single" w:sz="2" w:space="0" w:color="000000"/>
+            </w:tcBorders>
+            <w:shd w:fill="auto" w:val="clear"/>
+            <w:tcMar>
+              <w:left w:w="54" w:type="dxa"/>
+            </w:tcMar>
+          </w:tcPr>
+          <w:p>
+            <w:pPr>
+              <w:pStyle w:val="TableContents"/>
+              <w:spacing w:before="0" w:after="160"/>
+              <w:rPr/>
+            </w:pPr>
+            <w:r>
+              <w:rPr/>
+            </w:r>
+          </w:p>
+        </w:tc>
+        <w:tc>
+          <w:tcPr>
+            <w:tcW w:w="1078" w:type="dxa"/>
+            <w:tcBorders>
+              <w:left w:val="single" w:sz="2" w:space="0" w:color="000000"/>
+              <w:bottom w:val="single" w:sz="2" w:space="0" w:color="000000"/>
+              <w:insideH w:val="single" w:sz="2" w:space="0" w:color="000000"/>
+            </w:tcBorders>
+            <w:shd w:fill="auto" w:val="clear"/>
+            <w:tcMar>
+              <w:left w:w="54" w:type="dxa"/>
+            </w:tcMar>
+          </w:tcPr>
+          <w:p>
+            <w:pPr>
+              <w:pStyle w:val="TableContents"/>
+              <w:spacing w:before="0" w:after="160"/>
+              <w:rPr/>
+            </w:pPr>
+            <w:r>
+              <w:rPr/>
+            </w:r>
+          </w:p>
+        </w:tc>
+        <w:tc>
+          <w:tcPr>
+            <w:tcW w:w="993" w:type="dxa"/>
+            <w:tcBorders>
+              <w:left w:val="single" w:sz="2" w:space="0" w:color="000000"/>
+              <w:bottom w:val="single" w:sz="2" w:space="0" w:color="000000"/>
+              <w:insideH w:val="single" w:sz="2" w:space="0" w:color="000000"/>
+            </w:tcBorders>
+            <w:shd w:fill="auto" w:val="clear"/>
+            <w:tcMar>
+              <w:left w:w="54" w:type="dxa"/>
+            </w:tcMar>
+          </w:tcPr>
+          <w:p>
+            <w:pPr>
+              <w:pStyle w:val="TableContents"/>
+              <w:spacing w:before="0" w:after="160"/>
+              <w:rPr/>
+            </w:pPr>
+            <w:r>
+              <w:rPr/>
+            </w:r>
+          </w:p>
+        </w:tc>
+        <w:tc>
+          <w:tcPr>
+            <w:tcW w:w="813" w:type="dxa"/>
+            <w:tcBorders>
+              <w:left w:val="single" w:sz="2" w:space="0" w:color="000000"/>
+              <w:bottom w:val="single" w:sz="2" w:space="0" w:color="000000"/>
+              <w:insideH w:val="single" w:sz="2" w:space="0" w:color="000000"/>
+            </w:tcBorders>
+            <w:shd w:fill="auto" w:val="clear"/>
+            <w:tcMar>
+              <w:left w:w="54" w:type="dxa"/>
+            </w:tcMar>
+          </w:tcPr>
+          <w:p>
+            <w:pPr>
+              <w:pStyle w:val="TableContents"/>
+              <w:spacing w:before="0" w:after="160"/>
+              <w:rPr/>
+            </w:pPr>
+            <w:r>
+              <w:rPr/>
+            </w:r>
+          </w:p>
+        </w:tc>
+        <w:tc>
+          <w:tcPr>
+            <w:tcW w:w="623" w:type="dxa"/>
+            <w:tcBorders>
+              <w:left w:val="single" w:sz="2" w:space="0" w:color="000000"/>
+              <w:bottom w:val="single" w:sz="2" w:space="0" w:color="000000"/>
+              <w:insideH w:val="single" w:sz="2" w:space="0" w:color="000000"/>
+            </w:tcBorders>
+            <w:shd w:fill="auto" w:val="clear"/>
+            <w:tcMar>
+              <w:left w:w="54" w:type="dxa"/>
+            </w:tcMar>
+          </w:tcPr>
+          <w:p>
+            <w:pPr>
+              <w:pStyle w:val="TableContents"/>
+              <w:spacing w:before="0" w:after="160"/>
+              <w:rPr/>
+            </w:pPr>
+            <w:r>
+              <w:rPr/>
+            </w:r>
+          </w:p>
+        </w:tc>
+        <w:tc>
+          <w:tcPr>
+            <w:tcW w:w="719" w:type="dxa"/>
+            <w:tcBorders>
+              <w:left w:val="single" w:sz="2" w:space="0" w:color="000000"/>
+              <w:bottom w:val="single" w:sz="2" w:space="0" w:color="000000"/>
+              <w:insideH w:val="single" w:sz="2" w:space="0" w:color="000000"/>
+            </w:tcBorders>
+            <w:shd w:fill="auto" w:val="clear"/>
+            <w:tcMar>
+              <w:left w:w="54" w:type="dxa"/>
+            </w:tcMar>
+          </w:tcPr>
+          <w:p>
+            <w:pPr>
+              <w:pStyle w:val="TableContents"/>
+              <w:spacing w:before="0" w:after="160"/>
+              <w:rPr/>
+            </w:pPr>
+            <w:r>
+              <w:rPr/>
+            </w:r>
+          </w:p>
+        </w:tc>
+        <w:tc>
+          <w:tcPr>
+            <w:tcW w:w="538" w:type="dxa"/>
+            <w:tcBorders>
+              <w:left w:val="single" w:sz="2" w:space="0" w:color="000000"/>
+              <w:bottom w:val="single" w:sz="2" w:space="0" w:color="000000"/>
+              <w:insideH w:val="single" w:sz="2" w:space="0" w:color="000000"/>
+            </w:tcBorders>
+            <w:shd w:fill="auto" w:val="clear"/>
+            <w:tcMar>
+              <w:left w:w="54" w:type="dxa"/>
+            </w:tcMar>
+          </w:tcPr>
+          <w:p>
+            <w:pPr>
+              <w:pStyle w:val="TableContents"/>
+              <w:spacing w:before="0" w:after="160"/>
+              <w:rPr/>
+            </w:pPr>
+            <w:r>
+              <w:rPr/>
+            </w:r>
+          </w:p>
+        </w:tc>
+        <w:tc>
+          <w:tcPr>
+            <w:tcW w:w="993" w:type="dxa"/>
+            <w:tcBorders>
+              <w:left w:val="single" w:sz="2" w:space="0" w:color="000000"/>
+              <w:bottom w:val="single" w:sz="2" w:space="0" w:color="000000"/>
+              <w:insideH w:val="single" w:sz="2" w:space="0" w:color="000000"/>
+            </w:tcBorders>
+            <w:shd w:fill="auto" w:val="clear"/>
+            <w:tcMar>
+              <w:left w:w="54" w:type="dxa"/>
+            </w:tcMar>
+          </w:tcPr>
+          <w:p>
+            <w:pPr>
+              <w:pStyle w:val="TableContents"/>
+              <w:spacing w:before="0" w:after="160"/>
+              <w:rPr/>
+            </w:pPr>
+            <w:r>
+              <w:rPr/>
+            </w:r>
+          </w:p>
+        </w:tc>
+        <w:tc>
+          <w:tcPr>
+            <w:tcW w:w="1712" w:type="dxa"/>
+            <w:tcBorders>
+              <w:left w:val="single" w:sz="2" w:space="0" w:color="000000"/>
+              <w:bottom w:val="single" w:sz="2" w:space="0" w:color="000000"/>
+              <w:insideH w:val="single" w:sz="2" w:space="0" w:color="000000"/>
+            </w:tcBorders>
+            <w:shd w:fill="auto" w:val="clear"/>
+            <w:tcMar>
+              <w:left w:w="54" w:type="dxa"/>
+            </w:tcMar>
+          </w:tcPr>
+          <w:p>
+            <w:pPr>
+              <w:pStyle w:val="TableContents"/>
+              <w:spacing w:before="0" w:after="160"/>
+              <w:rPr/>
+            </w:pPr>
+            <w:r>
+              <w:rPr/>
+            </w:r>
+          </w:p>
+        </w:tc>
+        <w:tc>
+          <w:tcPr>
+            <w:tcW w:w="0" w:type="dxa"/>
+            <w:tcBorders>
+              <w:left w:val="single" w:sz="2" w:space="0" w:color="000000"/>
+              <w:bottom w:val="single" w:sz="2" w:space="0" w:color="000000"/>
+              <w:right w:val="single" w:sz="2" w:space="0" w:color="000000"/>
+              <w:insideH w:val="single" w:sz="2" w:space="0" w:color="000000"/>
+              <w:insideV w:val="single" w:sz="2" w:space="0" w:color="000000"/>
+            </w:tcBorders>
+            <w:shd w:fill="auto" w:val="clear"/>
+            <w:tcMar>
+              <w:left w:w="54" w:type="dxa"/>
+            </w:tcMar>
+          </w:tcPr>
+          <w:p>
+            <w:pPr>
+              <w:pStyle w:val="TableContents"/>
+              <w:spacing w:before="0" w:after="160"/>
+              <w:rPr/>
+            </w:pPr>
+            <w:r>
+              <w:rPr/>
+            </w:r>
+          </w:p>
+        </w:tc>
+      </w:tr>
+      <w:tr>
+        <w:trPr/>
+        <w:tc>
+          <w:tcPr>
+            <w:tcW w:w="379" w:type="dxa"/>
+            <w:tcBorders>
+              <w:left w:val="single" w:sz="2" w:space="0" w:color="000000"/>
+              <w:bottom w:val="single" w:sz="2" w:space="0" w:color="000000"/>
+              <w:insideH w:val="single" w:sz="2" w:space="0" w:color="000000"/>
+            </w:tcBorders>
+            <w:shd w:fill="auto" w:val="clear"/>
+            <w:tcMar>
+              <w:left w:w="54" w:type="dxa"/>
+            </w:tcMar>
+          </w:tcPr>
+          <w:p>
+            <w:pPr>
+              <w:pStyle w:val="TableContents"/>
+              <w:spacing w:before="0" w:after="160"/>
+              <w:rPr/>
+            </w:pPr>
+            <w:r>
+              <w:rPr/>
+            </w:r>
+          </w:p>
+        </w:tc>
+        <w:tc>
+          <w:tcPr>
+            <w:tcW w:w="751" w:type="dxa"/>
+            <w:tcBorders>
+              <w:left w:val="single" w:sz="2" w:space="0" w:color="000000"/>
+              <w:bottom w:val="single" w:sz="2" w:space="0" w:color="000000"/>
+              <w:insideH w:val="single" w:sz="2" w:space="0" w:color="000000"/>
+            </w:tcBorders>
+            <w:shd w:fill="auto" w:val="clear"/>
+            <w:tcMar>
+              <w:left w:w="54" w:type="dxa"/>
+            </w:tcMar>
+          </w:tcPr>
+          <w:p>
+            <w:pPr>
+              <w:pStyle w:val="TableContents"/>
+              <w:spacing w:before="0" w:after="160"/>
+              <w:rPr/>
+            </w:pPr>
+            <w:r>
+              <w:rPr/>
+            </w:r>
+          </w:p>
+        </w:tc>
+        <w:tc>
+          <w:tcPr>
+            <w:tcW w:w="539" w:type="dxa"/>
+            <w:tcBorders>
+              <w:left w:val="single" w:sz="2" w:space="0" w:color="000000"/>
+              <w:bottom w:val="single" w:sz="2" w:space="0" w:color="000000"/>
+              <w:insideH w:val="single" w:sz="2" w:space="0" w:color="000000"/>
+            </w:tcBorders>
+            <w:shd w:fill="auto" w:val="clear"/>
+            <w:tcMar>
+              <w:left w:w="54" w:type="dxa"/>
+            </w:tcMar>
+          </w:tcPr>
+          <w:p>
+            <w:pPr>
+              <w:pStyle w:val="TableContents"/>
+              <w:spacing w:before="0" w:after="160"/>
+              <w:rPr/>
+            </w:pPr>
+            <w:r>
+              <w:rPr/>
+            </w:r>
+          </w:p>
+        </w:tc>
+        <w:tc>
+          <w:tcPr>
+            <w:tcW w:w="813" w:type="dxa"/>
+            <w:tcBorders>
+              <w:left w:val="single" w:sz="2" w:space="0" w:color="000000"/>
+              <w:bottom w:val="single" w:sz="2" w:space="0" w:color="000000"/>
+              <w:insideH w:val="single" w:sz="2" w:space="0" w:color="000000"/>
+            </w:tcBorders>
+            <w:shd w:fill="auto" w:val="clear"/>
+            <w:tcMar>
+              <w:left w:w="54" w:type="dxa"/>
+            </w:tcMar>
+          </w:tcPr>
+          <w:p>
+            <w:pPr>
+              <w:pStyle w:val="TableContents"/>
+              <w:spacing w:before="0" w:after="160"/>
+              <w:rPr/>
+            </w:pPr>
+            <w:r>
+              <w:rPr/>
+            </w:r>
+          </w:p>
+        </w:tc>
+        <w:tc>
+          <w:tcPr>
+            <w:tcW w:w="1078" w:type="dxa"/>
+            <w:tcBorders>
+              <w:left w:val="single" w:sz="2" w:space="0" w:color="000000"/>
+              <w:bottom w:val="single" w:sz="2" w:space="0" w:color="000000"/>
+              <w:insideH w:val="single" w:sz="2" w:space="0" w:color="000000"/>
+            </w:tcBorders>
+            <w:shd w:fill="auto" w:val="clear"/>
+            <w:tcMar>
+              <w:left w:w="54" w:type="dxa"/>
+            </w:tcMar>
+          </w:tcPr>
+          <w:p>
+            <w:pPr>
+              <w:pStyle w:val="TableContents"/>
+              <w:spacing w:before="0" w:after="160"/>
+              <w:rPr/>
+            </w:pPr>
+            <w:r>
+              <w:rPr/>
+            </w:r>
+          </w:p>
+        </w:tc>
+        <w:tc>
+          <w:tcPr>
+            <w:tcW w:w="993" w:type="dxa"/>
+            <w:tcBorders>
+              <w:left w:val="single" w:sz="2" w:space="0" w:color="000000"/>
+              <w:bottom w:val="single" w:sz="2" w:space="0" w:color="000000"/>
+              <w:insideH w:val="single" w:sz="2" w:space="0" w:color="000000"/>
+            </w:tcBorders>
+            <w:shd w:fill="auto" w:val="clear"/>
+            <w:tcMar>
+              <w:left w:w="54" w:type="dxa"/>
+            </w:tcMar>
+          </w:tcPr>
+          <w:p>
+            <w:pPr>
+              <w:pStyle w:val="TableContents"/>
+              <w:spacing w:before="0" w:after="160"/>
+              <w:rPr/>
+            </w:pPr>
+            <w:r>
+              <w:rPr/>
+            </w:r>
+          </w:p>
+        </w:tc>
+        <w:tc>
+          <w:tcPr>
+            <w:tcW w:w="813" w:type="dxa"/>
+            <w:tcBorders>
+              <w:left w:val="single" w:sz="2" w:space="0" w:color="000000"/>
+              <w:bottom w:val="single" w:sz="2" w:space="0" w:color="000000"/>
+              <w:insideH w:val="single" w:sz="2" w:space="0" w:color="000000"/>
+            </w:tcBorders>
+            <w:shd w:fill="auto" w:val="clear"/>
+            <w:tcMar>
+              <w:left w:w="54" w:type="dxa"/>
+            </w:tcMar>
+          </w:tcPr>
+          <w:p>
+            <w:pPr>
+              <w:pStyle w:val="TableContents"/>
+              <w:spacing w:before="0" w:after="160"/>
+              <w:rPr/>
+            </w:pPr>
+            <w:r>
+              <w:rPr/>
+            </w:r>
+          </w:p>
+        </w:tc>
+        <w:tc>
+          <w:tcPr>
+            <w:tcW w:w="623" w:type="dxa"/>
+            <w:tcBorders>
+              <w:left w:val="single" w:sz="2" w:space="0" w:color="000000"/>
+              <w:bottom w:val="single" w:sz="2" w:space="0" w:color="000000"/>
+              <w:insideH w:val="single" w:sz="2" w:space="0" w:color="000000"/>
+            </w:tcBorders>
+            <w:shd w:fill="auto" w:val="clear"/>
+            <w:tcMar>
+              <w:left w:w="54" w:type="dxa"/>
+            </w:tcMar>
+          </w:tcPr>
+          <w:p>
+            <w:pPr>
+              <w:pStyle w:val="TableContents"/>
+              <w:spacing w:before="0" w:after="160"/>
+              <w:rPr/>
+            </w:pPr>
+            <w:r>
+              <w:rPr/>
+            </w:r>
+          </w:p>
+        </w:tc>
+        <w:tc>
+          <w:tcPr>
+            <w:tcW w:w="719" w:type="dxa"/>
+            <w:tcBorders>
+              <w:left w:val="single" w:sz="2" w:space="0" w:color="000000"/>
+              <w:bottom w:val="single" w:sz="2" w:space="0" w:color="000000"/>
+              <w:insideH w:val="single" w:sz="2" w:space="0" w:color="000000"/>
+            </w:tcBorders>
+            <w:shd w:fill="auto" w:val="clear"/>
+            <w:tcMar>
+              <w:left w:w="54" w:type="dxa"/>
+            </w:tcMar>
+          </w:tcPr>
+          <w:p>
+            <w:pPr>
+              <w:pStyle w:val="TableContents"/>
+              <w:spacing w:before="0" w:after="160"/>
+              <w:rPr/>
+            </w:pPr>
+            <w:r>
+              <w:rPr/>
+            </w:r>
+          </w:p>
+        </w:tc>
+        <w:tc>
+          <w:tcPr>
+            <w:tcW w:w="538" w:type="dxa"/>
+            <w:tcBorders>
+              <w:left w:val="single" w:sz="2" w:space="0" w:color="000000"/>
+              <w:bottom w:val="single" w:sz="2" w:space="0" w:color="000000"/>
+              <w:insideH w:val="single" w:sz="2" w:space="0" w:color="000000"/>
+            </w:tcBorders>
+            <w:shd w:fill="auto" w:val="clear"/>
+            <w:tcMar>
+              <w:left w:w="54" w:type="dxa"/>
+            </w:tcMar>
+          </w:tcPr>
+          <w:p>
+            <w:pPr>
+              <w:pStyle w:val="TableContents"/>
+              <w:spacing w:before="0" w:after="160"/>
+              <w:rPr/>
+            </w:pPr>
+            <w:r>
+              <w:rPr/>
+            </w:r>
+          </w:p>
+        </w:tc>
+        <w:tc>
+          <w:tcPr>
+            <w:tcW w:w="993" w:type="dxa"/>
+            <w:tcBorders>
+              <w:left w:val="single" w:sz="2" w:space="0" w:color="000000"/>
+              <w:bottom w:val="single" w:sz="2" w:space="0" w:color="000000"/>
+              <w:insideH w:val="single" w:sz="2" w:space="0" w:color="000000"/>
+            </w:tcBorders>
+            <w:shd w:fill="auto" w:val="clear"/>
+            <w:tcMar>
+              <w:left w:w="54" w:type="dxa"/>
+            </w:tcMar>
+          </w:tcPr>
+          <w:p>
+            <w:pPr>
+              <w:pStyle w:val="TableContents"/>
+              <w:spacing w:before="0" w:after="160"/>
+              <w:rPr/>
+            </w:pPr>
+            <w:r>
+              <w:rPr/>
+            </w:r>
+          </w:p>
+        </w:tc>
+        <w:tc>
+          <w:tcPr>
+            <w:tcW w:w="1712" w:type="dxa"/>
+            <w:tcBorders>
+              <w:left w:val="single" w:sz="2" w:space="0" w:color="000000"/>
+              <w:bottom w:val="single" w:sz="2" w:space="0" w:color="000000"/>
+              <w:insideH w:val="single" w:sz="2" w:space="0" w:color="000000"/>
+            </w:tcBorders>
+            <w:shd w:fill="auto" w:val="clear"/>
+            <w:tcMar>
+              <w:left w:w="54" w:type="dxa"/>
+            </w:tcMar>
+          </w:tcPr>
+          <w:p>
+            <w:pPr>
+              <w:pStyle w:val="TableContents"/>
+              <w:spacing w:before="0" w:after="160"/>
+              <w:rPr/>
+            </w:pPr>
+            <w:r>
+              <w:rPr/>
+            </w:r>
+          </w:p>
+        </w:tc>
+        <w:tc>
+          <w:tcPr>
+            <w:tcW w:w="0" w:type="dxa"/>
+            <w:tcBorders>
+              <w:left w:val="single" w:sz="2" w:space="0" w:color="000000"/>
+              <w:bottom w:val="single" w:sz="2" w:space="0" w:color="000000"/>
+              <w:right w:val="single" w:sz="2" w:space="0" w:color="000000"/>
+              <w:insideH w:val="single" w:sz="2" w:space="0" w:color="000000"/>
+              <w:insideV w:val="single" w:sz="2" w:space="0" w:color="000000"/>
+            </w:tcBorders>
+            <w:shd w:fill="auto" w:val="clear"/>
+            <w:tcMar>
+              <w:left w:w="54" w:type="dxa"/>
+            </w:tcMar>
+          </w:tcPr>
+          <w:p>
+            <w:pPr>
+              <w:pStyle w:val="TableContents"/>
+              <w:spacing w:before="0" w:after="160"/>
+              <w:rPr/>
+            </w:pPr>
+            <w:r>
+              <w:rPr/>
+            </w:r>
+          </w:p>
+        </w:tc>
+      </w:tr>
+      <w:tr>
+        <w:trPr/>
+        <w:tc>
+          <w:tcPr>
+            <w:tcW w:w="379" w:type="dxa"/>
+            <w:tcBorders>
+              <w:left w:val="single" w:sz="2" w:space="0" w:color="000000"/>
+              <w:bottom w:val="single" w:sz="2" w:space="0" w:color="000000"/>
+              <w:insideH w:val="single" w:sz="2" w:space="0" w:color="000000"/>
+            </w:tcBorders>
+            <w:shd w:fill="auto" w:val="clear"/>
+            <w:tcMar>
+              <w:left w:w="54" w:type="dxa"/>
+            </w:tcMar>
+          </w:tcPr>
+          <w:p>
+            <w:pPr>
+              <w:pStyle w:val="TableContents"/>
+              <w:spacing w:before="0" w:after="160"/>
+              <w:rPr/>
+            </w:pPr>
+            <w:r>
+              <w:rPr/>
+            </w:r>
+          </w:p>
+        </w:tc>
+        <w:tc>
+          <w:tcPr>
+            <w:tcW w:w="751" w:type="dxa"/>
+            <w:tcBorders>
+              <w:left w:val="single" w:sz="2" w:space="0" w:color="000000"/>
+              <w:bottom w:val="single" w:sz="2" w:space="0" w:color="000000"/>
+              <w:insideH w:val="single" w:sz="2" w:space="0" w:color="000000"/>
+            </w:tcBorders>
+            <w:shd w:fill="auto" w:val="clear"/>
+            <w:tcMar>
+              <w:left w:w="54" w:type="dxa"/>
+            </w:tcMar>
+          </w:tcPr>
+          <w:p>
+            <w:pPr>
+              <w:pStyle w:val="TableContents"/>
+              <w:spacing w:before="0" w:after="160"/>
+              <w:rPr/>
+            </w:pPr>
+            <w:r>
+              <w:rPr/>
+            </w:r>
+          </w:p>
+        </w:tc>
+        <w:tc>
+          <w:tcPr>
+            <w:tcW w:w="539" w:type="dxa"/>
+            <w:tcBorders>
+              <w:left w:val="single" w:sz="2" w:space="0" w:color="000000"/>
+              <w:bottom w:val="single" w:sz="2" w:space="0" w:color="000000"/>
+              <w:insideH w:val="single" w:sz="2" w:space="0" w:color="000000"/>
+            </w:tcBorders>
+            <w:shd w:fill="auto" w:val="clear"/>
+            <w:tcMar>
+              <w:left w:w="54" w:type="dxa"/>
+            </w:tcMar>
+          </w:tcPr>
+          <w:p>
+            <w:pPr>
+              <w:pStyle w:val="TableContents"/>
+              <w:spacing w:before="0" w:after="160"/>
+              <w:rPr/>
+            </w:pPr>
+            <w:r>
+              <w:rPr/>
+            </w:r>
+          </w:p>
+        </w:tc>
+        <w:tc>
+          <w:tcPr>
+            <w:tcW w:w="813" w:type="dxa"/>
+            <w:tcBorders>
+              <w:left w:val="single" w:sz="2" w:space="0" w:color="000000"/>
+              <w:bottom w:val="single" w:sz="2" w:space="0" w:color="000000"/>
+              <w:insideH w:val="single" w:sz="2" w:space="0" w:color="000000"/>
+            </w:tcBorders>
+            <w:shd w:fill="auto" w:val="clear"/>
+            <w:tcMar>
+              <w:left w:w="54" w:type="dxa"/>
+            </w:tcMar>
+          </w:tcPr>
+          <w:p>
+            <w:pPr>
+              <w:pStyle w:val="TableContents"/>
+              <w:spacing w:before="0" w:after="160"/>
+              <w:rPr/>
+            </w:pPr>
+            <w:r>
+              <w:rPr/>
+            </w:r>
+          </w:p>
+        </w:tc>
+        <w:tc>
+          <w:tcPr>
+            <w:tcW w:w="1078" w:type="dxa"/>
+            <w:tcBorders>
+              <w:left w:val="single" w:sz="2" w:space="0" w:color="000000"/>
+              <w:bottom w:val="single" w:sz="2" w:space="0" w:color="000000"/>
+              <w:insideH w:val="single" w:sz="2" w:space="0" w:color="000000"/>
+            </w:tcBorders>
+            <w:shd w:fill="auto" w:val="clear"/>
+            <w:tcMar>
+              <w:left w:w="54" w:type="dxa"/>
+            </w:tcMar>
+          </w:tcPr>
+          <w:p>
+            <w:pPr>
+              <w:pStyle w:val="TableContents"/>
+              <w:spacing w:before="0" w:after="160"/>
+              <w:rPr/>
+            </w:pPr>
+            <w:r>
+              <w:rPr/>
+            </w:r>
+          </w:p>
+        </w:tc>
+        <w:tc>
+          <w:tcPr>
+            <w:tcW w:w="993" w:type="dxa"/>
+            <w:tcBorders>
+              <w:left w:val="single" w:sz="2" w:space="0" w:color="000000"/>
+              <w:bottom w:val="single" w:sz="2" w:space="0" w:color="000000"/>
+              <w:insideH w:val="single" w:sz="2" w:space="0" w:color="000000"/>
+            </w:tcBorders>
+            <w:shd w:fill="auto" w:val="clear"/>
+            <w:tcMar>
+              <w:left w:w="54" w:type="dxa"/>
+            </w:tcMar>
+          </w:tcPr>
+          <w:p>
+            <w:pPr>
+              <w:pStyle w:val="TableContents"/>
+              <w:spacing w:before="0" w:after="160"/>
+              <w:rPr/>
+            </w:pPr>
+            <w:r>
+              <w:rPr/>
+            </w:r>
+          </w:p>
+        </w:tc>
+        <w:tc>
+          <w:tcPr>
+            <w:tcW w:w="813" w:type="dxa"/>
+            <w:tcBorders>
+              <w:left w:val="single" w:sz="2" w:space="0" w:color="000000"/>
+              <w:bottom w:val="single" w:sz="2" w:space="0" w:color="000000"/>
+              <w:insideH w:val="single" w:sz="2" w:space="0" w:color="000000"/>
+            </w:tcBorders>
+            <w:shd w:fill="auto" w:val="clear"/>
+            <w:tcMar>
+              <w:left w:w="54" w:type="dxa"/>
+            </w:tcMar>
+          </w:tcPr>
+          <w:p>
+            <w:pPr>
+              <w:pStyle w:val="TableContents"/>
+              <w:spacing w:before="0" w:after="160"/>
+              <w:rPr/>
+            </w:pPr>
+            <w:r>
+              <w:rPr/>
+            </w:r>
+          </w:p>
+        </w:tc>
+        <w:tc>
+          <w:tcPr>
+            <w:tcW w:w="623" w:type="dxa"/>
+            <w:tcBorders>
+              <w:left w:val="single" w:sz="2" w:space="0" w:color="000000"/>
+              <w:bottom w:val="single" w:sz="2" w:space="0" w:color="000000"/>
+              <w:insideH w:val="single" w:sz="2" w:space="0" w:color="000000"/>
+            </w:tcBorders>
+            <w:shd w:fill="auto" w:val="clear"/>
+            <w:tcMar>
+              <w:left w:w="54" w:type="dxa"/>
+            </w:tcMar>
+          </w:tcPr>
+          <w:p>
+            <w:pPr>
+              <w:pStyle w:val="TableContents"/>
+              <w:spacing w:before="0" w:after="160"/>
+              <w:rPr/>
+            </w:pPr>
+            <w:r>
+              <w:rPr/>
+            </w:r>
+          </w:p>
+        </w:tc>
+        <w:tc>
+          <w:tcPr>
+            <w:tcW w:w="719" w:type="dxa"/>
+            <w:tcBorders>
+              <w:left w:val="single" w:sz="2" w:space="0" w:color="000000"/>
+              <w:bottom w:val="single" w:sz="2" w:space="0" w:color="000000"/>
+              <w:insideH w:val="single" w:sz="2" w:space="0" w:color="000000"/>
+            </w:tcBorders>
+            <w:shd w:fill="auto" w:val="clear"/>
+            <w:tcMar>
+              <w:left w:w="54" w:type="dxa"/>
+            </w:tcMar>
+          </w:tcPr>
+          <w:p>
+            <w:pPr>
+              <w:pStyle w:val="TableContents"/>
+              <w:spacing w:before="0" w:after="160"/>
+              <w:rPr/>
+            </w:pPr>
+            <w:r>
+              <w:rPr/>
+            </w:r>
+          </w:p>
+        </w:tc>
+        <w:tc>
+          <w:tcPr>
+            <w:tcW w:w="538" w:type="dxa"/>
+            <w:tcBorders>
+              <w:left w:val="single" w:sz="2" w:space="0" w:color="000000"/>
+              <w:bottom w:val="single" w:sz="2" w:space="0" w:color="000000"/>
+              <w:insideH w:val="single" w:sz="2" w:space="0" w:color="000000"/>
+            </w:tcBorders>
+            <w:shd w:fill="auto" w:val="clear"/>
+            <w:tcMar>
+              <w:left w:w="54" w:type="dxa"/>
+            </w:tcMar>
+          </w:tcPr>
+          <w:p>
+            <w:pPr>
+              <w:pStyle w:val="TableContents"/>
+              <w:spacing w:before="0" w:after="160"/>
+              <w:rPr/>
+            </w:pPr>
+            <w:r>
+              <w:rPr/>
+            </w:r>
+          </w:p>
+        </w:tc>
+        <w:tc>
+          <w:tcPr>
+            <w:tcW w:w="993" w:type="dxa"/>
+            <w:tcBorders>
+              <w:left w:val="single" w:sz="2" w:space="0" w:color="000000"/>
+              <w:bottom w:val="single" w:sz="2" w:space="0" w:color="000000"/>
+              <w:insideH w:val="single" w:sz="2" w:space="0" w:color="000000"/>
+            </w:tcBorders>
+            <w:shd w:fill="auto" w:val="clear"/>
+            <w:tcMar>
+              <w:left w:w="54" w:type="dxa"/>
+            </w:tcMar>
+          </w:tcPr>
+          <w:p>
+            <w:pPr>
+              <w:pStyle w:val="TableContents"/>
+              <w:spacing w:before="0" w:after="160"/>
+              <w:rPr/>
+            </w:pPr>
+            <w:r>
+              <w:rPr/>
+            </w:r>
+          </w:p>
+        </w:tc>
+        <w:tc>
+          <w:tcPr>
+            <w:tcW w:w="1712" w:type="dxa"/>
+            <w:tcBorders>
+              <w:left w:val="single" w:sz="2" w:space="0" w:color="000000"/>
+              <w:bottom w:val="single" w:sz="2" w:space="0" w:color="000000"/>
+              <w:insideH w:val="single" w:sz="2" w:space="0" w:color="000000"/>
+            </w:tcBorders>
+            <w:shd w:fill="auto" w:val="clear"/>
+            <w:tcMar>
+              <w:left w:w="54" w:type="dxa"/>
+            </w:tcMar>
+          </w:tcPr>
+          <w:p>
+            <w:pPr>
+              <w:pStyle w:val="TableContents"/>
+              <w:spacing w:before="0" w:after="160"/>
+              <w:rPr/>
+            </w:pPr>
+            <w:r>
+              <w:rPr/>
+            </w:r>
+          </w:p>
+        </w:tc>
+        <w:tc>
+          <w:tcPr>
+            <w:tcW w:w="0" w:type="dxa"/>
+            <w:tcBorders>
+              <w:left w:val="single" w:sz="2" w:space="0" w:color="000000"/>
+              <w:bottom w:val="single" w:sz="2" w:space="0" w:color="000000"/>
+              <w:right w:val="single" w:sz="2" w:space="0" w:color="000000"/>
+              <w:insideH w:val="single" w:sz="2" w:space="0" w:color="000000"/>
+              <w:insideV w:val="single" w:sz="2" w:space="0" w:color="000000"/>
+            </w:tcBorders>
+            <w:shd w:fill="auto" w:val="clear"/>
+            <w:tcMar>
+              <w:left w:w="54" w:type="dxa"/>
+            </w:tcMar>
+          </w:tcPr>
+          <w:p>
+            <w:pPr>
+              <w:pStyle w:val="TableContents"/>
+              <w:spacing w:before="0" w:after="160"/>
+              <w:rPr/>
+            </w:pPr>
+            <w:r>
+              <w:rPr/>
+            </w:r>
+          </w:p>
+        </w:tc>
+      </w:tr>
+      <w:tr>
+        <w:trPr/>
+        <w:tc>
+          <w:tcPr>
+            <w:tcW w:w="379" w:type="dxa"/>
+            <w:tcBorders>
+              <w:left w:val="single" w:sz="2" w:space="0" w:color="000000"/>
+              <w:bottom w:val="single" w:sz="2" w:space="0" w:color="000000"/>
+              <w:insideH w:val="single" w:sz="2" w:space="0" w:color="000000"/>
+            </w:tcBorders>
+            <w:shd w:fill="auto" w:val="clear"/>
+            <w:tcMar>
+              <w:left w:w="54" w:type="dxa"/>
+            </w:tcMar>
+          </w:tcPr>
+          <w:p>
+            <w:pPr>
+              <w:pStyle w:val="TableContents"/>
+              <w:spacing w:before="0" w:after="160"/>
+              <w:rPr/>
+            </w:pPr>
+            <w:r>
+              <w:rPr/>
+            </w:r>
+          </w:p>
+        </w:tc>
+        <w:tc>
+          <w:tcPr>
+            <w:tcW w:w="751" w:type="dxa"/>
+            <w:tcBorders>
+              <w:left w:val="single" w:sz="2" w:space="0" w:color="000000"/>
+              <w:bottom w:val="single" w:sz="2" w:space="0" w:color="000000"/>
+              <w:insideH w:val="single" w:sz="2" w:space="0" w:color="000000"/>
+            </w:tcBorders>
+            <w:shd w:fill="auto" w:val="clear"/>
+            <w:tcMar>
+              <w:left w:w="54" w:type="dxa"/>
+            </w:tcMar>
+          </w:tcPr>
+          <w:p>
+            <w:pPr>
+              <w:pStyle w:val="TableContents"/>
+              <w:spacing w:before="0" w:after="160"/>
+              <w:rPr/>
+            </w:pPr>
+            <w:r>
+              <w:rPr/>
+            </w:r>
+          </w:p>
+        </w:tc>
+        <w:tc>
+          <w:tcPr>
+            <w:tcW w:w="539" w:type="dxa"/>
+            <w:tcBorders>
+              <w:left w:val="single" w:sz="2" w:space="0" w:color="000000"/>
+              <w:bottom w:val="single" w:sz="2" w:space="0" w:color="000000"/>
+              <w:insideH w:val="single" w:sz="2" w:space="0" w:color="000000"/>
+            </w:tcBorders>
+            <w:shd w:fill="auto" w:val="clear"/>
+            <w:tcMar>
+              <w:left w:w="54" w:type="dxa"/>
+            </w:tcMar>
+          </w:tcPr>
+          <w:p>
+            <w:pPr>
+              <w:pStyle w:val="TableContents"/>
+              <w:spacing w:before="0" w:after="160"/>
+              <w:rPr/>
+            </w:pPr>
+            <w:r>
+              <w:rPr/>
+            </w:r>
+          </w:p>
+        </w:tc>
+        <w:tc>
+          <w:tcPr>
+            <w:tcW w:w="813" w:type="dxa"/>
+            <w:tcBorders>
+              <w:left w:val="single" w:sz="2" w:space="0" w:color="000000"/>
+              <w:bottom w:val="single" w:sz="2" w:space="0" w:color="000000"/>
+              <w:insideH w:val="single" w:sz="2" w:space="0" w:color="000000"/>
+            </w:tcBorders>
+            <w:shd w:fill="auto" w:val="clear"/>
+            <w:tcMar>
+              <w:left w:w="54" w:type="dxa"/>
+            </w:tcMar>
+          </w:tcPr>
+          <w:p>
+            <w:pPr>
+              <w:pStyle w:val="TableContents"/>
+              <w:spacing w:before="0" w:after="160"/>
+              <w:rPr/>
+            </w:pPr>
+            <w:r>
+              <w:rPr/>
+            </w:r>
+          </w:p>
+        </w:tc>
+        <w:tc>
+          <w:tcPr>
+            <w:tcW w:w="1078" w:type="dxa"/>
+            <w:tcBorders>
+              <w:left w:val="single" w:sz="2" w:space="0" w:color="000000"/>
+              <w:bottom w:val="single" w:sz="2" w:space="0" w:color="000000"/>
+              <w:insideH w:val="single" w:sz="2" w:space="0" w:color="000000"/>
+            </w:tcBorders>
+            <w:shd w:fill="auto" w:val="clear"/>
+            <w:tcMar>
+              <w:left w:w="54" w:type="dxa"/>
+            </w:tcMar>
+          </w:tcPr>
+          <w:p>
+            <w:pPr>
+              <w:pStyle w:val="TableContents"/>
+              <w:spacing w:before="0" w:after="160"/>
+              <w:rPr/>
+            </w:pPr>
+            <w:r>
+              <w:rPr/>
+            </w:r>
+          </w:p>
+        </w:tc>
+        <w:tc>
+          <w:tcPr>
+            <w:tcW w:w="993" w:type="dxa"/>
+            <w:tcBorders>
+              <w:left w:val="single" w:sz="2" w:space="0" w:color="000000"/>
+              <w:bottom w:val="single" w:sz="2" w:space="0" w:color="000000"/>
+              <w:insideH w:val="single" w:sz="2" w:space="0" w:color="000000"/>
+            </w:tcBorders>
+            <w:shd w:fill="auto" w:val="clear"/>
+            <w:tcMar>
+              <w:left w:w="54" w:type="dxa"/>
+            </w:tcMar>
+          </w:tcPr>
+          <w:p>
+            <w:pPr>
+              <w:pStyle w:val="TableContents"/>
+              <w:spacing w:before="0" w:after="160"/>
+              <w:rPr/>
+            </w:pPr>
+            <w:r>
+              <w:rPr/>
+            </w:r>
+          </w:p>
+        </w:tc>
+        <w:tc>
+          <w:tcPr>
+            <w:tcW w:w="813" w:type="dxa"/>
+            <w:tcBorders>
+              <w:left w:val="single" w:sz="2" w:space="0" w:color="000000"/>
+              <w:bottom w:val="single" w:sz="2" w:space="0" w:color="000000"/>
+              <w:insideH w:val="single" w:sz="2" w:space="0" w:color="000000"/>
+            </w:tcBorders>
+            <w:shd w:fill="auto" w:val="clear"/>
+            <w:tcMar>
+              <w:left w:w="54" w:type="dxa"/>
+            </w:tcMar>
+          </w:tcPr>
+          <w:p>
+            <w:pPr>
+              <w:pStyle w:val="TableContents"/>
+              <w:spacing w:before="0" w:after="160"/>
+              <w:rPr/>
+            </w:pPr>
+            <w:r>
+              <w:rPr/>
+            </w:r>
+          </w:p>
+        </w:tc>
+        <w:tc>
+          <w:tcPr>
+            <w:tcW w:w="623" w:type="dxa"/>
+            <w:tcBorders>
+              <w:left w:val="single" w:sz="2" w:space="0" w:color="000000"/>
+              <w:bottom w:val="single" w:sz="2" w:space="0" w:color="000000"/>
+              <w:insideH w:val="single" w:sz="2" w:space="0" w:color="000000"/>
+            </w:tcBorders>
+            <w:shd w:fill="auto" w:val="clear"/>
+            <w:tcMar>
+              <w:left w:w="54" w:type="dxa"/>
+            </w:tcMar>
+          </w:tcPr>
+          <w:p>
+            <w:pPr>
+              <w:pStyle w:val="TableContents"/>
+              <w:spacing w:before="0" w:after="160"/>
+              <w:rPr/>
+            </w:pPr>
+            <w:r>
+              <w:rPr/>
+            </w:r>
+          </w:p>
+        </w:tc>
+        <w:tc>
+          <w:tcPr>
+            <w:tcW w:w="719" w:type="dxa"/>
+            <w:tcBorders>
+              <w:left w:val="single" w:sz="2" w:space="0" w:color="000000"/>
+              <w:bottom w:val="single" w:sz="2" w:space="0" w:color="000000"/>
+              <w:insideH w:val="single" w:sz="2" w:space="0" w:color="000000"/>
+            </w:tcBorders>
+            <w:shd w:fill="auto" w:val="clear"/>
+            <w:tcMar>
+              <w:left w:w="54" w:type="dxa"/>
+            </w:tcMar>
+          </w:tcPr>
+          <w:p>
+            <w:pPr>
+              <w:pStyle w:val="TableContents"/>
+              <w:spacing w:before="0" w:after="160"/>
+              <w:rPr/>
+            </w:pPr>
+            <w:r>
+              <w:rPr/>
+            </w:r>
+          </w:p>
+        </w:tc>
+        <w:tc>
+          <w:tcPr>
+            <w:tcW w:w="538" w:type="dxa"/>
+            <w:tcBorders>
+              <w:left w:val="single" w:sz="2" w:space="0" w:color="000000"/>
+              <w:bottom w:val="single" w:sz="2" w:space="0" w:color="000000"/>
+              <w:insideH w:val="single" w:sz="2" w:space="0" w:color="000000"/>
+            </w:tcBorders>
+            <w:shd w:fill="auto" w:val="clear"/>
+            <w:tcMar>
+              <w:left w:w="54" w:type="dxa"/>
+            </w:tcMar>
+          </w:tcPr>
+          <w:p>
+            <w:pPr>
+              <w:pStyle w:val="TableContents"/>
+              <w:spacing w:before="0" w:after="160"/>
+              <w:rPr/>
+            </w:pPr>
+            <w:r>
+              <w:rPr/>
+            </w:r>
+          </w:p>
+        </w:tc>
+        <w:tc>
+          <w:tcPr>
+            <w:tcW w:w="993" w:type="dxa"/>
+            <w:tcBorders>
+              <w:left w:val="single" w:sz="2" w:space="0" w:color="000000"/>
+              <w:bottom w:val="single" w:sz="2" w:space="0" w:color="000000"/>
+              <w:insideH w:val="single" w:sz="2" w:space="0" w:color="000000"/>
+            </w:tcBorders>
+            <w:shd w:fill="auto" w:val="clear"/>
+            <w:tcMar>
+              <w:left w:w="54" w:type="dxa"/>
+            </w:tcMar>
+          </w:tcPr>
+          <w:p>
+            <w:pPr>
+              <w:pStyle w:val="TableContents"/>
+              <w:spacing w:before="0" w:after="160"/>
+              <w:rPr/>
+            </w:pPr>
+            <w:r>
+              <w:rPr/>
+            </w:r>
+          </w:p>
+        </w:tc>
+        <w:tc>
+          <w:tcPr>
+            <w:tcW w:w="1712" w:type="dxa"/>
+            <w:tcBorders>
+              <w:left w:val="single" w:sz="2" w:space="0" w:color="000000"/>
+              <w:bottom w:val="single" w:sz="2" w:space="0" w:color="000000"/>
+              <w:insideH w:val="single" w:sz="2" w:space="0" w:color="000000"/>
+            </w:tcBorders>
+            <w:shd w:fill="auto" w:val="clear"/>
+            <w:tcMar>
+              <w:left w:w="54" w:type="dxa"/>
+            </w:tcMar>
+          </w:tcPr>
+          <w:p>
+            <w:pPr>
+              <w:pStyle w:val="TableContents"/>
+              <w:spacing w:before="0" w:after="160"/>
+              <w:rPr/>
+            </w:pPr>
+            <w:r>
+              <w:rPr/>
+            </w:r>
+          </w:p>
+        </w:tc>
+        <w:tc>
+          <w:tcPr>
+            <w:tcW w:w="0" w:type="dxa"/>
+            <w:tcBorders>
+              <w:left w:val="single" w:sz="2" w:space="0" w:color="000000"/>
+              <w:bottom w:val="single" w:sz="2" w:space="0" w:color="000000"/>
+              <w:right w:val="single" w:sz="2" w:space="0" w:color="000000"/>
+              <w:insideH w:val="single" w:sz="2" w:space="0" w:color="000000"/>
+              <w:insideV w:val="single" w:sz="2" w:space="0" w:color="000000"/>
+            </w:tcBorders>
+            <w:shd w:fill="auto" w:val="clear"/>
+            <w:tcMar>
+              <w:left w:w="54" w:type="dxa"/>
+            </w:tcMar>
+          </w:tcPr>
+          <w:p>
+            <w:pPr>
+              <w:pStyle w:val="TableContents"/>
+              <w:spacing w:before="0" w:after="160"/>
+              <w:rPr/>
+            </w:pPr>
+            <w:r>
+              <w:rPr/>
+            </w:r>
+          </w:p>
+        </w:tc>
+      </w:tr>
+      <w:tr>
+        <w:trPr/>
+        <w:tc>
+          <w:tcPr>
+            <w:tcW w:w="379" w:type="dxa"/>
+            <w:tcBorders>
+              <w:left w:val="single" w:sz="2" w:space="0" w:color="000000"/>
+              <w:bottom w:val="single" w:sz="2" w:space="0" w:color="000000"/>
+              <w:insideH w:val="single" w:sz="2" w:space="0" w:color="000000"/>
+            </w:tcBorders>
+            <w:shd w:fill="auto" w:val="clear"/>
+            <w:tcMar>
+              <w:left w:w="54" w:type="dxa"/>
+            </w:tcMar>
+          </w:tcPr>
+          <w:p>
+            <w:pPr>
+              <w:pStyle w:val="TableContents"/>
+              <w:spacing w:before="0" w:after="160"/>
+              <w:rPr/>
+            </w:pPr>
+            <w:r>
+              <w:rPr/>
+            </w:r>
+          </w:p>
+        </w:tc>
+        <w:tc>
+          <w:tcPr>
+            <w:tcW w:w="751" w:type="dxa"/>
+            <w:tcBorders>
+              <w:left w:val="single" w:sz="2" w:space="0" w:color="000000"/>
+              <w:bottom w:val="single" w:sz="2" w:space="0" w:color="000000"/>
+              <w:insideH w:val="single" w:sz="2" w:space="0" w:color="000000"/>
+            </w:tcBorders>
+            <w:shd w:fill="auto" w:val="clear"/>
+            <w:tcMar>
+              <w:left w:w="54" w:type="dxa"/>
+            </w:tcMar>
+          </w:tcPr>
+          <w:p>
+            <w:pPr>
+              <w:pStyle w:val="TableContents"/>
+              <w:spacing w:before="0" w:after="160"/>
+              <w:rPr/>
+            </w:pPr>
+            <w:r>
+              <w:rPr/>
+            </w:r>
+          </w:p>
+        </w:tc>
+        <w:tc>
+          <w:tcPr>
+            <w:tcW w:w="539" w:type="dxa"/>
+            <w:tcBorders>
+              <w:left w:val="single" w:sz="2" w:space="0" w:color="000000"/>
+              <w:bottom w:val="single" w:sz="2" w:space="0" w:color="000000"/>
+              <w:insideH w:val="single" w:sz="2" w:space="0" w:color="000000"/>
+            </w:tcBorders>
+            <w:shd w:fill="auto" w:val="clear"/>
+            <w:tcMar>
+              <w:left w:w="54" w:type="dxa"/>
+            </w:tcMar>
+          </w:tcPr>
+          <w:p>
+            <w:pPr>
+              <w:pStyle w:val="TableContents"/>
+              <w:spacing w:before="0" w:after="160"/>
+              <w:rPr/>
+            </w:pPr>
+            <w:r>
+              <w:rPr/>
+            </w:r>
+          </w:p>
+        </w:tc>
+        <w:tc>
+          <w:tcPr>
+            <w:tcW w:w="813" w:type="dxa"/>
+            <w:tcBorders>
+              <w:left w:val="single" w:sz="2" w:space="0" w:color="000000"/>
+              <w:bottom w:val="single" w:sz="2" w:space="0" w:color="000000"/>
+              <w:insideH w:val="single" w:sz="2" w:space="0" w:color="000000"/>
+            </w:tcBorders>
+            <w:shd w:fill="auto" w:val="clear"/>
+            <w:tcMar>
+              <w:left w:w="54" w:type="dxa"/>
+            </w:tcMar>
+          </w:tcPr>
+          <w:p>
+            <w:pPr>
+              <w:pStyle w:val="TableContents"/>
+              <w:spacing w:before="0" w:after="160"/>
+              <w:rPr/>
+            </w:pPr>
+            <w:r>
+              <w:rPr/>
+            </w:r>
+          </w:p>
+        </w:tc>
+        <w:tc>
+          <w:tcPr>
+            <w:tcW w:w="1078" w:type="dxa"/>
+            <w:tcBorders>
+              <w:left w:val="single" w:sz="2" w:space="0" w:color="000000"/>
+              <w:bottom w:val="single" w:sz="2" w:space="0" w:color="000000"/>
+              <w:insideH w:val="single" w:sz="2" w:space="0" w:color="000000"/>
+            </w:tcBorders>
+            <w:shd w:fill="auto" w:val="clear"/>
+            <w:tcMar>
+              <w:left w:w="54" w:type="dxa"/>
+            </w:tcMar>
+          </w:tcPr>
+          <w:p>
+            <w:pPr>
+              <w:pStyle w:val="TableContents"/>
+              <w:spacing w:before="0" w:after="160"/>
+              <w:rPr/>
+            </w:pPr>
+            <w:r>
+              <w:rPr/>
+            </w:r>
+          </w:p>
+        </w:tc>
+        <w:tc>
+          <w:tcPr>
+            <w:tcW w:w="993" w:type="dxa"/>
+            <w:tcBorders>
+              <w:left w:val="single" w:sz="2" w:space="0" w:color="000000"/>
+              <w:bottom w:val="single" w:sz="2" w:space="0" w:color="000000"/>
+              <w:insideH w:val="single" w:sz="2" w:space="0" w:color="000000"/>
+            </w:tcBorders>
+            <w:shd w:fill="auto" w:val="clear"/>
+            <w:tcMar>
+              <w:left w:w="54" w:type="dxa"/>
+            </w:tcMar>
+          </w:tcPr>
+          <w:p>
+            <w:pPr>
+              <w:pStyle w:val="TableContents"/>
+              <w:spacing w:before="0" w:after="160"/>
+              <w:rPr/>
+            </w:pPr>
+            <w:r>
+              <w:rPr/>
+            </w:r>
+          </w:p>
+        </w:tc>
+        <w:tc>
+          <w:tcPr>
+            <w:tcW w:w="813" w:type="dxa"/>
+            <w:tcBorders>
+              <w:left w:val="single" w:sz="2" w:space="0" w:color="000000"/>
+              <w:bottom w:val="single" w:sz="2" w:space="0" w:color="000000"/>
+              <w:insideH w:val="single" w:sz="2" w:space="0" w:color="000000"/>
+            </w:tcBorders>
+            <w:shd w:fill="auto" w:val="clear"/>
+            <w:tcMar>
+              <w:left w:w="54" w:type="dxa"/>
+            </w:tcMar>
+          </w:tcPr>
+          <w:p>
+            <w:pPr>
+              <w:pStyle w:val="TableContents"/>
+              <w:spacing w:before="0" w:after="160"/>
+              <w:rPr/>
+            </w:pPr>
+            <w:r>
+              <w:rPr/>
+            </w:r>
+          </w:p>
+        </w:tc>
+        <w:tc>
+          <w:tcPr>
+            <w:tcW w:w="623" w:type="dxa"/>
+            <w:tcBorders>
+              <w:left w:val="single" w:sz="2" w:space="0" w:color="000000"/>
+              <w:bottom w:val="single" w:sz="2" w:space="0" w:color="000000"/>
+              <w:insideH w:val="single" w:sz="2" w:space="0" w:color="000000"/>
+            </w:tcBorders>
+            <w:shd w:fill="auto" w:val="clear"/>
+            <w:tcMar>
+              <w:left w:w="54" w:type="dxa"/>
+            </w:tcMar>
+          </w:tcPr>
+          <w:p>
+            <w:pPr>
+              <w:pStyle w:val="TableContents"/>
+              <w:spacing w:before="0" w:after="160"/>
+              <w:rPr/>
+            </w:pPr>
+            <w:r>
+              <w:rPr/>
+            </w:r>
+          </w:p>
+        </w:tc>
+        <w:tc>
+          <w:tcPr>
+            <w:tcW w:w="719" w:type="dxa"/>
+            <w:tcBorders>
+              <w:left w:val="single" w:sz="2" w:space="0" w:color="000000"/>
+              <w:bottom w:val="single" w:sz="2" w:space="0" w:color="000000"/>
+              <w:insideH w:val="single" w:sz="2" w:space="0" w:color="000000"/>
+            </w:tcBorders>
+            <w:shd w:fill="auto" w:val="clear"/>
+            <w:tcMar>
+              <w:left w:w="54" w:type="dxa"/>
+            </w:tcMar>
+          </w:tcPr>
+          <w:p>
+            <w:pPr>
+              <w:pStyle w:val="TableContents"/>
+              <w:spacing w:before="0" w:after="160"/>
+              <w:rPr/>
+            </w:pPr>
+            <w:r>
+              <w:rPr/>
+            </w:r>
+          </w:p>
+        </w:tc>
+        <w:tc>
+          <w:tcPr>
+            <w:tcW w:w="538" w:type="dxa"/>
+            <w:tcBorders>
+              <w:left w:val="single" w:sz="2" w:space="0" w:color="000000"/>
+              <w:bottom w:val="single" w:sz="2" w:space="0" w:color="000000"/>
+              <w:insideH w:val="single" w:sz="2" w:space="0" w:color="000000"/>
+            </w:tcBorders>
+            <w:shd w:fill="auto" w:val="clear"/>
+            <w:tcMar>
+              <w:left w:w="54" w:type="dxa"/>
+            </w:tcMar>
+          </w:tcPr>
+          <w:p>
+            <w:pPr>
+              <w:pStyle w:val="TableContents"/>
+              <w:spacing w:before="0" w:after="160"/>
+              <w:rPr/>
+            </w:pPr>
+            <w:r>
+              <w:rPr/>
+            </w:r>
+          </w:p>
+        </w:tc>
+        <w:tc>
+          <w:tcPr>
+            <w:tcW w:w="993" w:type="dxa"/>
+            <w:tcBorders>
+              <w:left w:val="single" w:sz="2" w:space="0" w:color="000000"/>
+              <w:bottom w:val="single" w:sz="2" w:space="0" w:color="000000"/>
+              <w:insideH w:val="single" w:sz="2" w:space="0" w:color="000000"/>
+            </w:tcBorders>
+            <w:shd w:fill="auto" w:val="clear"/>
+            <w:tcMar>
+              <w:left w:w="54" w:type="dxa"/>
+            </w:tcMar>
+          </w:tcPr>
+          <w:p>
+            <w:pPr>
+              <w:pStyle w:val="TableContents"/>
+              <w:spacing w:before="0" w:after="160"/>
+              <w:rPr/>
+            </w:pPr>
+            <w:r>
+              <w:rPr/>
+            </w:r>
+          </w:p>
+        </w:tc>
+        <w:tc>
+          <w:tcPr>
+            <w:tcW w:w="1712" w:type="dxa"/>
+            <w:tcBorders>
+              <w:left w:val="single" w:sz="2" w:space="0" w:color="000000"/>
+              <w:bottom w:val="single" w:sz="2" w:space="0" w:color="000000"/>
+              <w:insideH w:val="single" w:sz="2" w:space="0" w:color="000000"/>
+            </w:tcBorders>
+            <w:shd w:fill="auto" w:val="clear"/>
+            <w:tcMar>
+              <w:left w:w="54" w:type="dxa"/>
+            </w:tcMar>
+          </w:tcPr>
+          <w:p>
+            <w:pPr>
+              <w:pStyle w:val="TableContents"/>
+              <w:spacing w:before="0" w:after="160"/>
+              <w:rPr/>
+            </w:pPr>
+            <w:r>
+              <w:rPr/>
+            </w:r>
+          </w:p>
+        </w:tc>
+        <w:tc>
+          <w:tcPr>
+            <w:tcW w:w="0" w:type="dxa"/>
+            <w:tcBorders>
+              <w:left w:val="single" w:sz="2" w:space="0" w:color="000000"/>
+              <w:bottom w:val="single" w:sz="2" w:space="0" w:color="000000"/>
+              <w:right w:val="single" w:sz="2" w:space="0" w:color="000000"/>
+              <w:insideH w:val="single" w:sz="2" w:space="0" w:color="000000"/>
+              <w:insideV w:val="single" w:sz="2" w:space="0" w:color="000000"/>
+            </w:tcBorders>
+            <w:shd w:fill="auto" w:val="clear"/>
+            <w:tcMar>
+              <w:left w:w="54" w:type="dxa"/>
+            </w:tcMar>
+          </w:tcPr>
+          <w:p>
+            <w:pPr>
+              <w:pStyle w:val="TableContents"/>
+              <w:spacing w:before="0" w:after="160"/>
+              <w:rPr/>
+            </w:pPr>
+            <w:r>
+              <w:rPr/>
+            </w:r>
+          </w:p>
+        </w:tc>
+      </w:tr>
+      <w:tr>
+        <w:trPr/>
+        <w:tc>
+          <w:tcPr>
+            <w:tcW w:w="379" w:type="dxa"/>
+            <w:tcBorders>
+              <w:left w:val="single" w:sz="2" w:space="0" w:color="000000"/>
+              <w:bottom w:val="single" w:sz="2" w:space="0" w:color="000000"/>
+              <w:insideH w:val="single" w:sz="2" w:space="0" w:color="000000"/>
+            </w:tcBorders>
+            <w:shd w:fill="auto" w:val="clear"/>
+            <w:tcMar>
+              <w:left w:w="54" w:type="dxa"/>
+            </w:tcMar>
+          </w:tcPr>
+          <w:p>
+            <w:pPr>
+              <w:pStyle w:val="TableContents"/>
+              <w:spacing w:before="0" w:after="160"/>
+              <w:rPr/>
+            </w:pPr>
+            <w:r>
+              <w:rPr/>
+            </w:r>
+          </w:p>
+        </w:tc>
+        <w:tc>
+          <w:tcPr>
+            <w:tcW w:w="751" w:type="dxa"/>
+            <w:tcBorders>
+              <w:left w:val="single" w:sz="2" w:space="0" w:color="000000"/>
+              <w:bottom w:val="single" w:sz="2" w:space="0" w:color="000000"/>
+              <w:insideH w:val="single" w:sz="2" w:space="0" w:color="000000"/>
+            </w:tcBorders>
+            <w:shd w:fill="auto" w:val="clear"/>
+            <w:tcMar>
+              <w:left w:w="54" w:type="dxa"/>
+            </w:tcMar>
+          </w:tcPr>
+          <w:p>
+            <w:pPr>
+              <w:pStyle w:val="TableContents"/>
+              <w:spacing w:before="0" w:after="160"/>
+              <w:rPr/>
+            </w:pPr>
+            <w:r>
+              <w:rPr/>
+            </w:r>
+          </w:p>
+        </w:tc>
+        <w:tc>
+          <w:tcPr>
+            <w:tcW w:w="539" w:type="dxa"/>
+            <w:tcBorders>
+              <w:left w:val="single" w:sz="2" w:space="0" w:color="000000"/>
+              <w:bottom w:val="single" w:sz="2" w:space="0" w:color="000000"/>
+              <w:insideH w:val="single" w:sz="2" w:space="0" w:color="000000"/>
+            </w:tcBorders>
+            <w:shd w:fill="auto" w:val="clear"/>
+            <w:tcMar>
+              <w:left w:w="54" w:type="dxa"/>
+            </w:tcMar>
+          </w:tcPr>
+          <w:p>
+            <w:pPr>
+              <w:pStyle w:val="TableContents"/>
+              <w:spacing w:before="0" w:after="160"/>
+              <w:rPr/>
+            </w:pPr>
+            <w:r>
+              <w:rPr/>
+            </w:r>
+          </w:p>
+        </w:tc>
+        <w:tc>
+          <w:tcPr>
+            <w:tcW w:w="813" w:type="dxa"/>
+            <w:tcBorders>
+              <w:left w:val="single" w:sz="2" w:space="0" w:color="000000"/>
+              <w:bottom w:val="single" w:sz="2" w:space="0" w:color="000000"/>
+              <w:insideH w:val="single" w:sz="2" w:space="0" w:color="000000"/>
+            </w:tcBorders>
+            <w:shd w:fill="auto" w:val="clear"/>
+            <w:tcMar>
+              <w:left w:w="54" w:type="dxa"/>
+            </w:tcMar>
+          </w:tcPr>
+          <w:p>
+            <w:pPr>
+              <w:pStyle w:val="TableContents"/>
+              <w:spacing w:before="0" w:after="160"/>
+              <w:rPr/>
+            </w:pPr>
+            <w:r>
+              <w:rPr/>
+            </w:r>
+          </w:p>
+        </w:tc>
+        <w:tc>
+          <w:tcPr>
+            <w:tcW w:w="1078" w:type="dxa"/>
+            <w:tcBorders>
+              <w:left w:val="single" w:sz="2" w:space="0" w:color="000000"/>
+              <w:bottom w:val="single" w:sz="2" w:space="0" w:color="000000"/>
+              <w:insideH w:val="single" w:sz="2" w:space="0" w:color="000000"/>
+            </w:tcBorders>
+            <w:shd w:fill="auto" w:val="clear"/>
+            <w:tcMar>
+              <w:left w:w="54" w:type="dxa"/>
+            </w:tcMar>
+          </w:tcPr>
+          <w:p>
+            <w:pPr>
+              <w:pStyle w:val="TableContents"/>
+              <w:spacing w:before="0" w:after="160"/>
+              <w:rPr/>
+            </w:pPr>
+            <w:r>
+              <w:rPr/>
+            </w:r>
+          </w:p>
+        </w:tc>
+        <w:tc>
+          <w:tcPr>
+            <w:tcW w:w="993" w:type="dxa"/>
+            <w:tcBorders>
+              <w:left w:val="single" w:sz="2" w:space="0" w:color="000000"/>
+              <w:bottom w:val="single" w:sz="2" w:space="0" w:color="000000"/>
+              <w:insideH w:val="single" w:sz="2" w:space="0" w:color="000000"/>
+            </w:tcBorders>
+            <w:shd w:fill="auto" w:val="clear"/>
+            <w:tcMar>
+              <w:left w:w="54" w:type="dxa"/>
+            </w:tcMar>
+          </w:tcPr>
+          <w:p>
+            <w:pPr>
+              <w:pStyle w:val="TableContents"/>
+              <w:spacing w:before="0" w:after="160"/>
+              <w:rPr/>
+            </w:pPr>
+            <w:r>
+              <w:rPr/>
+            </w:r>
+          </w:p>
+        </w:tc>
+        <w:tc>
+          <w:tcPr>
+            <w:tcW w:w="813" w:type="dxa"/>
+            <w:tcBorders>
+              <w:left w:val="single" w:sz="2" w:space="0" w:color="000000"/>
+              <w:bottom w:val="single" w:sz="2" w:space="0" w:color="000000"/>
+              <w:insideH w:val="single" w:sz="2" w:space="0" w:color="000000"/>
+            </w:tcBorders>
+            <w:shd w:fill="auto" w:val="clear"/>
+            <w:tcMar>
+              <w:left w:w="54" w:type="dxa"/>
+            </w:tcMar>
+          </w:tcPr>
+          <w:p>
+            <w:pPr>
+              <w:pStyle w:val="TableContents"/>
+              <w:spacing w:before="0" w:after="160"/>
+              <w:rPr/>
+            </w:pPr>
+            <w:r>
+              <w:rPr/>
+            </w:r>
+          </w:p>
+        </w:tc>
+        <w:tc>
+          <w:tcPr>
+            <w:tcW w:w="623" w:type="dxa"/>
+            <w:tcBorders>
+              <w:left w:val="single" w:sz="2" w:space="0" w:color="000000"/>
+              <w:bottom w:val="single" w:sz="2" w:space="0" w:color="000000"/>
+              <w:insideH w:val="single" w:sz="2" w:space="0" w:color="000000"/>
+            </w:tcBorders>
+            <w:shd w:fill="auto" w:val="clear"/>
+            <w:tcMar>
+              <w:left w:w="54" w:type="dxa"/>
+            </w:tcMar>
+          </w:tcPr>
+          <w:p>
+            <w:pPr>
+              <w:pStyle w:val="TableContents"/>
+              <w:spacing w:before="0" w:after="160"/>
+              <w:rPr/>
+            </w:pPr>
+            <w:r>
+              <w:rPr/>
+            </w:r>
+          </w:p>
+        </w:tc>
+        <w:tc>
+          <w:tcPr>
+            <w:tcW w:w="719" w:type="dxa"/>
+            <w:tcBorders>
+              <w:left w:val="single" w:sz="2" w:space="0" w:color="000000"/>
+              <w:bottom w:val="single" w:sz="2" w:space="0" w:color="000000"/>
+              <w:insideH w:val="single" w:sz="2" w:space="0" w:color="000000"/>
+            </w:tcBorders>
+            <w:shd w:fill="auto" w:val="clear"/>
+            <w:tcMar>
+              <w:left w:w="54" w:type="dxa"/>
+            </w:tcMar>
+          </w:tcPr>
+          <w:p>
+            <w:pPr>
+              <w:pStyle w:val="TableContents"/>
+              <w:spacing w:before="0" w:after="160"/>
+              <w:rPr/>
+            </w:pPr>
+            <w:r>
+              <w:rPr/>
+            </w:r>
+          </w:p>
+        </w:tc>
+        <w:tc>
+          <w:tcPr>
+            <w:tcW w:w="538" w:type="dxa"/>
+            <w:tcBorders>
+              <w:left w:val="single" w:sz="2" w:space="0" w:color="000000"/>
+              <w:bottom w:val="single" w:sz="2" w:space="0" w:color="000000"/>
+              <w:insideH w:val="single" w:sz="2" w:space="0" w:color="000000"/>
+            </w:tcBorders>
+            <w:shd w:fill="auto" w:val="clear"/>
+            <w:tcMar>
+              <w:left w:w="54" w:type="dxa"/>
+            </w:tcMar>
+          </w:tcPr>
+          <w:p>
+            <w:pPr>
+              <w:pStyle w:val="TableContents"/>
+              <w:spacing w:before="0" w:after="160"/>
+              <w:rPr/>
+            </w:pPr>
+            <w:r>
+              <w:rPr/>
+            </w:r>
+          </w:p>
+        </w:tc>
+        <w:tc>
+          <w:tcPr>
+            <w:tcW w:w="993" w:type="dxa"/>
+            <w:tcBorders>
+              <w:left w:val="single" w:sz="2" w:space="0" w:color="000000"/>
+              <w:bottom w:val="single" w:sz="2" w:space="0" w:color="000000"/>
+              <w:insideH w:val="single" w:sz="2" w:space="0" w:color="000000"/>
+            </w:tcBorders>
+            <w:shd w:fill="auto" w:val="clear"/>
+            <w:tcMar>
+              <w:left w:w="54" w:type="dxa"/>
+            </w:tcMar>
+          </w:tcPr>
+          <w:p>
+            <w:pPr>
+              <w:pStyle w:val="TableContents"/>
+              <w:spacing w:before="0" w:after="160"/>
+              <w:rPr/>
+            </w:pPr>
+            <w:r>
+              <w:rPr/>
+            </w:r>
+          </w:p>
+        </w:tc>
+        <w:tc>
+          <w:tcPr>
+            <w:tcW w:w="1712" w:type="dxa"/>
+            <w:tcBorders>
+              <w:left w:val="single" w:sz="2" w:space="0" w:color="000000"/>
+              <w:bottom w:val="single" w:sz="2" w:space="0" w:color="000000"/>
+              <w:insideH w:val="single" w:sz="2" w:space="0" w:color="000000"/>
+            </w:tcBorders>
+            <w:shd w:fill="auto" w:val="clear"/>
+            <w:tcMar>
+              <w:left w:w="54" w:type="dxa"/>
+            </w:tcMar>
+          </w:tcPr>
+          <w:p>
+            <w:pPr>
+              <w:pStyle w:val="TableContents"/>
+              <w:spacing w:before="0" w:after="160"/>
+              <w:rPr/>
+            </w:pPr>
+            <w:r>
+              <w:rPr/>
+            </w:r>
+          </w:p>
+        </w:tc>
+        <w:tc>
+          <w:tcPr>
+            <w:tcW w:w="0" w:type="dxa"/>
+            <w:tcBorders>
+              <w:left w:val="single" w:sz="2" w:space="0" w:color="000000"/>
+              <w:bottom w:val="single" w:sz="2" w:space="0" w:color="000000"/>
+              <w:right w:val="single" w:sz="2" w:space="0" w:color="000000"/>
+              <w:insideH w:val="single" w:sz="2" w:space="0" w:color="000000"/>
+              <w:insideV w:val="single" w:sz="2" w:space="0" w:color="000000"/>
+            </w:tcBorders>
+            <w:shd w:fill="auto" w:val="clear"/>
+            <w:tcMar>
+              <w:left w:w="54" w:type="dxa"/>
+            </w:tcMar>
+          </w:tcPr>
+          <w:p>
+            <w:pPr>
+              <w:pStyle w:val="TableContents"/>
+              <w:spacing w:before="0" w:after="160"/>
+              <w:rPr/>
+            </w:pPr>
+            <w:r>
+              <w:rPr/>
+            </w:r>
+          </w:p>
+        </w:tc>
+      </w:tr>
+      <w:tr>
+        <w:trPr/>
+        <w:tc>
+          <w:tcPr>
+            <w:tcW w:w="379" w:type="dxa"/>
+            <w:tcBorders>
+              <w:left w:val="single" w:sz="2" w:space="0" w:color="000000"/>
+              <w:bottom w:val="single" w:sz="2" w:space="0" w:color="000000"/>
+              <w:insideH w:val="single" w:sz="2" w:space="0" w:color="000000"/>
+            </w:tcBorders>
+            <w:shd w:fill="auto" w:val="clear"/>
+            <w:tcMar>
+              <w:left w:w="54" w:type="dxa"/>
+            </w:tcMar>
+          </w:tcPr>
+          <w:p>
+            <w:pPr>
+              <w:pStyle w:val="TableContents"/>
+              <w:spacing w:before="0" w:after="160"/>
+              <w:rPr/>
+            </w:pPr>
+            <w:r>
+              <w:rPr/>
+            </w:r>
+          </w:p>
+        </w:tc>
+        <w:tc>
+          <w:tcPr>
+            <w:tcW w:w="751" w:type="dxa"/>
+            <w:tcBorders>
+              <w:left w:val="single" w:sz="2" w:space="0" w:color="000000"/>
+              <w:bottom w:val="single" w:sz="2" w:space="0" w:color="000000"/>
+              <w:insideH w:val="single" w:sz="2" w:space="0" w:color="000000"/>
+            </w:tcBorders>
+            <w:shd w:fill="auto" w:val="clear"/>
+            <w:tcMar>
+              <w:left w:w="54" w:type="dxa"/>
+            </w:tcMar>
+          </w:tcPr>
+          <w:p>
+            <w:pPr>
+              <w:pStyle w:val="TableContents"/>
+              <w:spacing w:before="0" w:after="160"/>
+              <w:rPr/>
+            </w:pPr>
+            <w:r>
+              <w:rPr/>
+            </w:r>
+          </w:p>
+        </w:tc>
+        <w:tc>
+          <w:tcPr>
+            <w:tcW w:w="539" w:type="dxa"/>
+            <w:tcBorders>
+              <w:left w:val="single" w:sz="2" w:space="0" w:color="000000"/>
+              <w:bottom w:val="single" w:sz="2" w:space="0" w:color="000000"/>
+              <w:insideH w:val="single" w:sz="2" w:space="0" w:color="000000"/>
+            </w:tcBorders>
+            <w:shd w:fill="auto" w:val="clear"/>
+            <w:tcMar>
+              <w:left w:w="54" w:type="dxa"/>
+            </w:tcMar>
+          </w:tcPr>
+          <w:p>
+            <w:pPr>
+              <w:pStyle w:val="TableContents"/>
+              <w:spacing w:before="0" w:after="160"/>
+              <w:rPr/>
+            </w:pPr>
+            <w:r>
+              <w:rPr/>
+            </w:r>
+          </w:p>
+        </w:tc>
+        <w:tc>
+          <w:tcPr>
+            <w:tcW w:w="813" w:type="dxa"/>
+            <w:tcBorders>
+              <w:left w:val="single" w:sz="2" w:space="0" w:color="000000"/>
+              <w:bottom w:val="single" w:sz="2" w:space="0" w:color="000000"/>
+              <w:insideH w:val="single" w:sz="2" w:space="0" w:color="000000"/>
+            </w:tcBorders>
+            <w:shd w:fill="auto" w:val="clear"/>
+            <w:tcMar>
+              <w:left w:w="54" w:type="dxa"/>
+            </w:tcMar>
+          </w:tcPr>
+          <w:p>
+            <w:pPr>
+              <w:pStyle w:val="TableContents"/>
+              <w:spacing w:before="0" w:after="160"/>
+              <w:rPr/>
+            </w:pPr>
+            <w:r>
+              <w:rPr/>
+            </w:r>
+          </w:p>
+        </w:tc>
+        <w:tc>
+          <w:tcPr>
+            <w:tcW w:w="1078" w:type="dxa"/>
+            <w:tcBorders>
+              <w:left w:val="single" w:sz="2" w:space="0" w:color="000000"/>
+              <w:bottom w:val="single" w:sz="2" w:space="0" w:color="000000"/>
+              <w:insideH w:val="single" w:sz="2" w:space="0" w:color="000000"/>
+            </w:tcBorders>
+            <w:shd w:fill="auto" w:val="clear"/>
+            <w:tcMar>
+              <w:left w:w="54" w:type="dxa"/>
+            </w:tcMar>
+          </w:tcPr>
+          <w:p>
+            <w:pPr>
+              <w:pStyle w:val="TableContents"/>
+              <w:spacing w:before="0" w:after="160"/>
+              <w:rPr/>
+            </w:pPr>
+            <w:r>
+              <w:rPr/>
+            </w:r>
+          </w:p>
+        </w:tc>
+        <w:tc>
+          <w:tcPr>
+            <w:tcW w:w="993" w:type="dxa"/>
+            <w:tcBorders>
+              <w:left w:val="single" w:sz="2" w:space="0" w:color="000000"/>
+              <w:bottom w:val="single" w:sz="2" w:space="0" w:color="000000"/>
+              <w:insideH w:val="single" w:sz="2" w:space="0" w:color="000000"/>
+            </w:tcBorders>
+            <w:shd w:fill="auto" w:val="clear"/>
+            <w:tcMar>
+              <w:left w:w="54" w:type="dxa"/>
+            </w:tcMar>
+          </w:tcPr>
+          <w:p>
+            <w:pPr>
+              <w:pStyle w:val="TableContents"/>
+              <w:spacing w:before="0" w:after="160"/>
+              <w:rPr/>
+            </w:pPr>
+            <w:r>
+              <w:rPr/>
+            </w:r>
+          </w:p>
+        </w:tc>
+        <w:tc>
+          <w:tcPr>
+            <w:tcW w:w="813" w:type="dxa"/>
+            <w:tcBorders>
+              <w:left w:val="single" w:sz="2" w:space="0" w:color="000000"/>
+              <w:bottom w:val="single" w:sz="2" w:space="0" w:color="000000"/>
+              <w:insideH w:val="single" w:sz="2" w:space="0" w:color="000000"/>
+            </w:tcBorders>
+            <w:shd w:fill="auto" w:val="clear"/>
+            <w:tcMar>
+              <w:left w:w="54" w:type="dxa"/>
+            </w:tcMar>
+          </w:tcPr>
+          <w:p>
+            <w:pPr>
+              <w:pStyle w:val="TableContents"/>
+              <w:spacing w:before="0" w:after="160"/>
+              <w:rPr/>
+            </w:pPr>
+            <w:r>
+              <w:rPr/>
+            </w:r>
+          </w:p>
+        </w:tc>
+        <w:tc>
+          <w:tcPr>
+            <w:tcW w:w="623" w:type="dxa"/>
+            <w:tcBorders>
+              <w:left w:val="single" w:sz="2" w:space="0" w:color="000000"/>
+              <w:bottom w:val="single" w:sz="2" w:space="0" w:color="000000"/>
+              <w:insideH w:val="single" w:sz="2" w:space="0" w:color="000000"/>
+            </w:tcBorders>
+            <w:shd w:fill="auto" w:val="clear"/>
+            <w:tcMar>
+              <w:left w:w="54" w:type="dxa"/>
+            </w:tcMar>
+          </w:tcPr>
+          <w:p>
+            <w:pPr>
+              <w:pStyle w:val="TableContents"/>
+              <w:spacing w:before="0" w:after="160"/>
+              <w:rPr/>
+            </w:pPr>
+            <w:r>
+              <w:rPr/>
+            </w:r>
+          </w:p>
+        </w:tc>
+        <w:tc>
+          <w:tcPr>
+            <w:tcW w:w="719" w:type="dxa"/>
+            <w:tcBorders>
+              <w:left w:val="single" w:sz="2" w:space="0" w:color="000000"/>
+              <w:bottom w:val="single" w:sz="2" w:space="0" w:color="000000"/>
+              <w:insideH w:val="single" w:sz="2" w:space="0" w:color="000000"/>
+            </w:tcBorders>
+            <w:shd w:fill="auto" w:val="clear"/>
+            <w:tcMar>
+              <w:left w:w="54" w:type="dxa"/>
+            </w:tcMar>
+          </w:tcPr>
+          <w:p>
+            <w:pPr>
+              <w:pStyle w:val="TableContents"/>
+              <w:spacing w:before="0" w:after="160"/>
+              <w:rPr/>
+            </w:pPr>
+            <w:r>
+              <w:rPr/>
+            </w:r>
+          </w:p>
+        </w:tc>
+        <w:tc>
+          <w:tcPr>
+            <w:tcW w:w="538" w:type="dxa"/>
+            <w:tcBorders>
+              <w:left w:val="single" w:sz="2" w:space="0" w:color="000000"/>
+              <w:bottom w:val="single" w:sz="2" w:space="0" w:color="000000"/>
+              <w:insideH w:val="single" w:sz="2" w:space="0" w:color="000000"/>
+            </w:tcBorders>
+            <w:shd w:fill="auto" w:val="clear"/>
+            <w:tcMar>
+              <w:left w:w="54" w:type="dxa"/>
+            </w:tcMar>
+          </w:tcPr>
+          <w:p>
+            <w:pPr>
+              <w:pStyle w:val="TableContents"/>
+              <w:spacing w:before="0" w:after="160"/>
+              <w:rPr/>
+            </w:pPr>
+            <w:r>
+              <w:rPr/>
+            </w:r>
+          </w:p>
+        </w:tc>
+        <w:tc>
+          <w:tcPr>
+            <w:tcW w:w="993" w:type="dxa"/>
+            <w:tcBorders>
+              <w:left w:val="single" w:sz="2" w:space="0" w:color="000000"/>
+              <w:bottom w:val="single" w:sz="2" w:space="0" w:color="000000"/>
+              <w:insideH w:val="single" w:sz="2" w:space="0" w:color="000000"/>
+            </w:tcBorders>
+            <w:shd w:fill="auto" w:val="clear"/>
+            <w:tcMar>
+              <w:left w:w="54" w:type="dxa"/>
+            </w:tcMar>
+          </w:tcPr>
+          <w:p>
+            <w:pPr>
+              <w:pStyle w:val="TableContents"/>
+              <w:spacing w:before="0" w:after="160"/>
+              <w:rPr/>
+            </w:pPr>
+            <w:r>
+              <w:rPr/>
+            </w:r>
+          </w:p>
+        </w:tc>
+        <w:tc>
+          <w:tcPr>
+            <w:tcW w:w="1712" w:type="dxa"/>
+            <w:tcBorders>
+              <w:left w:val="single" w:sz="2" w:space="0" w:color="000000"/>
+              <w:bottom w:val="single" w:sz="2" w:space="0" w:color="000000"/>
+              <w:insideH w:val="single" w:sz="2" w:space="0" w:color="000000"/>
+            </w:tcBorders>
+            <w:shd w:fill="auto" w:val="clear"/>
+            <w:tcMar>
+              <w:left w:w="54" w:type="dxa"/>
+            </w:tcMar>
+          </w:tcPr>
+          <w:p>
+            <w:pPr>
+              <w:pStyle w:val="TableContents"/>
+              <w:spacing w:before="0" w:after="160"/>
+              <w:rPr/>
+            </w:pPr>
+            <w:r>
+              <w:rPr/>
+            </w:r>
+          </w:p>
+        </w:tc>
+        <w:tc>
+          <w:tcPr>
+            <w:tcW w:w="0" w:type="dxa"/>
+            <w:tcBorders>
+              <w:left w:val="single" w:sz="2" w:space="0" w:color="000000"/>
+              <w:bottom w:val="single" w:sz="2" w:space="0" w:color="000000"/>
+              <w:right w:val="single" w:sz="2" w:space="0" w:color="000000"/>
+              <w:insideH w:val="single" w:sz="2" w:space="0" w:color="000000"/>
+              <w:insideV w:val="single" w:sz="2" w:space="0" w:color="000000"/>
+            </w:tcBorders>
+            <w:shd w:fill="auto" w:val="clear"/>
+            <w:tcMar>
+              <w:left w:w="54" w:type="dxa"/>
+            </w:tcMar>
+          </w:tcPr>
+          <w:p>
+            <w:pPr>
+              <w:pStyle w:val="TableContents"/>
+              <w:spacing w:before="0" w:after="160"/>
+              <w:rPr/>
+            </w:pPr>
+            <w:r>
+              <w:rPr/>
+            </w:r>
+          </w:p>
+        </w:tc>
+      </w:tr>
+      <w:tr>
+        <w:trPr/>
+        <w:tc>
+          <w:tcPr>
+            <w:tcW w:w="379" w:type="dxa"/>
+            <w:tcBorders>
+              <w:left w:val="single" w:sz="2" w:space="0" w:color="000000"/>
+              <w:bottom w:val="single" w:sz="2" w:space="0" w:color="000000"/>
+              <w:insideH w:val="single" w:sz="2" w:space="0" w:color="000000"/>
+            </w:tcBorders>
+            <w:shd w:fill="auto" w:val="clear"/>
+            <w:tcMar>
+              <w:left w:w="54" w:type="dxa"/>
+            </w:tcMar>
+          </w:tcPr>
+          <w:p>
+            <w:pPr>
+              <w:pStyle w:val="TableContents"/>
+              <w:spacing w:before="0" w:after="160"/>
+              <w:rPr/>
+            </w:pPr>
+            <w:r>
+              <w:rPr/>
+            </w:r>
+          </w:p>
+        </w:tc>
+        <w:tc>
+          <w:tcPr>
+            <w:tcW w:w="751" w:type="dxa"/>
+            <w:tcBorders>
+              <w:left w:val="single" w:sz="2" w:space="0" w:color="000000"/>
+              <w:bottom w:val="single" w:sz="2" w:space="0" w:color="000000"/>
+              <w:insideH w:val="single" w:sz="2" w:space="0" w:color="000000"/>
+            </w:tcBorders>
+            <w:shd w:fill="auto" w:val="clear"/>
+            <w:tcMar>
+              <w:left w:w="54" w:type="dxa"/>
+            </w:tcMar>
+          </w:tcPr>
+          <w:p>
+            <w:pPr>
+              <w:pStyle w:val="TableContents"/>
+              <w:spacing w:before="0" w:after="160"/>
+              <w:rPr/>
+            </w:pPr>
+            <w:r>
+              <w:rPr/>
+            </w:r>
+          </w:p>
+        </w:tc>
+        <w:tc>
+          <w:tcPr>
+            <w:tcW w:w="539" w:type="dxa"/>
+            <w:tcBorders>
+              <w:left w:val="single" w:sz="2" w:space="0" w:color="000000"/>
+              <w:bottom w:val="single" w:sz="2" w:space="0" w:color="000000"/>
+              <w:insideH w:val="single" w:sz="2" w:space="0" w:color="000000"/>
+            </w:tcBorders>
+            <w:shd w:fill="auto" w:val="clear"/>
+            <w:tcMar>
+              <w:left w:w="54" w:type="dxa"/>
+            </w:tcMar>
+          </w:tcPr>
+          <w:p>
+            <w:pPr>
+              <w:pStyle w:val="TableContents"/>
+              <w:spacing w:before="0" w:after="160"/>
+              <w:rPr/>
+            </w:pPr>
+            <w:r>
+              <w:rPr/>
+            </w:r>
+          </w:p>
+        </w:tc>
+        <w:tc>
+          <w:tcPr>
+            <w:tcW w:w="813" w:type="dxa"/>
+            <w:tcBorders>
+              <w:left w:val="single" w:sz="2" w:space="0" w:color="000000"/>
+              <w:bottom w:val="single" w:sz="2" w:space="0" w:color="000000"/>
+              <w:insideH w:val="single" w:sz="2" w:space="0" w:color="000000"/>
+            </w:tcBorders>
+            <w:shd w:fill="auto" w:val="clear"/>
+            <w:tcMar>
+              <w:left w:w="54" w:type="dxa"/>
+            </w:tcMar>
+          </w:tcPr>
+          <w:p>
+            <w:pPr>
+              <w:pStyle w:val="TableContents"/>
+              <w:spacing w:before="0" w:after="160"/>
+              <w:rPr/>
+            </w:pPr>
+            <w:r>
+              <w:rPr/>
+            </w:r>
+          </w:p>
+        </w:tc>
+        <w:tc>
+          <w:tcPr>
+            <w:tcW w:w="1078" w:type="dxa"/>
+            <w:tcBorders>
+              <w:left w:val="single" w:sz="2" w:space="0" w:color="000000"/>
+              <w:bottom w:val="single" w:sz="2" w:space="0" w:color="000000"/>
+              <w:insideH w:val="single" w:sz="2" w:space="0" w:color="000000"/>
+            </w:tcBorders>
+            <w:shd w:fill="auto" w:val="clear"/>
+            <w:tcMar>
+              <w:left w:w="54" w:type="dxa"/>
+            </w:tcMar>
+          </w:tcPr>
+          <w:p>
+            <w:pPr>
+              <w:pStyle w:val="TableContents"/>
+              <w:spacing w:before="0" w:after="160"/>
+              <w:rPr/>
+            </w:pPr>
+            <w:r>
+              <w:rPr/>
+            </w:r>
+          </w:p>
+        </w:tc>
+        <w:tc>
+          <w:tcPr>
+            <w:tcW w:w="993" w:type="dxa"/>
+            <w:tcBorders>
+              <w:left w:val="single" w:sz="2" w:space="0" w:color="000000"/>
+              <w:bottom w:val="single" w:sz="2" w:space="0" w:color="000000"/>
+              <w:insideH w:val="single" w:sz="2" w:space="0" w:color="000000"/>
+            </w:tcBorders>
+            <w:shd w:fill="auto" w:val="clear"/>
+            <w:tcMar>
+              <w:left w:w="54" w:type="dxa"/>
+            </w:tcMar>
+          </w:tcPr>
+          <w:p>
+            <w:pPr>
+              <w:pStyle w:val="TableContents"/>
+              <w:spacing w:before="0" w:after="160"/>
+              <w:rPr/>
+            </w:pPr>
+            <w:r>
+              <w:rPr/>
+            </w:r>
+          </w:p>
+        </w:tc>
+        <w:tc>
+          <w:tcPr>
+            <w:tcW w:w="813" w:type="dxa"/>
+            <w:tcBorders>
+              <w:left w:val="single" w:sz="2" w:space="0" w:color="000000"/>
+              <w:bottom w:val="single" w:sz="2" w:space="0" w:color="000000"/>
+              <w:insideH w:val="single" w:sz="2" w:space="0" w:color="000000"/>
+            </w:tcBorders>
+            <w:shd w:fill="auto" w:val="clear"/>
+            <w:tcMar>
+              <w:left w:w="54" w:type="dxa"/>
+            </w:tcMar>
+          </w:tcPr>
+          <w:p>
+            <w:pPr>
+              <w:pStyle w:val="TableContents"/>
+              <w:spacing w:before="0" w:after="160"/>
+              <w:rPr/>
+            </w:pPr>
+            <w:r>
+              <w:rPr/>
+            </w:r>
+          </w:p>
+        </w:tc>
+        <w:tc>
+          <w:tcPr>
+            <w:tcW w:w="623" w:type="dxa"/>
+            <w:tcBorders>
+              <w:left w:val="single" w:sz="2" w:space="0" w:color="000000"/>
+              <w:bottom w:val="single" w:sz="2" w:space="0" w:color="000000"/>
+              <w:insideH w:val="single" w:sz="2" w:space="0" w:color="000000"/>
+            </w:tcBorders>
+            <w:shd w:fill="auto" w:val="clear"/>
+            <w:tcMar>
+              <w:left w:w="54" w:type="dxa"/>
+            </w:tcMar>
+          </w:tcPr>
+          <w:p>
+            <w:pPr>
+              <w:pStyle w:val="TableContents"/>
+              <w:spacing w:before="0" w:after="160"/>
+              <w:rPr/>
+            </w:pPr>
+            <w:r>
+              <w:rPr/>
+            </w:r>
+          </w:p>
+        </w:tc>
+        <w:tc>
+          <w:tcPr>
+            <w:tcW w:w="719" w:type="dxa"/>
+            <w:tcBorders>
+              <w:left w:val="single" w:sz="2" w:space="0" w:color="000000"/>
+              <w:bottom w:val="single" w:sz="2" w:space="0" w:color="000000"/>
+              <w:insideH w:val="single" w:sz="2" w:space="0" w:color="000000"/>
+            </w:tcBorders>
+            <w:shd w:fill="auto" w:val="clear"/>
+            <w:tcMar>
+              <w:left w:w="54" w:type="dxa"/>
+            </w:tcMar>
+          </w:tcPr>
+          <w:p>
+            <w:pPr>
+              <w:pStyle w:val="TableContents"/>
+              <w:spacing w:before="0" w:after="160"/>
+              <w:rPr/>
+            </w:pPr>
+            <w:r>
+              <w:rPr/>
+            </w:r>
+          </w:p>
+        </w:tc>
+        <w:tc>
+          <w:tcPr>
+            <w:tcW w:w="538" w:type="dxa"/>
+            <w:tcBorders>
+              <w:left w:val="single" w:sz="2" w:space="0" w:color="000000"/>
+              <w:bottom w:val="single" w:sz="2" w:space="0" w:color="000000"/>
+              <w:insideH w:val="single" w:sz="2" w:space="0" w:color="000000"/>
+            </w:tcBorders>
+            <w:shd w:fill="auto" w:val="clear"/>
+            <w:tcMar>
+              <w:left w:w="54" w:type="dxa"/>
+            </w:tcMar>
+          </w:tcPr>
+          <w:p>
+            <w:pPr>
+              <w:pStyle w:val="TableContents"/>
+              <w:spacing w:before="0" w:after="160"/>
+              <w:rPr/>
+            </w:pPr>
+            <w:r>
+              <w:rPr/>
+            </w:r>
+          </w:p>
+        </w:tc>
+        <w:tc>
+          <w:tcPr>
+            <w:tcW w:w="993" w:type="dxa"/>
+            <w:tcBorders>
+              <w:left w:val="single" w:sz="2" w:space="0" w:color="000000"/>
+              <w:bottom w:val="single" w:sz="2" w:space="0" w:color="000000"/>
+              <w:insideH w:val="single" w:sz="2" w:space="0" w:color="000000"/>
+            </w:tcBorders>
+            <w:shd w:fill="auto" w:val="clear"/>
+            <w:tcMar>
+              <w:left w:w="54" w:type="dxa"/>
+            </w:tcMar>
+          </w:tcPr>
+          <w:p>
+            <w:pPr>
+              <w:pStyle w:val="TableContents"/>
+              <w:spacing w:before="0" w:after="160"/>
+              <w:rPr/>
+            </w:pPr>
+            <w:r>
+              <w:rPr/>
+            </w:r>
+          </w:p>
+        </w:tc>
+        <w:tc>
+          <w:tcPr>
+            <w:tcW w:w="1712" w:type="dxa"/>
+            <w:tcBorders>
+              <w:left w:val="single" w:sz="2" w:space="0" w:color="000000"/>
+              <w:bottom w:val="single" w:sz="2" w:space="0" w:color="000000"/>
+              <w:insideH w:val="single" w:sz="2" w:space="0" w:color="000000"/>
+            </w:tcBorders>
+            <w:shd w:fill="auto" w:val="clear"/>
+            <w:tcMar>
+              <w:left w:w="54" w:type="dxa"/>
+            </w:tcMar>
+          </w:tcPr>
+          <w:p>
+            <w:pPr>
+              <w:pStyle w:val="TableContents"/>
+              <w:spacing w:before="0" w:after="160"/>
+              <w:rPr/>
+            </w:pPr>
+            <w:r>
+              <w:rPr/>
+            </w:r>
+          </w:p>
+        </w:tc>
+        <w:tc>
+          <w:tcPr>
+            <w:tcW w:w="0" w:type="dxa"/>
+            <w:tcBorders>
+              <w:left w:val="single" w:sz="2" w:space="0" w:color="000000"/>
+              <w:bottom w:val="single" w:sz="2" w:space="0" w:color="000000"/>
+              <w:right w:val="single" w:sz="2" w:space="0" w:color="000000"/>
+              <w:insideH w:val="single" w:sz="2" w:space="0" w:color="000000"/>
+              <w:insideV w:val="single" w:sz="2" w:space="0" w:color="000000"/>
+            </w:tcBorders>
+            <w:shd w:fill="auto" w:val="clear"/>
+            <w:tcMar>
+              <w:left w:w="54" w:type="dxa"/>
+            </w:tcMar>
+          </w:tcPr>
+          <w:p>
+            <w:pPr>
+              <w:pStyle w:val="TableContents"/>
+              <w:spacing w:before="0" w:after="160"/>
+              <w:rPr/>
+            </w:pPr>
+            <w:r>
+              <w:rPr/>
+            </w:r>
+          </w:p>
+        </w:tc>
+      </w:tr>
+    </w:tbl>
+    <w:p>
+      <w:pPr>
+        <w:pStyle w:val="IOPH1"/>
+        <w:rPr>
+          <w:lang w:val="en-US"/>
+        </w:rPr>
+      </w:pPr>
+      <w:r>
+        <w:rPr/>
+      </w:r>
+      <w:r>
+        <w:br w:type="page"/>
+      </w:r>
+    </w:p>
+    <w:p>
+      <w:pPr>
+        <w:pStyle w:val="IOPH1"/>
+        <w:rPr/>
       </w:pPr>
       <w:r>
         <w:rPr>
@@ -705,8 +3893,8 @@
     </w:p>
     <w:sectPr>
       <w:type w:val="continuous"/>
-      <w:pgSz w:w="11906" w:h="16838"/>
-      <w:pgMar w:left="907" w:right="907" w:header="0" w:top="2098" w:footer="709" w:bottom="1474" w:gutter="0"/>
+      <w:pgSz w:w="11909" w:h="16834"/>
+      <w:pgMar w:left="907" w:right="907" w:header="0" w:top="2098" w:footer="709" w:bottom="1473" w:gutter="0"/>
       <w:cols w:num="2" w:space="226" w:equalWidth="true" w:sep="false"/>
       <w:formProt w:val="false"/>
       <w:textDirection w:val="lrTb"/>
@@ -724,7 +3912,7 @@
         <w:docPartGallery w:val="Page Numbers (Bottom of Page)"/>
         <w:docPartUnique w:val="true"/>
       </w:docPartObj>
-      <w:id w:val="1165632836"/>
+      <w:id w:val="203487743"/>
     </w:sdtPr>
     <w:sdtContent>
       <w:p>
@@ -759,7 +3947,7 @@
           <w:fldChar w:fldCharType="separate"/>
         </w:r>
         <w:r>
-          <w:t>2</w:t>
+          <w:t>4</w:t>
         </w:r>
         <w:r>
           <w:fldChar w:fldCharType="end"/>
@@ -1837,6 +5025,20 @@
     <w:pPr/>
     <w:rPr/>
   </w:style>
+  <w:style w:type="paragraph" w:styleId="TableContents">
+    <w:name w:val="Table Contents"/>
+    <w:basedOn w:val="Normal"/>
+    <w:qFormat/>
+    <w:pPr/>
+    <w:rPr/>
+  </w:style>
+  <w:style w:type="paragraph" w:styleId="TableHeading">
+    <w:name w:val="Table Heading"/>
+    <w:basedOn w:val="TableContents"/>
+    <w:qFormat/>
+    <w:pPr/>
+    <w:rPr/>
+  </w:style>
   <w:style w:type="numbering" w:styleId="NoList" w:default="1">
     <w:name w:val="No List"/>
     <w:uiPriority w:val="99"/>

</xml_diff>

<commit_message>
fixed numbers in table
</commit_message>
<xml_diff>
--- a/Proj6Report.docx
+++ b/Proj6Report.docx
@@ -556,21 +556,7 @@
         <w:rPr>
           <w:rFonts w:eastAsia="Calibri"/>
         </w:rPr>
-        <w:t xml:space="preserve">) time, with the step described in 3.3 using the most time.  Our algorithm also uses a lot of space, resulting in </w:t>
-      </w:r>
-      <w:proofErr w:type="gramStart"/>
-      <w:r>
-        <w:rPr>
-          <w:rFonts w:eastAsia="Calibri"/>
-        </w:rPr>
-        <w:t>a</w:t>
-      </w:r>
-      <w:proofErr w:type="gramEnd"/>
-      <w:r>
-        <w:rPr>
-          <w:rFonts w:eastAsia="Calibri"/>
-        </w:rPr>
-        <w:t xml:space="preserve"> O(2ⁿn) space complexity.  This is again because of step 3.3, where we create as many subproblems as there are combinations, each with has a path whose length is approaching n.  While we trim these combinations in order to make the layer, that space may still be in use.</w:t>
+        <w:t>) time, with the step described in 3.3 using the most time.  Our algorithm also uses a lot of space, resulting in a O(2ⁿn) space complexity.  This is again because of step 3.3, where we create as many subproblems as there are combinations, each with has a path whose length is approaching n.  While we trim these combinations in order to make the layer, that space may still be in use.</w:t>
       </w:r>
     </w:p>
     <w:p>
@@ -746,19 +732,7 @@
         <w:rPr>
           <w:lang w:val="en-US"/>
         </w:rPr>
-        <w:t>5</w:t>
-      </w:r>
-      <w:r>
-        <w:rPr>
-          <w:lang w:val="en-US"/>
-        </w:rPr>
-        <w:t xml:space="preserve">. </w:t>
-      </w:r>
-      <w:r>
-        <w:rPr>
-          <w:lang w:val="en-US"/>
-        </w:rPr>
-        <w:t>Future work</w:t>
+        <w:t>5. Future work</w:t>
       </w:r>
     </w:p>
     <w:tbl>
@@ -782,10 +756,10 @@
         <w:gridCol w:w="898"/>
         <w:gridCol w:w="917"/>
         <w:gridCol w:w="917"/>
-        <w:gridCol w:w="1005"/>
+        <w:gridCol w:w="1132"/>
         <w:gridCol w:w="900"/>
-        <w:gridCol w:w="918"/>
-        <w:gridCol w:w="1009"/>
+        <w:gridCol w:w="900"/>
+        <w:gridCol w:w="900"/>
         <w:gridCol w:w="861"/>
         <w:gridCol w:w="918"/>
         <w:gridCol w:w="1011"/>
@@ -837,7 +811,7 @@
         </w:tc>
         <w:tc>
           <w:tcPr>
-            <w:tcW w:w="1922" w:type="dxa"/>
+            <w:tcW w:w="2049" w:type="dxa"/>
             <w:gridSpan w:val="2"/>
             <w:shd w:val="clear" w:color="auto" w:fill="auto"/>
             <w:vAlign w:val="bottom"/>
@@ -861,7 +835,7 @@
         </w:tc>
         <w:tc>
           <w:tcPr>
-            <w:tcW w:w="2827" w:type="dxa"/>
+            <w:tcW w:w="2700" w:type="dxa"/>
             <w:gridSpan w:val="3"/>
             <w:shd w:val="clear" w:color="auto" w:fill="auto"/>
             <w:vAlign w:val="bottom"/>
@@ -1007,7 +981,7 @@
         </w:tc>
         <w:tc>
           <w:tcPr>
-            <w:tcW w:w="1005" w:type="dxa"/>
+            <w:tcW w:w="1132" w:type="dxa"/>
             <w:shd w:val="clear" w:color="auto" w:fill="auto"/>
             <w:vAlign w:val="bottom"/>
           </w:tcPr>
@@ -1053,7 +1027,7 @@
         </w:tc>
         <w:tc>
           <w:tcPr>
-            <w:tcW w:w="918" w:type="dxa"/>
+            <w:tcW w:w="900" w:type="dxa"/>
             <w:shd w:val="clear" w:color="auto" w:fill="auto"/>
             <w:vAlign w:val="bottom"/>
           </w:tcPr>
@@ -1072,11 +1046,13 @@
               </w:rPr>
               <w:t>Path Length</w:t>
             </w:r>
-          </w:p>
-        </w:tc>
-        <w:tc>
-          <w:tcPr>
-            <w:tcW w:w="1009" w:type="dxa"/>
+            <w:bookmarkStart w:id="1" w:name="_GoBack"/>
+            <w:bookmarkEnd w:id="1"/>
+          </w:p>
+        </w:tc>
+        <w:tc>
+          <w:tcPr>
+            <w:tcW w:w="900" w:type="dxa"/>
             <w:shd w:val="clear" w:color="auto" w:fill="auto"/>
             <w:vAlign w:val="bottom"/>
           </w:tcPr>
@@ -1184,11 +1160,14 @@
               <w:jc w:val="center"/>
               <w:rPr>
                 <w:rFonts w:ascii="Times New Roman" w:hAnsi="Times New Roman" w:cs="Times New Roman"/>
-              </w:rPr>
-            </w:pPr>
-            <w:r>
-              <w:rPr>
-                <w:rFonts w:ascii="Times New Roman" w:hAnsi="Times New Roman" w:cs="Times New Roman"/>
+                <w:b w:val="0"/>
+              </w:rPr>
+            </w:pPr>
+            <w:r>
+              <w:rPr>
+                <w:rFonts w:ascii="Times New Roman" w:hAnsi="Times New Roman" w:cs="Times New Roman"/>
+                <w:b w:val="0"/>
+                <w:bCs w:val="0"/>
               </w:rPr>
               <w:t>10</w:t>
             </w:r>
@@ -1212,8 +1191,9 @@
             <w:r>
               <w:rPr>
                 <w:rFonts w:ascii="Times New Roman" w:hAnsi="Times New Roman" w:cs="Times New Roman"/>
-              </w:rPr>
-              <w:t>.0013</w:t>
+                <w:bCs/>
+              </w:rPr>
+              <w:t>0.0013</w:t>
             </w:r>
           </w:p>
         </w:tc>
@@ -1235,6 +1215,7 @@
             <w:r>
               <w:rPr>
                 <w:rFonts w:ascii="Times New Roman" w:hAnsi="Times New Roman" w:cs="Times New Roman"/>
+                <w:bCs/>
               </w:rPr>
               <w:t>10123</w:t>
             </w:r>
@@ -1258,6 +1239,7 @@
             <w:r>
               <w:rPr>
                 <w:rFonts w:ascii="Times New Roman" w:hAnsi="Times New Roman" w:cs="Times New Roman"/>
+                <w:bCs/>
               </w:rPr>
               <w:t>13486</w:t>
             </w:r>
@@ -1265,7 +1247,7 @@
         </w:tc>
         <w:tc>
           <w:tcPr>
-            <w:tcW w:w="1005" w:type="dxa"/>
+            <w:tcW w:w="1132" w:type="dxa"/>
             <w:shd w:val="clear" w:color="auto" w:fill="auto"/>
             <w:vAlign w:val="bottom"/>
           </w:tcPr>
@@ -1281,8 +1263,9 @@
             <w:r>
               <w:rPr>
                 <w:rFonts w:ascii="Times New Roman" w:hAnsi="Times New Roman" w:cs="Times New Roman"/>
-              </w:rPr>
-              <w:t>33.22%</w:t>
+                <w:bCs/>
+              </w:rPr>
+              <w:t>-33.22%</w:t>
             </w:r>
           </w:p>
         </w:tc>
@@ -1304,8 +1287,81 @@
             <w:r>
               <w:rPr>
                 <w:rFonts w:ascii="Times New Roman" w:hAnsi="Times New Roman" w:cs="Times New Roman"/>
-              </w:rPr>
-              <w:t>.061</w:t>
+                <w:bCs/>
+              </w:rPr>
+              <w:t>0.061</w:t>
+            </w:r>
+          </w:p>
+        </w:tc>
+        <w:tc>
+          <w:tcPr>
+            <w:tcW w:w="900" w:type="dxa"/>
+            <w:shd w:val="clear" w:color="auto" w:fill="auto"/>
+            <w:vAlign w:val="bottom"/>
+          </w:tcPr>
+          <w:p>
+            <w:pPr>
+              <w:pStyle w:val="TableHeading"/>
+              <w:jc w:val="center"/>
+              <w:cnfStyle w:val="000000000000" w:firstRow="0" w:lastRow="0" w:firstColumn="0" w:lastColumn="0" w:oddVBand="0" w:evenVBand="0" w:oddHBand="0" w:evenHBand="0" w:firstRowFirstColumn="0" w:firstRowLastColumn="0" w:lastRowFirstColumn="0" w:lastRowLastColumn="0"/>
+              <w:rPr>
+                <w:rFonts w:ascii="Times New Roman" w:hAnsi="Times New Roman" w:cs="Times New Roman"/>
+              </w:rPr>
+            </w:pPr>
+            <w:r>
+              <w:rPr>
+                <w:rFonts w:ascii="Times New Roman" w:hAnsi="Times New Roman" w:cs="Times New Roman"/>
+                <w:bCs/>
+              </w:rPr>
+              <w:t>9109</w:t>
+            </w:r>
+          </w:p>
+        </w:tc>
+        <w:tc>
+          <w:tcPr>
+            <w:tcW w:w="900" w:type="dxa"/>
+            <w:shd w:val="clear" w:color="auto" w:fill="auto"/>
+            <w:vAlign w:val="bottom"/>
+          </w:tcPr>
+          <w:p>
+            <w:pPr>
+              <w:pStyle w:val="TableHeading"/>
+              <w:jc w:val="center"/>
+              <w:cnfStyle w:val="000000000000" w:firstRow="0" w:lastRow="0" w:firstColumn="0" w:lastColumn="0" w:oddVBand="0" w:evenVBand="0" w:oddHBand="0" w:evenHBand="0" w:firstRowFirstColumn="0" w:firstRowLastColumn="0" w:lastRowFirstColumn="0" w:lastRowLastColumn="0"/>
+              <w:rPr>
+                <w:rFonts w:ascii="Times New Roman" w:hAnsi="Times New Roman" w:cs="Times New Roman"/>
+              </w:rPr>
+            </w:pPr>
+            <w:r>
+              <w:rPr>
+                <w:rFonts w:ascii="Times New Roman" w:hAnsi="Times New Roman" w:cs="Times New Roman"/>
+                <w:bCs/>
+              </w:rPr>
+              <w:t>10.02%</w:t>
+            </w:r>
+          </w:p>
+        </w:tc>
+        <w:tc>
+          <w:tcPr>
+            <w:tcW w:w="861" w:type="dxa"/>
+            <w:shd w:val="clear" w:color="auto" w:fill="auto"/>
+            <w:vAlign w:val="bottom"/>
+          </w:tcPr>
+          <w:p>
+            <w:pPr>
+              <w:pStyle w:val="TableHeading"/>
+              <w:jc w:val="center"/>
+              <w:cnfStyle w:val="000000000000" w:firstRow="0" w:lastRow="0" w:firstColumn="0" w:lastColumn="0" w:oddVBand="0" w:evenVBand="0" w:oddHBand="0" w:evenHBand="0" w:firstRowFirstColumn="0" w:firstRowLastColumn="0" w:lastRowFirstColumn="0" w:lastRowLastColumn="0"/>
+              <w:rPr>
+                <w:rFonts w:ascii="Times New Roman" w:hAnsi="Times New Roman" w:cs="Times New Roman"/>
+              </w:rPr>
+            </w:pPr>
+            <w:r>
+              <w:rPr>
+                <w:rFonts w:ascii="Times New Roman" w:hAnsi="Times New Roman" w:cs="Times New Roman"/>
+                <w:bCs/>
+              </w:rPr>
+              <w:t>0.027</w:t>
             </w:r>
           </w:p>
         </w:tc>
@@ -1327,75 +1383,7 @@
             <w:r>
               <w:rPr>
                 <w:rFonts w:ascii="Times New Roman" w:hAnsi="Times New Roman" w:cs="Times New Roman"/>
-              </w:rPr>
-              <w:t>9109</w:t>
-            </w:r>
-          </w:p>
-        </w:tc>
-        <w:tc>
-          <w:tcPr>
-            <w:tcW w:w="1009" w:type="dxa"/>
-            <w:shd w:val="clear" w:color="auto" w:fill="auto"/>
-            <w:vAlign w:val="bottom"/>
-          </w:tcPr>
-          <w:p>
-            <w:pPr>
-              <w:pStyle w:val="TableHeading"/>
-              <w:jc w:val="center"/>
-              <w:cnfStyle w:val="000000000000" w:firstRow="0" w:lastRow="0" w:firstColumn="0" w:lastColumn="0" w:oddVBand="0" w:evenVBand="0" w:oddHBand="0" w:evenHBand="0" w:firstRowFirstColumn="0" w:firstRowLastColumn="0" w:lastRowFirstColumn="0" w:lastRowLastColumn="0"/>
-              <w:rPr>
-                <w:rFonts w:ascii="Times New Roman" w:hAnsi="Times New Roman" w:cs="Times New Roman"/>
-              </w:rPr>
-            </w:pPr>
-            <w:r>
-              <w:rPr>
-                <w:rFonts w:ascii="Times New Roman" w:hAnsi="Times New Roman" w:cs="Times New Roman"/>
-              </w:rPr>
-              <w:t>-10.02%</w:t>
-            </w:r>
-          </w:p>
-        </w:tc>
-        <w:tc>
-          <w:tcPr>
-            <w:tcW w:w="861" w:type="dxa"/>
-            <w:shd w:val="clear" w:color="auto" w:fill="auto"/>
-            <w:vAlign w:val="bottom"/>
-          </w:tcPr>
-          <w:p>
-            <w:pPr>
-              <w:pStyle w:val="TableHeading"/>
-              <w:jc w:val="center"/>
-              <w:cnfStyle w:val="000000000000" w:firstRow="0" w:lastRow="0" w:firstColumn="0" w:lastColumn="0" w:oddVBand="0" w:evenVBand="0" w:oddHBand="0" w:evenHBand="0" w:firstRowFirstColumn="0" w:firstRowLastColumn="0" w:lastRowFirstColumn="0" w:lastRowLastColumn="0"/>
-              <w:rPr>
-                <w:rFonts w:ascii="Times New Roman" w:hAnsi="Times New Roman" w:cs="Times New Roman"/>
-              </w:rPr>
-            </w:pPr>
-            <w:r>
-              <w:rPr>
-                <w:rFonts w:ascii="Times New Roman" w:hAnsi="Times New Roman" w:cs="Times New Roman"/>
-              </w:rPr>
-              <w:t>.027</w:t>
-            </w:r>
-          </w:p>
-        </w:tc>
-        <w:tc>
-          <w:tcPr>
-            <w:tcW w:w="918" w:type="dxa"/>
-            <w:shd w:val="clear" w:color="auto" w:fill="auto"/>
-            <w:vAlign w:val="bottom"/>
-          </w:tcPr>
-          <w:p>
-            <w:pPr>
-              <w:pStyle w:val="TableHeading"/>
-              <w:jc w:val="center"/>
-              <w:cnfStyle w:val="000000000000" w:firstRow="0" w:lastRow="0" w:firstColumn="0" w:lastColumn="0" w:oddVBand="0" w:evenVBand="0" w:oddHBand="0" w:evenHBand="0" w:firstRowFirstColumn="0" w:firstRowLastColumn="0" w:lastRowFirstColumn="0" w:lastRowLastColumn="0"/>
-              <w:rPr>
-                <w:rFonts w:ascii="Times New Roman" w:hAnsi="Times New Roman" w:cs="Times New Roman"/>
-              </w:rPr>
-            </w:pPr>
-            <w:r>
-              <w:rPr>
-                <w:rFonts w:ascii="Times New Roman" w:hAnsi="Times New Roman" w:cs="Times New Roman"/>
+                <w:bCs/>
               </w:rPr>
               <w:t>9109</w:t>
             </w:r>
@@ -1419,8 +1407,9 @@
             <w:r>
               <w:rPr>
                 <w:rFonts w:ascii="Times New Roman" w:hAnsi="Times New Roman" w:cs="Times New Roman"/>
-              </w:rPr>
-              <w:t>-10.02%</w:t>
+                <w:bCs/>
+              </w:rPr>
+              <w:t>10.02%</w:t>
             </w:r>
           </w:p>
         </w:tc>
@@ -1443,11 +1432,14 @@
               <w:jc w:val="center"/>
               <w:rPr>
                 <w:rFonts w:ascii="Times New Roman" w:hAnsi="Times New Roman" w:cs="Times New Roman"/>
-              </w:rPr>
-            </w:pPr>
-            <w:r>
-              <w:rPr>
-                <w:rFonts w:ascii="Times New Roman" w:hAnsi="Times New Roman" w:cs="Times New Roman"/>
+                <w:b w:val="0"/>
+              </w:rPr>
+            </w:pPr>
+            <w:r>
+              <w:rPr>
+                <w:rFonts w:ascii="Times New Roman" w:hAnsi="Times New Roman" w:cs="Times New Roman"/>
+                <w:b w:val="0"/>
+                <w:bCs w:val="0"/>
               </w:rPr>
               <w:t>15</w:t>
             </w:r>
@@ -1472,7 +1464,7 @@
               <w:rPr>
                 <w:rFonts w:ascii="Times New Roman" w:hAnsi="Times New Roman" w:cs="Times New Roman"/>
               </w:rPr>
-              <w:t>.0018</w:t>
+              <w:t>0.0018</w:t>
             </w:r>
           </w:p>
         </w:tc>
@@ -1524,7 +1516,7 @@
         </w:tc>
         <w:tc>
           <w:tcPr>
-            <w:tcW w:w="1005" w:type="dxa"/>
+            <w:tcW w:w="1132" w:type="dxa"/>
             <w:shd w:val="clear" w:color="auto" w:fill="BFBFBF" w:themeFill="background1" w:themeFillShade="BF"/>
             <w:vAlign w:val="bottom"/>
           </w:tcPr>
@@ -1540,8 +1532,9 @@
             <w:r>
               <w:rPr>
                 <w:rFonts w:ascii="Times New Roman" w:hAnsi="Times New Roman" w:cs="Times New Roman"/>
-              </w:rPr>
-              <w:t>70.45%</w:t>
+                <w:bCs/>
+              </w:rPr>
+              <w:t>-70.46%</w:t>
             </w:r>
           </w:p>
         </w:tc>
@@ -1570,6 +1563,76 @@
         </w:tc>
         <w:tc>
           <w:tcPr>
+            <w:tcW w:w="900" w:type="dxa"/>
+            <w:shd w:val="clear" w:color="auto" w:fill="BFBFBF" w:themeFill="background1" w:themeFillShade="BF"/>
+            <w:vAlign w:val="bottom"/>
+          </w:tcPr>
+          <w:p>
+            <w:pPr>
+              <w:pStyle w:val="TableHeading"/>
+              <w:jc w:val="center"/>
+              <w:cnfStyle w:val="000000100000" w:firstRow="0" w:lastRow="0" w:firstColumn="0" w:lastColumn="0" w:oddVBand="0" w:evenVBand="0" w:oddHBand="1" w:evenHBand="0" w:firstRowFirstColumn="0" w:firstRowLastColumn="0" w:lastRowFirstColumn="0" w:lastRowLastColumn="0"/>
+              <w:rPr>
+                <w:rFonts w:ascii="Times New Roman" w:hAnsi="Times New Roman" w:cs="Times New Roman"/>
+              </w:rPr>
+            </w:pPr>
+            <w:r>
+              <w:rPr>
+                <w:rFonts w:ascii="Times New Roman" w:hAnsi="Times New Roman" w:cs="Times New Roman"/>
+              </w:rPr>
+              <w:t>10901</w:t>
+            </w:r>
+          </w:p>
+        </w:tc>
+        <w:tc>
+          <w:tcPr>
+            <w:tcW w:w="900" w:type="dxa"/>
+            <w:shd w:val="clear" w:color="auto" w:fill="BFBFBF" w:themeFill="background1" w:themeFillShade="BF"/>
+            <w:vAlign w:val="bottom"/>
+          </w:tcPr>
+          <w:p>
+            <w:pPr>
+              <w:pStyle w:val="TableHeading"/>
+              <w:jc w:val="center"/>
+              <w:cnfStyle w:val="000000100000" w:firstRow="0" w:lastRow="0" w:firstColumn="0" w:lastColumn="0" w:oddVBand="0" w:evenVBand="0" w:oddHBand="1" w:evenHBand="0" w:firstRowFirstColumn="0" w:firstRowLastColumn="0" w:lastRowFirstColumn="0" w:lastRowLastColumn="0"/>
+              <w:rPr>
+                <w:rFonts w:ascii="Times New Roman" w:hAnsi="Times New Roman" w:cs="Times New Roman"/>
+              </w:rPr>
+            </w:pPr>
+            <w:r>
+              <w:rPr>
+                <w:rFonts w:ascii="Times New Roman" w:hAnsi="Times New Roman" w:cs="Times New Roman"/>
+                <w:bCs/>
+              </w:rPr>
+              <w:t>4.31%</w:t>
+            </w:r>
+          </w:p>
+        </w:tc>
+        <w:tc>
+          <w:tcPr>
+            <w:tcW w:w="861" w:type="dxa"/>
+            <w:shd w:val="clear" w:color="auto" w:fill="BFBFBF" w:themeFill="background1" w:themeFillShade="BF"/>
+            <w:vAlign w:val="bottom"/>
+          </w:tcPr>
+          <w:p>
+            <w:pPr>
+              <w:pStyle w:val="TableHeading"/>
+              <w:jc w:val="center"/>
+              <w:cnfStyle w:val="000000100000" w:firstRow="0" w:lastRow="0" w:firstColumn="0" w:lastColumn="0" w:oddVBand="0" w:evenVBand="0" w:oddHBand="1" w:evenHBand="0" w:firstRowFirstColumn="0" w:firstRowLastColumn="0" w:lastRowFirstColumn="0" w:lastRowLastColumn="0"/>
+              <w:rPr>
+                <w:rFonts w:ascii="Times New Roman" w:hAnsi="Times New Roman" w:cs="Times New Roman"/>
+              </w:rPr>
+            </w:pPr>
+            <w:r>
+              <w:rPr>
+                <w:rFonts w:ascii="Times New Roman" w:hAnsi="Times New Roman" w:cs="Times New Roman"/>
+              </w:rPr>
+              <w:t>10.07</w:t>
+            </w:r>
+          </w:p>
+        </w:tc>
+        <w:tc>
+          <w:tcPr>
             <w:tcW w:w="918" w:type="dxa"/>
             <w:shd w:val="clear" w:color="auto" w:fill="BFBFBF" w:themeFill="background1" w:themeFillShade="BF"/>
             <w:vAlign w:val="bottom"/>
@@ -1587,75 +1650,6 @@
               <w:rPr>
                 <w:rFonts w:ascii="Times New Roman" w:hAnsi="Times New Roman" w:cs="Times New Roman"/>
               </w:rPr>
-              <w:t>10901</w:t>
-            </w:r>
-          </w:p>
-        </w:tc>
-        <w:tc>
-          <w:tcPr>
-            <w:tcW w:w="1009" w:type="dxa"/>
-            <w:shd w:val="clear" w:color="auto" w:fill="BFBFBF" w:themeFill="background1" w:themeFillShade="BF"/>
-            <w:vAlign w:val="bottom"/>
-          </w:tcPr>
-          <w:p>
-            <w:pPr>
-              <w:pStyle w:val="TableHeading"/>
-              <w:jc w:val="center"/>
-              <w:cnfStyle w:val="000000100000" w:firstRow="0" w:lastRow="0" w:firstColumn="0" w:lastColumn="0" w:oddVBand="0" w:evenVBand="0" w:oddHBand="1" w:evenHBand="0" w:firstRowFirstColumn="0" w:firstRowLastColumn="0" w:lastRowFirstColumn="0" w:lastRowLastColumn="0"/>
-              <w:rPr>
-                <w:rFonts w:ascii="Times New Roman" w:hAnsi="Times New Roman" w:cs="Times New Roman"/>
-              </w:rPr>
-            </w:pPr>
-            <w:r>
-              <w:rPr>
-                <w:rFonts w:ascii="Times New Roman" w:hAnsi="Times New Roman" w:cs="Times New Roman"/>
-              </w:rPr>
-              <w:t>-4.31%</w:t>
-            </w:r>
-          </w:p>
-        </w:tc>
-        <w:tc>
-          <w:tcPr>
-            <w:tcW w:w="861" w:type="dxa"/>
-            <w:shd w:val="clear" w:color="auto" w:fill="BFBFBF" w:themeFill="background1" w:themeFillShade="BF"/>
-            <w:vAlign w:val="bottom"/>
-          </w:tcPr>
-          <w:p>
-            <w:pPr>
-              <w:pStyle w:val="TableHeading"/>
-              <w:jc w:val="center"/>
-              <w:cnfStyle w:val="000000100000" w:firstRow="0" w:lastRow="0" w:firstColumn="0" w:lastColumn="0" w:oddVBand="0" w:evenVBand="0" w:oddHBand="1" w:evenHBand="0" w:firstRowFirstColumn="0" w:firstRowLastColumn="0" w:lastRowFirstColumn="0" w:lastRowLastColumn="0"/>
-              <w:rPr>
-                <w:rFonts w:ascii="Times New Roman" w:hAnsi="Times New Roman" w:cs="Times New Roman"/>
-              </w:rPr>
-            </w:pPr>
-            <w:r>
-              <w:rPr>
-                <w:rFonts w:ascii="Times New Roman" w:hAnsi="Times New Roman" w:cs="Times New Roman"/>
-              </w:rPr>
-              <w:t>10.07</w:t>
-            </w:r>
-          </w:p>
-        </w:tc>
-        <w:tc>
-          <w:tcPr>
-            <w:tcW w:w="918" w:type="dxa"/>
-            <w:shd w:val="clear" w:color="auto" w:fill="BFBFBF" w:themeFill="background1" w:themeFillShade="BF"/>
-            <w:vAlign w:val="bottom"/>
-          </w:tcPr>
-          <w:p>
-            <w:pPr>
-              <w:pStyle w:val="TableHeading"/>
-              <w:jc w:val="center"/>
-              <w:cnfStyle w:val="000000100000" w:firstRow="0" w:lastRow="0" w:firstColumn="0" w:lastColumn="0" w:oddVBand="0" w:evenVBand="0" w:oddHBand="1" w:evenHBand="0" w:firstRowFirstColumn="0" w:firstRowLastColumn="0" w:lastRowFirstColumn="0" w:lastRowLastColumn="0"/>
-              <w:rPr>
-                <w:rFonts w:ascii="Times New Roman" w:hAnsi="Times New Roman" w:cs="Times New Roman"/>
-              </w:rPr>
-            </w:pPr>
-            <w:r>
-              <w:rPr>
-                <w:rFonts w:ascii="Times New Roman" w:hAnsi="Times New Roman" w:cs="Times New Roman"/>
-              </w:rPr>
               <w:t>9564</w:t>
             </w:r>
           </w:p>
@@ -1678,8 +1672,9 @@
             <w:r>
               <w:rPr>
                 <w:rFonts w:ascii="Times New Roman" w:hAnsi="Times New Roman" w:cs="Times New Roman"/>
-              </w:rPr>
-              <w:t>-16.05%</w:t>
+                <w:bCs/>
+              </w:rPr>
+              <w:t>16.05%</w:t>
             </w:r>
           </w:p>
         </w:tc>
@@ -1701,11 +1696,14 @@
               <w:jc w:val="center"/>
               <w:rPr>
                 <w:rFonts w:ascii="Times New Roman" w:hAnsi="Times New Roman" w:cs="Times New Roman"/>
-              </w:rPr>
-            </w:pPr>
-            <w:r>
-              <w:rPr>
-                <w:rFonts w:ascii="Times New Roman" w:hAnsi="Times New Roman" w:cs="Times New Roman"/>
+                <w:b w:val="0"/>
+              </w:rPr>
+            </w:pPr>
+            <w:r>
+              <w:rPr>
+                <w:rFonts w:ascii="Times New Roman" w:hAnsi="Times New Roman" w:cs="Times New Roman"/>
+                <w:b w:val="0"/>
+                <w:bCs w:val="0"/>
               </w:rPr>
               <w:t>20</w:t>
             </w:r>
@@ -1730,7 +1728,7 @@
               <w:rPr>
                 <w:rFonts w:ascii="Times New Roman" w:hAnsi="Times New Roman" w:cs="Times New Roman"/>
               </w:rPr>
-              <w:t>.008</w:t>
+              <w:t>0.008</w:t>
             </w:r>
           </w:p>
         </w:tc>
@@ -1782,7 +1780,7 @@
         </w:tc>
         <w:tc>
           <w:tcPr>
-            <w:tcW w:w="1005" w:type="dxa"/>
+            <w:tcW w:w="1132" w:type="dxa"/>
             <w:shd w:val="clear" w:color="auto" w:fill="auto"/>
             <w:vAlign w:val="bottom"/>
           </w:tcPr>
@@ -1798,8 +1796,9 @@
             <w:r>
               <w:rPr>
                 <w:rFonts w:ascii="Times New Roman" w:hAnsi="Times New Roman" w:cs="Times New Roman"/>
-              </w:rPr>
-              <w:t>113.04%</w:t>
+                <w:bCs/>
+              </w:rPr>
+              <w:t>-113.04%</w:t>
             </w:r>
           </w:p>
         </w:tc>
@@ -1828,6 +1827,76 @@
         </w:tc>
         <w:tc>
           <w:tcPr>
+            <w:tcW w:w="900" w:type="dxa"/>
+            <w:shd w:val="clear" w:color="auto" w:fill="auto"/>
+            <w:vAlign w:val="bottom"/>
+          </w:tcPr>
+          <w:p>
+            <w:pPr>
+              <w:pStyle w:val="TableHeading"/>
+              <w:jc w:val="center"/>
+              <w:cnfStyle w:val="000000000000" w:firstRow="0" w:lastRow="0" w:firstColumn="0" w:lastColumn="0" w:oddVBand="0" w:evenVBand="0" w:oddHBand="0" w:evenHBand="0" w:firstRowFirstColumn="0" w:firstRowLastColumn="0" w:lastRowFirstColumn="0" w:lastRowLastColumn="0"/>
+              <w:rPr>
+                <w:rFonts w:ascii="Times New Roman" w:hAnsi="Times New Roman" w:cs="Times New Roman"/>
+              </w:rPr>
+            </w:pPr>
+            <w:r>
+              <w:rPr>
+                <w:rFonts w:ascii="Times New Roman" w:hAnsi="Times New Roman" w:cs="Times New Roman"/>
+              </w:rPr>
+              <w:t>11357</w:t>
+            </w:r>
+          </w:p>
+        </w:tc>
+        <w:tc>
+          <w:tcPr>
+            <w:tcW w:w="900" w:type="dxa"/>
+            <w:shd w:val="clear" w:color="auto" w:fill="auto"/>
+            <w:vAlign w:val="bottom"/>
+          </w:tcPr>
+          <w:p>
+            <w:pPr>
+              <w:pStyle w:val="TableHeading"/>
+              <w:jc w:val="center"/>
+              <w:cnfStyle w:val="000000000000" w:firstRow="0" w:lastRow="0" w:firstColumn="0" w:lastColumn="0" w:oddVBand="0" w:evenVBand="0" w:oddHBand="0" w:evenHBand="0" w:firstRowFirstColumn="0" w:firstRowLastColumn="0" w:lastRowFirstColumn="0" w:lastRowLastColumn="0"/>
+              <w:rPr>
+                <w:rFonts w:ascii="Times New Roman" w:hAnsi="Times New Roman" w:cs="Times New Roman"/>
+              </w:rPr>
+            </w:pPr>
+            <w:r>
+              <w:rPr>
+                <w:rFonts w:ascii="Times New Roman" w:hAnsi="Times New Roman" w:cs="Times New Roman"/>
+                <w:bCs/>
+              </w:rPr>
+              <w:t>14.83%</w:t>
+            </w:r>
+          </w:p>
+        </w:tc>
+        <w:tc>
+          <w:tcPr>
+            <w:tcW w:w="861" w:type="dxa"/>
+            <w:shd w:val="clear" w:color="auto" w:fill="auto"/>
+            <w:vAlign w:val="bottom"/>
+          </w:tcPr>
+          <w:p>
+            <w:pPr>
+              <w:pStyle w:val="TableHeading"/>
+              <w:jc w:val="center"/>
+              <w:cnfStyle w:val="000000000000" w:firstRow="0" w:lastRow="0" w:firstColumn="0" w:lastColumn="0" w:oddVBand="0" w:evenVBand="0" w:oddHBand="0" w:evenHBand="0" w:firstRowFirstColumn="0" w:firstRowLastColumn="0" w:lastRowFirstColumn="0" w:lastRowLastColumn="0"/>
+              <w:rPr>
+                <w:rFonts w:ascii="Times New Roman" w:hAnsi="Times New Roman" w:cs="Times New Roman"/>
+              </w:rPr>
+            </w:pPr>
+            <w:r>
+              <w:rPr>
+                <w:rFonts w:ascii="Times New Roman" w:hAnsi="Times New Roman" w:cs="Times New Roman"/>
+              </w:rPr>
+              <w:t>351.65</w:t>
+            </w:r>
+          </w:p>
+        </w:tc>
+        <w:tc>
+          <w:tcPr>
             <w:tcW w:w="918" w:type="dxa"/>
             <w:shd w:val="clear" w:color="auto" w:fill="auto"/>
             <w:vAlign w:val="bottom"/>
@@ -1845,75 +1914,6 @@
               <w:rPr>
                 <w:rFonts w:ascii="Times New Roman" w:hAnsi="Times New Roman" w:cs="Times New Roman"/>
               </w:rPr>
-              <w:t>11357</w:t>
-            </w:r>
-          </w:p>
-        </w:tc>
-        <w:tc>
-          <w:tcPr>
-            <w:tcW w:w="1009" w:type="dxa"/>
-            <w:shd w:val="clear" w:color="auto" w:fill="auto"/>
-            <w:vAlign w:val="bottom"/>
-          </w:tcPr>
-          <w:p>
-            <w:pPr>
-              <w:pStyle w:val="TableHeading"/>
-              <w:jc w:val="center"/>
-              <w:cnfStyle w:val="000000000000" w:firstRow="0" w:lastRow="0" w:firstColumn="0" w:lastColumn="0" w:oddVBand="0" w:evenVBand="0" w:oddHBand="0" w:evenHBand="0" w:firstRowFirstColumn="0" w:firstRowLastColumn="0" w:lastRowFirstColumn="0" w:lastRowLastColumn="0"/>
-              <w:rPr>
-                <w:rFonts w:ascii="Times New Roman" w:hAnsi="Times New Roman" w:cs="Times New Roman"/>
-              </w:rPr>
-            </w:pPr>
-            <w:r>
-              <w:rPr>
-                <w:rFonts w:ascii="Times New Roman" w:hAnsi="Times New Roman" w:cs="Times New Roman"/>
-              </w:rPr>
-              <w:t>-14.83%</w:t>
-            </w:r>
-          </w:p>
-        </w:tc>
-        <w:tc>
-          <w:tcPr>
-            <w:tcW w:w="861" w:type="dxa"/>
-            <w:shd w:val="clear" w:color="auto" w:fill="auto"/>
-            <w:vAlign w:val="bottom"/>
-          </w:tcPr>
-          <w:p>
-            <w:pPr>
-              <w:pStyle w:val="TableHeading"/>
-              <w:jc w:val="center"/>
-              <w:cnfStyle w:val="000000000000" w:firstRow="0" w:lastRow="0" w:firstColumn="0" w:lastColumn="0" w:oddVBand="0" w:evenVBand="0" w:oddHBand="0" w:evenHBand="0" w:firstRowFirstColumn="0" w:firstRowLastColumn="0" w:lastRowFirstColumn="0" w:lastRowLastColumn="0"/>
-              <w:rPr>
-                <w:rFonts w:ascii="Times New Roman" w:hAnsi="Times New Roman" w:cs="Times New Roman"/>
-              </w:rPr>
-            </w:pPr>
-            <w:r>
-              <w:rPr>
-                <w:rFonts w:ascii="Times New Roman" w:hAnsi="Times New Roman" w:cs="Times New Roman"/>
-              </w:rPr>
-              <w:t>351.65</w:t>
-            </w:r>
-          </w:p>
-        </w:tc>
-        <w:tc>
-          <w:tcPr>
-            <w:tcW w:w="918" w:type="dxa"/>
-            <w:shd w:val="clear" w:color="auto" w:fill="auto"/>
-            <w:vAlign w:val="bottom"/>
-          </w:tcPr>
-          <w:p>
-            <w:pPr>
-              <w:pStyle w:val="TableHeading"/>
-              <w:jc w:val="center"/>
-              <w:cnfStyle w:val="000000000000" w:firstRow="0" w:lastRow="0" w:firstColumn="0" w:lastColumn="0" w:oddVBand="0" w:evenVBand="0" w:oddHBand="0" w:evenHBand="0" w:firstRowFirstColumn="0" w:firstRowLastColumn="0" w:lastRowFirstColumn="0" w:lastRowLastColumn="0"/>
-              <w:rPr>
-                <w:rFonts w:ascii="Times New Roman" w:hAnsi="Times New Roman" w:cs="Times New Roman"/>
-              </w:rPr>
-            </w:pPr>
-            <w:r>
-              <w:rPr>
-                <w:rFonts w:ascii="Times New Roman" w:hAnsi="Times New Roman" w:cs="Times New Roman"/>
-              </w:rPr>
               <w:t>10194</w:t>
             </w:r>
           </w:p>
@@ -1936,8 +1936,9 @@
             <w:r>
               <w:rPr>
                 <w:rFonts w:ascii="Times New Roman" w:hAnsi="Times New Roman" w:cs="Times New Roman"/>
-              </w:rPr>
-              <w:t>-23.55%</w:t>
+                <w:bCs/>
+              </w:rPr>
+              <w:t>23.55%</w:t>
             </w:r>
           </w:p>
         </w:tc>
@@ -1960,11 +1961,14 @@
               <w:jc w:val="center"/>
               <w:rPr>
                 <w:rFonts w:ascii="Times New Roman" w:hAnsi="Times New Roman" w:cs="Times New Roman"/>
-              </w:rPr>
-            </w:pPr>
-            <w:r>
-              <w:rPr>
-                <w:rFonts w:ascii="Times New Roman" w:hAnsi="Times New Roman" w:cs="Times New Roman"/>
+                <w:b w:val="0"/>
+              </w:rPr>
+            </w:pPr>
+            <w:r>
+              <w:rPr>
+                <w:rFonts w:ascii="Times New Roman" w:hAnsi="Times New Roman" w:cs="Times New Roman"/>
+                <w:b w:val="0"/>
+                <w:bCs w:val="0"/>
               </w:rPr>
               <w:t>25</w:t>
             </w:r>
@@ -1989,7 +1993,7 @@
               <w:rPr>
                 <w:rFonts w:ascii="Times New Roman" w:hAnsi="Times New Roman" w:cs="Times New Roman"/>
               </w:rPr>
-              <w:t>.016</w:t>
+              <w:t>0.016</w:t>
             </w:r>
           </w:p>
         </w:tc>
@@ -2041,7 +2045,7 @@
         </w:tc>
         <w:tc>
           <w:tcPr>
-            <w:tcW w:w="1005" w:type="dxa"/>
+            <w:tcW w:w="1132" w:type="dxa"/>
             <w:shd w:val="clear" w:color="auto" w:fill="auto"/>
             <w:vAlign w:val="bottom"/>
           </w:tcPr>
@@ -2057,8 +2061,9 @@
             <w:r>
               <w:rPr>
                 <w:rFonts w:ascii="Times New Roman" w:hAnsi="Times New Roman" w:cs="Times New Roman"/>
-              </w:rPr>
-              <w:t>76.36%</w:t>
+                <w:bCs/>
+              </w:rPr>
+              <w:t>-76.36%</w:t>
             </w:r>
           </w:p>
         </w:tc>
@@ -2087,6 +2092,76 @@
         </w:tc>
         <w:tc>
           <w:tcPr>
+            <w:tcW w:w="900" w:type="dxa"/>
+            <w:shd w:val="clear" w:color="auto" w:fill="auto"/>
+            <w:vAlign w:val="bottom"/>
+          </w:tcPr>
+          <w:p>
+            <w:pPr>
+              <w:pStyle w:val="TableHeading"/>
+              <w:jc w:val="center"/>
+              <w:cnfStyle w:val="000000100000" w:firstRow="0" w:lastRow="0" w:firstColumn="0" w:lastColumn="0" w:oddVBand="0" w:evenVBand="0" w:oddHBand="1" w:evenHBand="0" w:firstRowFirstColumn="0" w:firstRowLastColumn="0" w:lastRowFirstColumn="0" w:lastRowLastColumn="0"/>
+              <w:rPr>
+                <w:rFonts w:ascii="Times New Roman" w:hAnsi="Times New Roman" w:cs="Times New Roman"/>
+              </w:rPr>
+            </w:pPr>
+            <w:r>
+              <w:rPr>
+                <w:rFonts w:ascii="Times New Roman" w:hAnsi="Times New Roman" w:cs="Times New Roman"/>
+              </w:rPr>
+              <w:t>13602</w:t>
+            </w:r>
+          </w:p>
+        </w:tc>
+        <w:tc>
+          <w:tcPr>
+            <w:tcW w:w="900" w:type="dxa"/>
+            <w:shd w:val="clear" w:color="auto" w:fill="auto"/>
+            <w:vAlign w:val="bottom"/>
+          </w:tcPr>
+          <w:p>
+            <w:pPr>
+              <w:pStyle w:val="TableHeading"/>
+              <w:jc w:val="center"/>
+              <w:cnfStyle w:val="000000100000" w:firstRow="0" w:lastRow="0" w:firstColumn="0" w:lastColumn="0" w:oddVBand="0" w:evenVBand="0" w:oddHBand="1" w:evenHBand="0" w:firstRowFirstColumn="0" w:firstRowLastColumn="0" w:lastRowFirstColumn="0" w:lastRowLastColumn="0"/>
+              <w:rPr>
+                <w:rFonts w:ascii="Times New Roman" w:hAnsi="Times New Roman" w:cs="Times New Roman"/>
+              </w:rPr>
+            </w:pPr>
+            <w:r>
+              <w:rPr>
+                <w:rFonts w:ascii="Times New Roman" w:hAnsi="Times New Roman" w:cs="Times New Roman"/>
+                <w:bCs/>
+              </w:rPr>
+              <w:t>18.43%</w:t>
+            </w:r>
+          </w:p>
+        </w:tc>
+        <w:tc>
+          <w:tcPr>
+            <w:tcW w:w="861" w:type="dxa"/>
+            <w:shd w:val="clear" w:color="auto" w:fill="auto"/>
+            <w:vAlign w:val="bottom"/>
+          </w:tcPr>
+          <w:p>
+            <w:pPr>
+              <w:pStyle w:val="TableHeading"/>
+              <w:jc w:val="center"/>
+              <w:cnfStyle w:val="000000100000" w:firstRow="0" w:lastRow="0" w:firstColumn="0" w:lastColumn="0" w:oddVBand="0" w:evenVBand="0" w:oddHBand="1" w:evenHBand="0" w:firstRowFirstColumn="0" w:firstRowLastColumn="0" w:lastRowFirstColumn="0" w:lastRowLastColumn="0"/>
+              <w:rPr>
+                <w:rFonts w:ascii="Times New Roman" w:hAnsi="Times New Roman" w:cs="Times New Roman"/>
+              </w:rPr>
+            </w:pPr>
+            <w:r>
+              <w:rPr>
+                <w:rFonts w:ascii="Times New Roman" w:hAnsi="Times New Roman" w:cs="Times New Roman"/>
+              </w:rPr>
+              <w:t>514.65</w:t>
+            </w:r>
+          </w:p>
+        </w:tc>
+        <w:tc>
+          <w:tcPr>
             <w:tcW w:w="918" w:type="dxa"/>
             <w:shd w:val="clear" w:color="auto" w:fill="auto"/>
             <w:vAlign w:val="bottom"/>
@@ -2104,75 +2179,6 @@
               <w:rPr>
                 <w:rFonts w:ascii="Times New Roman" w:hAnsi="Times New Roman" w:cs="Times New Roman"/>
               </w:rPr>
-              <w:t>13602</w:t>
-            </w:r>
-          </w:p>
-        </w:tc>
-        <w:tc>
-          <w:tcPr>
-            <w:tcW w:w="1009" w:type="dxa"/>
-            <w:shd w:val="clear" w:color="auto" w:fill="auto"/>
-            <w:vAlign w:val="bottom"/>
-          </w:tcPr>
-          <w:p>
-            <w:pPr>
-              <w:pStyle w:val="TableHeading"/>
-              <w:jc w:val="center"/>
-              <w:cnfStyle w:val="000000100000" w:firstRow="0" w:lastRow="0" w:firstColumn="0" w:lastColumn="0" w:oddVBand="0" w:evenVBand="0" w:oddHBand="1" w:evenHBand="0" w:firstRowFirstColumn="0" w:firstRowLastColumn="0" w:lastRowFirstColumn="0" w:lastRowLastColumn="0"/>
-              <w:rPr>
-                <w:rFonts w:ascii="Times New Roman" w:hAnsi="Times New Roman" w:cs="Times New Roman"/>
-              </w:rPr>
-            </w:pPr>
-            <w:r>
-              <w:rPr>
-                <w:rFonts w:ascii="Times New Roman" w:hAnsi="Times New Roman" w:cs="Times New Roman"/>
-              </w:rPr>
-              <w:t>-18.43%</w:t>
-            </w:r>
-          </w:p>
-        </w:tc>
-        <w:tc>
-          <w:tcPr>
-            <w:tcW w:w="861" w:type="dxa"/>
-            <w:shd w:val="clear" w:color="auto" w:fill="auto"/>
-            <w:vAlign w:val="bottom"/>
-          </w:tcPr>
-          <w:p>
-            <w:pPr>
-              <w:pStyle w:val="TableHeading"/>
-              <w:jc w:val="center"/>
-              <w:cnfStyle w:val="000000100000" w:firstRow="0" w:lastRow="0" w:firstColumn="0" w:lastColumn="0" w:oddVBand="0" w:evenVBand="0" w:oddHBand="1" w:evenHBand="0" w:firstRowFirstColumn="0" w:firstRowLastColumn="0" w:lastRowFirstColumn="0" w:lastRowLastColumn="0"/>
-              <w:rPr>
-                <w:rFonts w:ascii="Times New Roman" w:hAnsi="Times New Roman" w:cs="Times New Roman"/>
-              </w:rPr>
-            </w:pPr>
-            <w:r>
-              <w:rPr>
-                <w:rFonts w:ascii="Times New Roman" w:hAnsi="Times New Roman" w:cs="Times New Roman"/>
-              </w:rPr>
-              <w:t>514.65</w:t>
-            </w:r>
-          </w:p>
-        </w:tc>
-        <w:tc>
-          <w:tcPr>
-            <w:tcW w:w="918" w:type="dxa"/>
-            <w:shd w:val="clear" w:color="auto" w:fill="auto"/>
-            <w:vAlign w:val="bottom"/>
-          </w:tcPr>
-          <w:p>
-            <w:pPr>
-              <w:pStyle w:val="TableHeading"/>
-              <w:jc w:val="center"/>
-              <w:cnfStyle w:val="000000100000" w:firstRow="0" w:lastRow="0" w:firstColumn="0" w:lastColumn="0" w:oddVBand="0" w:evenVBand="0" w:oddHBand="1" w:evenHBand="0" w:firstRowFirstColumn="0" w:firstRowLastColumn="0" w:lastRowFirstColumn="0" w:lastRowLastColumn="0"/>
-              <w:rPr>
-                <w:rFonts w:ascii="Times New Roman" w:hAnsi="Times New Roman" w:cs="Times New Roman"/>
-              </w:rPr>
-            </w:pPr>
-            <w:r>
-              <w:rPr>
-                <w:rFonts w:ascii="Times New Roman" w:hAnsi="Times New Roman" w:cs="Times New Roman"/>
-              </w:rPr>
               <w:t>13193</w:t>
             </w:r>
           </w:p>
@@ -2195,8 +2201,9 @@
             <w:r>
               <w:rPr>
                 <w:rFonts w:ascii="Times New Roman" w:hAnsi="Times New Roman" w:cs="Times New Roman"/>
-              </w:rPr>
-              <w:t>-20.88%</w:t>
+                <w:bCs/>
+              </w:rPr>
+              <w:t>20.88%</w:t>
             </w:r>
           </w:p>
         </w:tc>
@@ -2218,11 +2225,14 @@
               <w:jc w:val="center"/>
               <w:rPr>
                 <w:rFonts w:ascii="Times New Roman" w:hAnsi="Times New Roman" w:cs="Times New Roman"/>
-              </w:rPr>
-            </w:pPr>
-            <w:r>
-              <w:rPr>
-                <w:rFonts w:ascii="Times New Roman" w:hAnsi="Times New Roman" w:cs="Times New Roman"/>
+                <w:b w:val="0"/>
+              </w:rPr>
+            </w:pPr>
+            <w:r>
+              <w:rPr>
+                <w:rFonts w:ascii="Times New Roman" w:hAnsi="Times New Roman" w:cs="Times New Roman"/>
+                <w:b w:val="0"/>
+                <w:bCs w:val="0"/>
               </w:rPr>
               <w:t>30</w:t>
             </w:r>
@@ -2247,7 +2257,7 @@
               <w:rPr>
                 <w:rFonts w:ascii="Times New Roman" w:hAnsi="Times New Roman" w:cs="Times New Roman"/>
               </w:rPr>
-              <w:t>.020</w:t>
+              <w:t>0.02</w:t>
             </w:r>
           </w:p>
         </w:tc>
@@ -2299,7 +2309,7 @@
         </w:tc>
         <w:tc>
           <w:tcPr>
-            <w:tcW w:w="1005" w:type="dxa"/>
+            <w:tcW w:w="1132" w:type="dxa"/>
             <w:shd w:val="clear" w:color="auto" w:fill="BFBFBF" w:themeFill="background1" w:themeFillShade="BF"/>
             <w:vAlign w:val="bottom"/>
           </w:tcPr>
@@ -2315,8 +2325,9 @@
             <w:r>
               <w:rPr>
                 <w:rFonts w:ascii="Times New Roman" w:hAnsi="Times New Roman" w:cs="Times New Roman"/>
-              </w:rPr>
-              <w:t>143.08%</w:t>
+                <w:bCs/>
+              </w:rPr>
+              <w:t>-143.08%</w:t>
             </w:r>
           </w:p>
         </w:tc>
@@ -2345,7 +2356,7 @@
         </w:tc>
         <w:tc>
           <w:tcPr>
-            <w:tcW w:w="918" w:type="dxa"/>
+            <w:tcW w:w="900" w:type="dxa"/>
             <w:shd w:val="clear" w:color="auto" w:fill="BFBFBF" w:themeFill="background1" w:themeFillShade="BF"/>
             <w:vAlign w:val="bottom"/>
           </w:tcPr>
@@ -2368,7 +2379,7 @@
         </w:tc>
         <w:tc>
           <w:tcPr>
-            <w:tcW w:w="1009" w:type="dxa"/>
+            <w:tcW w:w="900" w:type="dxa"/>
             <w:shd w:val="clear" w:color="auto" w:fill="BFBFBF" w:themeFill="background1" w:themeFillShade="BF"/>
             <w:vAlign w:val="bottom"/>
           </w:tcPr>
@@ -2477,11 +2488,14 @@
               <w:jc w:val="center"/>
               <w:rPr>
                 <w:rFonts w:ascii="Times New Roman" w:hAnsi="Times New Roman" w:cs="Times New Roman"/>
-              </w:rPr>
-            </w:pPr>
-            <w:r>
-              <w:rPr>
-                <w:rFonts w:ascii="Times New Roman" w:hAnsi="Times New Roman" w:cs="Times New Roman"/>
+                <w:b w:val="0"/>
+              </w:rPr>
+            </w:pPr>
+            <w:r>
+              <w:rPr>
+                <w:rFonts w:ascii="Times New Roman" w:hAnsi="Times New Roman" w:cs="Times New Roman"/>
+                <w:b w:val="0"/>
+                <w:bCs w:val="0"/>
               </w:rPr>
               <w:t>60</w:t>
             </w:r>
@@ -2506,7 +2520,7 @@
               <w:rPr>
                 <w:rFonts w:ascii="Times New Roman" w:hAnsi="Times New Roman" w:cs="Times New Roman"/>
               </w:rPr>
-              <w:t>.15</w:t>
+              <w:t>0.15</w:t>
             </w:r>
           </w:p>
         </w:tc>
@@ -2558,7 +2572,7 @@
         </w:tc>
         <w:tc>
           <w:tcPr>
-            <w:tcW w:w="1005" w:type="dxa"/>
+            <w:tcW w:w="1132" w:type="dxa"/>
             <w:shd w:val="clear" w:color="auto" w:fill="BFBFBF" w:themeFill="background1" w:themeFillShade="BF"/>
             <w:vAlign w:val="bottom"/>
           </w:tcPr>
@@ -2574,8 +2588,9 @@
             <w:r>
               <w:rPr>
                 <w:rFonts w:ascii="Times New Roman" w:hAnsi="Times New Roman" w:cs="Times New Roman"/>
-              </w:rPr>
-              <w:t>200.75%</w:t>
+                <w:bCs/>
+              </w:rPr>
+              <w:t>-200.75%</w:t>
             </w:r>
           </w:p>
         </w:tc>
@@ -2604,7 +2619,7 @@
         </w:tc>
         <w:tc>
           <w:tcPr>
-            <w:tcW w:w="918" w:type="dxa"/>
+            <w:tcW w:w="900" w:type="dxa"/>
             <w:shd w:val="clear" w:color="auto" w:fill="BFBFBF" w:themeFill="background1" w:themeFillShade="BF"/>
             <w:vAlign w:val="bottom"/>
           </w:tcPr>
@@ -2627,7 +2642,7 @@
         </w:tc>
         <w:tc>
           <w:tcPr>
-            <w:tcW w:w="1009" w:type="dxa"/>
+            <w:tcW w:w="900" w:type="dxa"/>
             <w:shd w:val="clear" w:color="auto" w:fill="BFBFBF" w:themeFill="background1" w:themeFillShade="BF"/>
             <w:vAlign w:val="bottom"/>
           </w:tcPr>
@@ -2735,11 +2750,14 @@
               <w:jc w:val="center"/>
               <w:rPr>
                 <w:rFonts w:ascii="Times New Roman" w:hAnsi="Times New Roman" w:cs="Times New Roman"/>
-              </w:rPr>
-            </w:pPr>
-            <w:r>
-              <w:rPr>
-                <w:rFonts w:ascii="Times New Roman" w:hAnsi="Times New Roman" w:cs="Times New Roman"/>
+                <w:b w:val="0"/>
+              </w:rPr>
+            </w:pPr>
+            <w:r>
+              <w:rPr>
+                <w:rFonts w:ascii="Times New Roman" w:hAnsi="Times New Roman" w:cs="Times New Roman"/>
+                <w:b w:val="0"/>
+                <w:bCs w:val="0"/>
               </w:rPr>
               <w:t>100</w:t>
             </w:r>
@@ -2764,7 +2782,7 @@
               <w:rPr>
                 <w:rFonts w:ascii="Times New Roman" w:hAnsi="Times New Roman" w:cs="Times New Roman"/>
               </w:rPr>
-              <w:t>.92</w:t>
+              <w:t>0.92</w:t>
             </w:r>
           </w:p>
         </w:tc>
@@ -2816,7 +2834,7 @@
         </w:tc>
         <w:tc>
           <w:tcPr>
-            <w:tcW w:w="1005" w:type="dxa"/>
+            <w:tcW w:w="1132" w:type="dxa"/>
             <w:shd w:val="clear" w:color="auto" w:fill="BFBFBF" w:themeFill="background1" w:themeFillShade="BF"/>
             <w:vAlign w:val="bottom"/>
           </w:tcPr>
@@ -2862,7 +2880,7 @@
         </w:tc>
         <w:tc>
           <w:tcPr>
-            <w:tcW w:w="918" w:type="dxa"/>
+            <w:tcW w:w="900" w:type="dxa"/>
             <w:shd w:val="clear" w:color="auto" w:fill="BFBFBF" w:themeFill="background1" w:themeFillShade="BF"/>
             <w:vAlign w:val="bottom"/>
           </w:tcPr>
@@ -2885,7 +2903,7 @@
         </w:tc>
         <w:tc>
           <w:tcPr>
-            <w:tcW w:w="1009" w:type="dxa"/>
+            <w:tcW w:w="900" w:type="dxa"/>
             <w:shd w:val="clear" w:color="auto" w:fill="BFBFBF" w:themeFill="background1" w:themeFillShade="BF"/>
             <w:vAlign w:val="bottom"/>
           </w:tcPr>
@@ -2994,11 +3012,14 @@
               <w:jc w:val="center"/>
               <w:rPr>
                 <w:rFonts w:ascii="Times New Roman" w:hAnsi="Times New Roman" w:cs="Times New Roman"/>
-              </w:rPr>
-            </w:pPr>
-            <w:r>
-              <w:rPr>
-                <w:rFonts w:ascii="Times New Roman" w:hAnsi="Times New Roman" w:cs="Times New Roman"/>
+                <w:b w:val="0"/>
+              </w:rPr>
+            </w:pPr>
+            <w:r>
+              <w:rPr>
+                <w:rFonts w:ascii="Times New Roman" w:hAnsi="Times New Roman" w:cs="Times New Roman"/>
+                <w:b w:val="0"/>
+                <w:bCs w:val="0"/>
               </w:rPr>
               <w:t>200</w:t>
             </w:r>
@@ -3075,7 +3096,7 @@
         </w:tc>
         <w:tc>
           <w:tcPr>
-            <w:tcW w:w="1005" w:type="dxa"/>
+            <w:tcW w:w="1132" w:type="dxa"/>
             <w:shd w:val="clear" w:color="auto" w:fill="BFBFBF" w:themeFill="background1" w:themeFillShade="BF"/>
             <w:vAlign w:val="bottom"/>
           </w:tcPr>
@@ -3121,7 +3142,7 @@
         </w:tc>
         <w:tc>
           <w:tcPr>
-            <w:tcW w:w="918" w:type="dxa"/>
+            <w:tcW w:w="900" w:type="dxa"/>
             <w:shd w:val="clear" w:color="auto" w:fill="BFBFBF" w:themeFill="background1" w:themeFillShade="BF"/>
             <w:vAlign w:val="bottom"/>
           </w:tcPr>
@@ -3144,7 +3165,7 @@
         </w:tc>
         <w:tc>
           <w:tcPr>
-            <w:tcW w:w="1009" w:type="dxa"/>
+            <w:tcW w:w="900" w:type="dxa"/>
             <w:shd w:val="clear" w:color="auto" w:fill="BFBFBF" w:themeFill="background1" w:themeFillShade="BF"/>
             <w:vAlign w:val="bottom"/>
           </w:tcPr>
@@ -3333,19 +3354,7 @@
         <w:rPr>
           <w:lang w:val="en-US"/>
         </w:rPr>
-        <w:t>6</w:t>
-      </w:r>
-      <w:r>
-        <w:rPr>
-          <w:lang w:val="en-US"/>
-        </w:rPr>
-        <w:t xml:space="preserve">. </w:t>
-      </w:r>
-      <w:r>
-        <w:rPr>
-          <w:lang w:val="en-US"/>
-        </w:rPr>
-        <w:t>Conclusion</w:t>
+        <w:t>6. Conclusion</w:t>
       </w:r>
     </w:p>
     <w:p>
@@ -3519,19 +3528,7 @@
                               <w:rPr>
                                 <w:lang w:val="en-US"/>
                               </w:rPr>
-                              <w:t>7</w:t>
-                            </w:r>
-                            <w:r>
-                              <w:rPr>
-                                <w:lang w:val="en-US"/>
-                              </w:rPr>
-                              <w:t xml:space="preserve">. </w:t>
-                            </w:r>
-                            <w:r>
-                              <w:rPr>
-                                <w:lang w:val="en-US"/>
-                              </w:rPr>
-                              <w:t>Screenshots</w:t>
+                              <w:t>7. Screenshots</w:t>
                             </w:r>
                           </w:p>
                           <w:p/>
@@ -3967,8 +3964,6 @@
         <w:pStyle w:val="IOPText"/>
         <w:ind w:right="2552" w:firstLine="0"/>
       </w:pPr>
-      <w:bookmarkStart w:id="1" w:name="_GoBack"/>
-      <w:bookmarkEnd w:id="1"/>
     </w:p>
     <w:sectPr>
       <w:type w:val="continuous"/>
@@ -4711,6 +4706,7 @@
   <w:style w:type="character" w:default="1" w:styleId="DefaultParagraphFont">
     <w:name w:val="Default Paragraph Font"/>
     <w:uiPriority w:val="1"/>
+    <w:semiHidden/>
     <w:unhideWhenUsed/>
   </w:style>
   <w:style w:type="table" w:default="1" w:styleId="TableNormal">

</xml_diff>

<commit_message>
Generated a PDF report
</commit_message>
<xml_diff>
--- a/Proj6Report.docx
+++ b/Proj6Report.docx
@@ -46,7 +46,19 @@
         <w:rPr>
           <w:lang w:val="en-US"/>
         </w:rPr>
-        <w:t xml:space="preserve"> O’Keefe, Tsung Huang, Carson Hinckley</w:t>
+        <w:t xml:space="preserve"> O’Keefe, Tsung</w:t>
+      </w:r>
+      <w:r>
+        <w:rPr>
+          <w:lang w:val="en-US"/>
+        </w:rPr>
+        <w:t>-Chiang Johnny</w:t>
+      </w:r>
+      <w:r>
+        <w:rPr>
+          <w:lang w:val="en-US"/>
+        </w:rPr>
+        <w:t xml:space="preserve"> Huang, Carson Hinckley</w:t>
       </w:r>
     </w:p>
     <w:p>
@@ -60,7 +72,21 @@
         <w:rPr>
           <w:lang w:val="en-US"/>
         </w:rPr>
-        <w:t>Received 15 April 2019</w:t>
+        <w:t>Received 1</w:t>
+      </w:r>
+      <w:r>
+        <w:rPr>
+          <w:lang w:val="en-US"/>
+        </w:rPr>
+        <w:t>6</w:t>
+      </w:r>
+      <w:bookmarkStart w:id="0" w:name="_GoBack"/>
+      <w:bookmarkEnd w:id="0"/>
+      <w:r>
+        <w:rPr>
+          <w:lang w:val="en-US"/>
+        </w:rPr>
+        <w:t xml:space="preserve"> April 2019</w:t>
       </w:r>
     </w:p>
     <w:p>
@@ -544,14 +570,14 @@
         </w:rPr>
         <w:t>²</w:t>
       </w:r>
-      <w:bookmarkStart w:id="0" w:name="__DdeLink__90_672376426"/>
+      <w:bookmarkStart w:id="1" w:name="__DdeLink__90_672376426"/>
       <w:r>
         <w:rPr>
           <w:rFonts w:eastAsia="Calibri"/>
         </w:rPr>
         <w:t>2ⁿ</w:t>
       </w:r>
-      <w:bookmarkEnd w:id="0"/>
+      <w:bookmarkEnd w:id="1"/>
       <w:r>
         <w:rPr>
           <w:rFonts w:eastAsia="Calibri"/>
@@ -1046,8 +1072,6 @@
               </w:rPr>
               <w:t>Path Length</w:t>
             </w:r>
-            <w:bookmarkStart w:id="1" w:name="_GoBack"/>
-            <w:bookmarkEnd w:id="1"/>
           </w:p>
         </w:tc>
         <w:tc>
@@ -3558,7 +3582,7 @@
                 <v:stroke joinstyle="miter"/>
                 <v:path gradientshapeok="t" o:connecttype="rect"/>
               </v:shapetype>
-              <v:shape id="Text Box 3" o:spid="_x0000_s1026" type="#_x0000_t202" style="position:absolute;margin-left:-17.8pt;margin-top:-58.3pt;width:193.4pt;height:31.05pt;z-index:251660288;visibility:visible;mso-wrap-style:square;mso-width-percent:0;mso-height-percent:0;mso-wrap-distance-left:9pt;mso-wrap-distance-top:0;mso-wrap-distance-right:9pt;mso-wrap-distance-bottom:0;mso-position-horizontal:absolute;mso-position-horizontal-relative:text;mso-position-vertical:absolute;mso-position-vertical-relative:text;mso-width-percent:0;mso-height-percent:0;mso-width-relative:margin;mso-height-relative:margin;v-text-anchor:top" o:gfxdata="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" fillcolor="white [3201]" stroked="f" strokeweight=".5pt">
+              <v:shape id="Text Box 3" o:spid="_x0000_s1026" type="#_x0000_t202" style="position:absolute;margin-left:-17.8pt;margin-top:-58.3pt;width:193.4pt;height:31.05pt;z-index:251660288;visibility:visible;mso-wrap-style:square;mso-width-percent:0;mso-height-percent:0;mso-wrap-distance-left:9pt;mso-wrap-distance-top:0;mso-wrap-distance-right:9pt;mso-wrap-distance-bottom:0;mso-position-horizontal:absolute;mso-position-horizontal-relative:text;mso-position-vertical:absolute;mso-position-vertical-relative:text;mso-width-percent:0;mso-height-percent:0;mso-width-relative:margin;mso-height-relative:margin;v-text-anchor:top" o:gfxdata="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" fillcolor="white [3201]" stroked="f" strokeweight=".5pt">
                 <v:textbox>
                   <w:txbxContent>
                     <w:p>

</xml_diff>